<commit_message>
Adding Link to Mastery Grid Author Menu keeps the history Front-end UI changes
</commit_message>
<xml_diff>
--- a/documentation/Course Authoring Manual.docx
+++ b/documentation/Course Authoring Manual.docx
@@ -1,13 +1,13 @@
 
 <file path=word/document.xml><?xml version="1.0" encoding="utf-8"?>
-<w:document xmlns:wpc="http://schemas.microsoft.com/office/word/2010/wordprocessingCanvas" xmlns:mo="http://schemas.microsoft.com/office/mac/office/2008/main" xmlns:mc="http://schemas.openxmlformats.org/markup-compatibility/2006" xmlns:mv="urn:schemas-microsoft-com:mac:vml" xmlns:o="urn:schemas-microsoft-com:office:office" xmlns:r="http://schemas.openxmlformats.org/officeDocument/2006/relationships" xmlns:m="http://schemas.openxmlformats.org/officeDocument/2006/math" xmlns:v="urn:schemas-microsoft-com:vml" xmlns:wp14="http://schemas.microsoft.com/office/word/2010/wordprocessingDrawing" xmlns:wp="http://schemas.openxmlformats.org/drawingml/2006/wordprocessingDrawing" xmlns:w10="urn:schemas-microsoft-com:office:word" xmlns:w="http://schemas.openxmlformats.org/wordprocessingml/2006/main" xmlns:w14="http://schemas.microsoft.com/office/word/2010/wordml" xmlns:wpg="http://schemas.microsoft.com/office/word/2010/wordprocessingGroup" xmlns:wpi="http://schemas.microsoft.com/office/word/2010/wordprocessingInk" xmlns:wne="http://schemas.microsoft.com/office/word/2006/wordml" xmlns:wps="http://schemas.microsoft.com/office/word/2010/wordprocessingShape" mc:Ignorable="w14 wp14">
+<w:document xmlns:wpc="http://schemas.microsoft.com/office/word/2010/wordprocessingCanvas" xmlns:mc="http://schemas.openxmlformats.org/markup-compatibility/2006" xmlns:o="urn:schemas-microsoft-com:office:office" xmlns:r="http://schemas.openxmlformats.org/officeDocument/2006/relationships" xmlns:m="http://schemas.openxmlformats.org/officeDocument/2006/math" xmlns:v="urn:schemas-microsoft-com:vml" xmlns:wp14="http://schemas.microsoft.com/office/word/2010/wordprocessingDrawing" xmlns:wp="http://schemas.openxmlformats.org/drawingml/2006/wordprocessingDrawing" xmlns:w10="urn:schemas-microsoft-com:office:word" xmlns:w="http://schemas.openxmlformats.org/wordprocessingml/2006/main" xmlns:w14="http://schemas.microsoft.com/office/word/2010/wordml" xmlns:w15="http://schemas.microsoft.com/office/word/2012/wordml" xmlns:wpg="http://schemas.microsoft.com/office/word/2010/wordprocessingGroup" xmlns:wpi="http://schemas.microsoft.com/office/word/2010/wordprocessingInk" xmlns:wne="http://schemas.microsoft.com/office/word/2006/wordml" xmlns:wps="http://schemas.microsoft.com/office/word/2010/wordprocessingShape" mc:Ignorable="w14 w15 wp14">
   <w:body>
     <w:p>
       <w:pPr>
         <w:pStyle w:val="Heading1"/>
-      </w:pPr>
-      <w:bookmarkStart w:id="0" w:name="_GoBack"/>
-      <w:bookmarkEnd w:id="0"/>
+        <w:ind w:left="-720" w:right="-334"/>
+        <w:jc w:val="center"/>
+      </w:pPr>
       <w:r>
         <w:rPr>
           <w:rFonts w:hint="eastAsia"/>
@@ -25,6 +25,7 @@
           <w:ilvl w:val="0"/>
           <w:numId w:val="2"/>
         </w:numPr>
+        <w:ind w:left="-360" w:right="-334"/>
       </w:pPr>
       <w:r>
         <w:rPr>
@@ -34,11 +35,14 @@
       </w:r>
     </w:p>
     <w:p>
-      <w:r>
-        <w:rPr>
-          <w:rFonts w:hint="eastAsia"/>
-        </w:rPr>
-        <w:t xml:space="preserve">  Course authoring tool is an intuitive, highly integrated </w:t>
+      <w:pPr>
+        <w:ind w:left="-360" w:right="-334"/>
+      </w:pPr>
+      <w:r>
+        <w:rPr>
+          <w:rFonts w:hint="eastAsia"/>
+        </w:rPr>
+        <w:t xml:space="preserve">Course authoring tool is an intuitive, highly integrated </w:t>
       </w:r>
       <w:r>
         <w:t>application</w:t>
@@ -67,11 +71,9 @@
       <w:r>
         <w:t>examples and quizzes.</w:t>
       </w:r>
-    </w:p>
-    <w:p>
-      <w:pPr>
-        <w:ind w:firstLineChars="100" w:firstLine="210"/>
-      </w:pPr>
+      <w:r>
+        <w:t xml:space="preserve"> </w:t>
+      </w:r>
       <w:r>
         <w:t xml:space="preserve">The architecture supporting course authoring tool has a good support on </w:t>
       </w:r>
@@ -81,7 +83,12 @@
     </w:p>
     <w:p>
       <w:pPr>
-        <w:ind w:firstLineChars="100" w:firstLine="210"/>
+        <w:ind w:left="-360" w:right="-334"/>
+      </w:pPr>
+    </w:p>
+    <w:p>
+      <w:pPr>
+        <w:ind w:left="-360" w:right="-334"/>
       </w:pPr>
       <w:r>
         <w:t>S</w:t>
@@ -92,7 +99,7 @@
     </w:p>
     <w:p>
       <w:pPr>
-        <w:ind w:firstLine="210"/>
+        <w:ind w:left="-360" w:right="-334" w:firstLine="210"/>
       </w:pPr>
       <w:r>
         <w:rPr>
@@ -118,7 +125,7 @@
     </w:p>
     <w:p>
       <w:pPr>
-        <w:ind w:firstLineChars="100" w:firstLine="210"/>
+        <w:ind w:left="-360" w:right="-334" w:firstLineChars="100" w:firstLine="210"/>
       </w:pPr>
       <w:r>
         <w:rPr>
@@ -135,7 +142,7 @@
     </w:p>
     <w:p>
       <w:pPr>
-        <w:ind w:firstLineChars="50" w:firstLine="105"/>
+        <w:ind w:left="-360" w:right="-334" w:firstLineChars="50" w:firstLine="105"/>
       </w:pPr>
       <w:r>
         <w:rPr>
@@ -150,12 +157,15 @@
         <w:t>•</w:t>
       </w:r>
       <w:r>
-        <w:t xml:space="preserve"> backend aggregate s</w:t>
-      </w:r>
-    </w:p>
-    <w:p>
-      <w:pPr>
-        <w:ind w:firstLine="210"/>
+        <w:t xml:space="preserve"> backend aggregate</w:t>
+      </w:r>
+      <w:r>
+        <w:t>s</w:t>
+      </w:r>
+    </w:p>
+    <w:p>
+      <w:pPr>
+        <w:ind w:left="-360" w:right="-334" w:firstLine="210"/>
       </w:pPr>
       <w:r>
         <w:rPr>
@@ -169,12 +179,17 @@
     </w:p>
     <w:p>
       <w:pPr>
-        <w:ind w:firstLine="210"/>
-      </w:pPr>
-    </w:p>
-    <w:p>
-      <w:pPr>
-        <w:ind w:firstLine="210"/>
+        <w:ind w:left="-360" w:right="-334" w:firstLine="210"/>
+      </w:pPr>
+    </w:p>
+    <w:p>
+      <w:pPr>
+        <w:pStyle w:val="ListParagraph"/>
+        <w:numPr>
+          <w:ilvl w:val="0"/>
+          <w:numId w:val="7"/>
+        </w:numPr>
+        <w:ind w:left="0" w:right="-334" w:firstLineChars="0"/>
       </w:pPr>
       <w:r>
         <w:t xml:space="preserve">The interface of the course authoring tool uses color cues and </w:t>
@@ -182,10 +197,18 @@
       <w:r>
         <w:t>drag interaction methods to ease the process of editing. This part will be elaborated explained in the User Guide part.</w:t>
       </w:r>
-    </w:p>
-    <w:p>
-      <w:pPr>
-        <w:ind w:firstLine="210"/>
+      <w:r>
+        <w:t xml:space="preserve"> </w:t>
+      </w:r>
+    </w:p>
+    <w:p>
+      <w:pPr>
+        <w:pStyle w:val="ListParagraph"/>
+        <w:numPr>
+          <w:ilvl w:val="0"/>
+          <w:numId w:val="7"/>
+        </w:numPr>
+        <w:ind w:left="0" w:right="-334" w:firstLineChars="0"/>
       </w:pPr>
       <w:r>
         <w:t xml:space="preserve">Communication APIs provides the program interface for the JavaScript to use AJAX, which will allow the user to perform all the </w:t>
@@ -202,7 +225,12 @@
     </w:p>
     <w:p>
       <w:pPr>
-        <w:ind w:firstLine="210"/>
+        <w:pStyle w:val="ListParagraph"/>
+        <w:numPr>
+          <w:ilvl w:val="0"/>
+          <w:numId w:val="7"/>
+        </w:numPr>
+        <w:ind w:left="0" w:right="-334" w:firstLineChars="0"/>
       </w:pPr>
       <w:r>
         <w:t>T</w:t>
@@ -217,7 +245,27 @@
         <w:t>content providing applications are the main access for course authoring tool to list out the available content for the user.</w:t>
       </w:r>
     </w:p>
-    <w:p/>
+    <w:p>
+      <w:pPr>
+        <w:ind w:left="-360" w:right="-334"/>
+      </w:pPr>
+    </w:p>
+    <w:p>
+      <w:pPr>
+        <w:widowControl/>
+        <w:jc w:val="left"/>
+        <w:rPr>
+          <w:rFonts w:asciiTheme="majorHAnsi" w:eastAsiaTheme="majorEastAsia" w:hAnsiTheme="majorHAnsi" w:cstheme="majorBidi"/>
+          <w:b/>
+          <w:bCs/>
+          <w:sz w:val="32"/>
+          <w:szCs w:val="32"/>
+        </w:rPr>
+      </w:pPr>
+      <w:r>
+        <w:br w:type="page"/>
+      </w:r>
+    </w:p>
     <w:p>
       <w:pPr>
         <w:pStyle w:val="Heading2"/>
@@ -225,14 +273,16 @@
           <w:ilvl w:val="0"/>
           <w:numId w:val="2"/>
         </w:numPr>
-      </w:pPr>
-      <w:r>
+        <w:ind w:left="-360" w:right="-334"/>
+      </w:pPr>
+      <w:r>
+        <w:lastRenderedPageBreak/>
         <w:t>Installation</w:t>
       </w:r>
     </w:p>
     <w:p>
       <w:pPr>
-        <w:ind w:firstLineChars="100" w:firstLine="210"/>
+        <w:ind w:left="-720" w:right="-334"/>
       </w:pPr>
       <w:r>
         <w:t xml:space="preserve">This chapter provides guidance to install </w:t>
@@ -246,27 +296,32 @@
       <w:r>
         <w:t>r.</w:t>
       </w:r>
-    </w:p>
-    <w:p>
-      <w:r>
-        <w:rPr>
-          <w:rFonts w:hint="eastAsia"/>
-        </w:rPr>
-        <w:t xml:space="preserve">  To use course authoring tool, you have to </w:t>
+      <w:r>
+        <w:t xml:space="preserve"> </w:t>
+      </w:r>
+      <w:r>
+        <w:rPr>
+          <w:rFonts w:hint="eastAsia"/>
+        </w:rPr>
+        <w:t xml:space="preserve">To use course authoring tool, you have to </w:t>
       </w:r>
       <w:r>
         <w:t>get the aggregate database imported and the content providing application setup.</w:t>
       </w:r>
-    </w:p>
-    <w:p>
-      <w:r>
-        <w:t xml:space="preserve">  The following introduction will </w:t>
+      <w:r>
+        <w:t xml:space="preserve"> </w:t>
+      </w:r>
+      <w:r>
+        <w:t xml:space="preserve">The following introduction will </w:t>
       </w:r>
       <w:r>
         <w:t>not include the setup of aggregate database and content application.</w:t>
       </w:r>
     </w:p>
     <w:p>
+      <w:pPr>
+        <w:ind w:left="-360" w:right="-334"/>
+      </w:pPr>
       <w:r>
         <w:t xml:space="preserve">  </w:t>
       </w:r>
@@ -278,17 +333,16 @@
           <w:ilvl w:val="0"/>
           <w:numId w:val="5"/>
         </w:numPr>
-        <w:ind w:firstLineChars="0"/>
-      </w:pPr>
-      <w:r>
-        <w:rPr>
-          <w:rFonts w:hint="eastAsia"/>
-        </w:rPr>
-        <w:t>Download the source code of the authoring tools from this URL:</w:t>
-      </w:r>
-      <w:r>
-        <w:t xml:space="preserve"> (where a URL should be)</w:t>
-      </w:r>
+        <w:ind w:left="-360" w:right="-334" w:firstLineChars="0"/>
+      </w:pPr>
+      <w:r>
+        <w:t>IDE recommended: Eclipse (preferable to use Eclipse Kepler)</w:t>
+      </w:r>
+    </w:p>
+    <w:p>
+      <w:pPr>
+        <w:ind w:right="-334"/>
+      </w:pPr>
     </w:p>
     <w:p>
       <w:pPr>
@@ -297,158 +351,114 @@
           <w:ilvl w:val="0"/>
           <w:numId w:val="5"/>
         </w:numPr>
-        <w:ind w:firstLineChars="0"/>
-      </w:pPr>
-      <w:r>
-        <w:t xml:space="preserve">Find the config.xml file in folder: </w:t>
-      </w:r>
-      <w:proofErr w:type="spellStart"/>
-      <w:r>
-        <w:t>WebContent</w:t>
-      </w:r>
-      <w:proofErr w:type="spellEnd"/>
-      <w:r>
-        <w:t>/WEB-INF/</w:t>
-      </w:r>
-    </w:p>
-    <w:p>
-      <w:pPr>
-        <w:ind w:left="150" w:firstLine="420"/>
-      </w:pPr>
-      <w:r>
-        <w:t>&lt;</w:t>
-      </w:r>
-      <w:proofErr w:type="gramStart"/>
-      <w:r>
-        <w:t>configuration</w:t>
-      </w:r>
-      <w:proofErr w:type="gramEnd"/>
-      <w:r>
-        <w:t>&gt;</w:t>
+        <w:ind w:left="-360" w:right="-334" w:firstLineChars="0"/>
+      </w:pPr>
+      <w:r>
+        <w:rPr>
+          <w:rFonts w:hint="eastAsia"/>
+        </w:rPr>
+        <w:t>Download the source code of the authoring tools from this URL:</w:t>
       </w:r>
     </w:p>
     <w:p>
       <w:pPr>
         <w:pStyle w:val="ListParagraph"/>
-        <w:ind w:left="570"/>
-      </w:pPr>
-      <w:r>
-        <w:tab/>
-        <w:t>&lt;</w:t>
-      </w:r>
-      <w:proofErr w:type="spellStart"/>
-      <w:proofErr w:type="gramStart"/>
-      <w:r>
-        <w:t>agg</w:t>
-      </w:r>
-      <w:proofErr w:type="gramEnd"/>
-      <w:r>
-        <w:t>_dbstring</w:t>
-      </w:r>
-      <w:proofErr w:type="spellEnd"/>
-      <w:r>
-        <w:t>&gt;</w:t>
-      </w:r>
-      <w:proofErr w:type="spellStart"/>
-      <w:r>
-        <w:t>jdbc:mysql</w:t>
-      </w:r>
-      <w:proofErr w:type="spellEnd"/>
-      <w:r>
-        <w:t>:[aggregate database URL] &lt;/</w:t>
-      </w:r>
-      <w:proofErr w:type="spellStart"/>
-      <w:r>
-        <w:t>agg_dbstring</w:t>
-      </w:r>
-      <w:proofErr w:type="spellEnd"/>
-      <w:r>
-        <w:t>&gt;</w:t>
-      </w:r>
+        <w:ind w:left="-360" w:right="-334" w:firstLineChars="0" w:firstLine="0"/>
+      </w:pPr>
+      <w:r>
+        <w:t xml:space="preserve">Authoring tool: </w:t>
+      </w:r>
+      <w:hyperlink r:id="rId7" w:history="1">
+        <w:r>
+          <w:rPr>
+            <w:rStyle w:val="Hyperlink"/>
+          </w:rPr>
+          <w:t>https://github.com/PAWSLabUniversityOfPittsburgh/course-authoring</w:t>
+        </w:r>
+      </w:hyperlink>
     </w:p>
     <w:p>
       <w:pPr>
         <w:pStyle w:val="ListParagraph"/>
-        <w:ind w:left="570"/>
-      </w:pPr>
-      <w:r>
-        <w:tab/>
-        <w:t>&lt;</w:t>
-      </w:r>
-      <w:proofErr w:type="spellStart"/>
-      <w:proofErr w:type="gramStart"/>
-      <w:r>
-        <w:t>agg</w:t>
-      </w:r>
-      <w:proofErr w:type="gramEnd"/>
-      <w:r>
-        <w:t>_dbuser</w:t>
-      </w:r>
-      <w:proofErr w:type="spellEnd"/>
-      <w:r>
-        <w:t>&gt;[Username]&lt;/</w:t>
-      </w:r>
-      <w:proofErr w:type="spellStart"/>
-      <w:r>
-        <w:t>agg_dbuser</w:t>
-      </w:r>
-      <w:proofErr w:type="spellEnd"/>
-      <w:r>
-        <w:t>&gt;</w:t>
-      </w:r>
+        <w:ind w:left="-360" w:right="-334" w:firstLineChars="0" w:firstLine="0"/>
+      </w:pPr>
+      <w:r>
+        <w:t xml:space="preserve">Toolsuc: </w:t>
+      </w:r>
+      <w:hyperlink r:id="rId8" w:history="1">
+        <w:r>
+          <w:rPr>
+            <w:rStyle w:val="Hyperlink"/>
+          </w:rPr>
+          <w:t>https://github.com/PAWSLabUniversityOfPittsburgh/toolsuc</w:t>
+        </w:r>
+      </w:hyperlink>
     </w:p>
     <w:p>
       <w:pPr>
         <w:pStyle w:val="ListParagraph"/>
-        <w:ind w:left="570"/>
-      </w:pPr>
-      <w:r>
-        <w:tab/>
-        <w:t>&lt;</w:t>
-      </w:r>
-      <w:proofErr w:type="spellStart"/>
-      <w:proofErr w:type="gramStart"/>
-      <w:r>
-        <w:t>agg</w:t>
-      </w:r>
-      <w:proofErr w:type="gramEnd"/>
-      <w:r>
-        <w:t>_dbpass</w:t>
-      </w:r>
-      <w:proofErr w:type="spellEnd"/>
-      <w:r>
-        <w:t>&gt;[Password]&lt;/</w:t>
-      </w:r>
-      <w:proofErr w:type="spellStart"/>
-      <w:r>
-        <w:t>agg_dbpass</w:t>
-      </w:r>
-      <w:proofErr w:type="spellEnd"/>
-      <w:r>
-        <w:t>&gt;</w:t>
+        <w:ind w:left="-360" w:right="-334" w:firstLineChars="0" w:firstLine="0"/>
+        <w:jc w:val="center"/>
+        <w:rPr>
+          <w:b/>
+        </w:rPr>
+      </w:pPr>
+      <w:r>
+        <w:rPr>
+          <w:b/>
+          <w:sz w:val="24"/>
+        </w:rPr>
+        <w:t>OR</w:t>
       </w:r>
     </w:p>
     <w:p>
       <w:pPr>
         <w:pStyle w:val="ListParagraph"/>
-        <w:ind w:left="570" w:firstLineChars="0" w:firstLine="0"/>
-      </w:pPr>
-      <w:r>
-        <w:t>&lt;/configuration&gt;</w:t>
+        <w:ind w:left="-360" w:right="-334" w:firstLineChars="0" w:firstLine="0"/>
+      </w:pPr>
+      <w:r>
+        <w:t>Use the git link to import the source directly into the Eclipse</w:t>
       </w:r>
     </w:p>
     <w:p>
       <w:pPr>
         <w:pStyle w:val="ListParagraph"/>
-        <w:ind w:left="570" w:firstLineChars="0" w:firstLine="0"/>
-      </w:pPr>
-      <w:r>
-        <w:t xml:space="preserve">Put the correct URL, username and password in this file so that the app can access the </w:t>
-      </w:r>
-      <w:r>
-        <w:lastRenderedPageBreak/>
-        <w:t>database.</w:t>
-      </w:r>
+        <w:ind w:left="-360" w:right="-334" w:firstLineChars="0" w:firstLine="0"/>
+      </w:pPr>
+      <w:r>
+        <w:t xml:space="preserve">Authoring tool: </w:t>
+      </w:r>
+      <w:hyperlink r:id="rId9" w:history="1">
+        <w:r>
+          <w:rPr>
+            <w:rStyle w:val="Hyperlink"/>
+          </w:rPr>
+          <w:t>https://github.com/PAWSLabUniversityOfPittsburgh/course-authoring.git</w:t>
+        </w:r>
+      </w:hyperlink>
+    </w:p>
+    <w:p>
+      <w:pPr>
+        <w:pStyle w:val="ListParagraph"/>
+        <w:ind w:left="-360" w:right="-334" w:firstLineChars="0" w:firstLine="0"/>
+      </w:pPr>
+      <w:r>
+        <w:t xml:space="preserve">Toolsuc: </w:t>
+      </w:r>
+      <w:hyperlink r:id="rId10" w:history="1">
+        <w:r>
+          <w:rPr>
+            <w:rStyle w:val="Hyperlink"/>
+          </w:rPr>
+          <w:t>https://github.com/PAWSLabUniversityOfPittsburgh/toolsuc.git</w:t>
+        </w:r>
+      </w:hyperlink>
+    </w:p>
+    <w:p>
+      <w:pPr>
+        <w:pStyle w:val="ListParagraph"/>
+        <w:ind w:left="-360" w:right="-334" w:firstLineChars="0" w:firstLine="0"/>
+      </w:pPr>
     </w:p>
     <w:p>
       <w:pPr>
@@ -457,100 +467,115 @@
           <w:ilvl w:val="0"/>
           <w:numId w:val="5"/>
         </w:numPr>
-        <w:ind w:firstLineChars="0"/>
-      </w:pPr>
-      <w:r>
-        <w:rPr>
-          <w:rFonts w:hint="eastAsia"/>
-        </w:rPr>
-        <w:t xml:space="preserve">The course authoring tool is linked to the </w:t>
-      </w:r>
-      <w:r>
-        <w:t>Tools User Control system, so that the access control part has to be removed.</w:t>
+        <w:ind w:left="-360" w:right="-334" w:firstLineChars="0"/>
+      </w:pPr>
+      <w:r>
+        <w:t>Find the config.xml file in folder: WebContent/WEB-INF/</w:t>
+      </w:r>
+    </w:p>
+    <w:p>
+      <w:pPr>
+        <w:ind w:left="-360" w:right="-334" w:firstLine="420"/>
+      </w:pPr>
+      <w:r>
+        <w:t>&lt;configuration&gt;</w:t>
       </w:r>
     </w:p>
     <w:p>
       <w:pPr>
         <w:pStyle w:val="ListParagraph"/>
-        <w:ind w:left="570" w:firstLineChars="0" w:firstLine="0"/>
-      </w:pPr>
+        <w:ind w:left="-360" w:right="-334"/>
+      </w:pPr>
+      <w:r>
+        <w:tab/>
+        <w:t>&lt;agg_dbstring&gt;jdbc:mysql:[aggregate database URL] &lt;/agg_dbstring&gt;</w:t>
+      </w:r>
     </w:p>
     <w:p>
       <w:pPr>
         <w:pStyle w:val="ListParagraph"/>
-        <w:numPr>
-          <w:ilvl w:val="1"/>
-          <w:numId w:val="5"/>
-        </w:numPr>
-        <w:ind w:firstLineChars="0"/>
-      </w:pPr>
-      <w:proofErr w:type="spellStart"/>
-      <w:r>
-        <w:t>WebContent</w:t>
-      </w:r>
-      <w:proofErr w:type="spellEnd"/>
-      <w:r>
-        <w:t>/index.html</w:t>
-      </w:r>
-    </w:p>
-    <w:p>
-      <w:pPr>
-        <w:ind w:left="570"/>
-      </w:pPr>
-      <w:r>
-        <w:rPr>
-          <w:rFonts w:hint="eastAsia"/>
-        </w:rPr>
-        <w:t>Del</w:t>
-      </w:r>
-      <w:r>
-        <w:t>ete line 24 so that the application will not send the verify information to user control system.</w:t>
-      </w:r>
-    </w:p>
-    <w:p>
-      <w:pPr>
-        <w:ind w:left="570"/>
-      </w:pPr>
+        <w:ind w:left="-360" w:right="-334"/>
+      </w:pPr>
+      <w:r>
+        <w:tab/>
+        <w:t>&lt;agg_dbuser&gt;[Username]&lt;/agg_dbuser&gt;</w:t>
+      </w:r>
     </w:p>
     <w:p>
       <w:pPr>
         <w:pStyle w:val="ListParagraph"/>
-        <w:numPr>
-          <w:ilvl w:val="1"/>
-          <w:numId w:val="5"/>
-        </w:numPr>
-        <w:ind w:firstLineChars="0"/>
-      </w:pPr>
-      <w:proofErr w:type="spellStart"/>
-      <w:r>
-        <w:t>WebContent</w:t>
-      </w:r>
-      <w:proofErr w:type="spellEnd"/>
-      <w:r>
-        <w:t>/script/course.authoring.js</w:t>
-      </w:r>
-    </w:p>
-    <w:p>
-      <w:pPr>
-        <w:ind w:left="570"/>
-      </w:pPr>
-      <w:r>
-        <w:rPr>
-          <w:rFonts w:hint="eastAsia"/>
-        </w:rPr>
-        <w:t>Change the</w:t>
-      </w:r>
-      <w:r>
-        <w:t xml:space="preserve"> </w:t>
-      </w:r>
-      <w:proofErr w:type="spellStart"/>
-      <w:r>
-        <w:t>centralUrl</w:t>
-      </w:r>
-      <w:proofErr w:type="spellEnd"/>
-      <w:r>
-        <w:t xml:space="preserve"> variable’s value to any URL you like.</w:t>
-      </w:r>
+        <w:ind w:left="-360" w:right="-334"/>
+      </w:pPr>
+      <w:r>
+        <w:tab/>
+        <w:t>&lt;agg_dbpass&gt;[Password]&lt;/agg_dbpass&gt;</w:t>
+      </w:r>
+    </w:p>
+    <w:p>
+      <w:pPr>
+        <w:pStyle w:val="ListParagraph"/>
+        <w:ind w:left="-360" w:right="-334" w:firstLineChars="0" w:firstLine="0"/>
+      </w:pPr>
+      <w:r>
+        <w:t>&lt;/configuration&gt;</w:t>
+      </w:r>
+    </w:p>
+    <w:p>
+      <w:pPr>
+        <w:pStyle w:val="ListParagraph"/>
+        <w:ind w:left="-360" w:right="-334" w:firstLineChars="0" w:firstLine="0"/>
+      </w:pPr>
+      <w:r>
+        <w:t>Put the correct URL, username and password in this file so that the app can access the database.</w:t>
+      </w:r>
+    </w:p>
+    <w:p>
+      <w:pPr>
+        <w:pStyle w:val="ListParagraph"/>
+        <w:ind w:left="-360" w:right="-334" w:firstLineChars="0" w:firstLine="0"/>
+      </w:pPr>
+    </w:p>
+    <w:p>
+      <w:pPr>
+        <w:pStyle w:val="ListParagraph"/>
+        <w:ind w:left="-360" w:right="-334" w:firstLineChars="0" w:firstLine="0"/>
+      </w:pPr>
+      <w:r>
+        <w:t xml:space="preserve">Similarly fill </w:t>
+      </w:r>
+      <w:r>
+        <w:t>database info</w:t>
+      </w:r>
+      <w:r>
+        <w:t xml:space="preserve"> for the tools</w:t>
+      </w:r>
+      <w:r>
+        <w:t>uc folder</w:t>
+      </w:r>
+      <w:r>
+        <w:t xml:space="preserve"> in</w:t>
+      </w:r>
+      <w:r>
+        <w:t xml:space="preserve">: </w:t>
+      </w:r>
+      <w:r>
+        <w:t>src/main/webapp/WEB-INF/spring/dabase.xml</w:t>
+      </w:r>
+    </w:p>
+    <w:p>
+      <w:pPr>
+        <w:pStyle w:val="ListParagraph"/>
+        <w:ind w:left="-360" w:right="-334" w:firstLineChars="0" w:firstLine="0"/>
+      </w:pPr>
+      <w:r>
+        <w:t>You will have to fill in the username and password for each bean element in the above file.</w:t>
+      </w:r>
+    </w:p>
+    <w:p>
+      <w:pPr>
+        <w:pStyle w:val="ListParagraph"/>
+        <w:ind w:left="-360" w:right="-334" w:firstLineChars="0" w:firstLine="0"/>
+      </w:pPr>
     </w:p>
     <w:p>
       <w:pPr>
@@ -559,7 +584,215 @@
           <w:ilvl w:val="0"/>
           <w:numId w:val="5"/>
         </w:numPr>
-        <w:ind w:firstLineChars="0"/>
+        <w:ind w:left="-360" w:right="-334" w:firstLineChars="0"/>
+      </w:pPr>
+      <w:r>
+        <w:rPr>
+          <w:rFonts w:hint="eastAsia"/>
+        </w:rPr>
+        <w:t xml:space="preserve">The course authoring tool is linked to the </w:t>
+      </w:r>
+      <w:r>
+        <w:t>Tools User Control system, so that the access control part has to be removed.</w:t>
+      </w:r>
+    </w:p>
+    <w:p>
+      <w:pPr>
+        <w:pStyle w:val="ListParagraph"/>
+        <w:ind w:left="-360" w:right="-334" w:firstLineChars="0" w:firstLine="0"/>
+      </w:pPr>
+    </w:p>
+    <w:p>
+      <w:pPr>
+        <w:pStyle w:val="ListParagraph"/>
+        <w:ind w:left="-360" w:right="-334" w:firstLineChars="0" w:firstLine="0"/>
+      </w:pPr>
+      <w:r>
+        <w:t>WebContent/index.html</w:t>
+      </w:r>
+    </w:p>
+    <w:p>
+      <w:pPr>
+        <w:ind w:left="-360" w:right="-334"/>
+      </w:pPr>
+      <w:r>
+        <w:rPr>
+          <w:rFonts w:hint="eastAsia"/>
+        </w:rPr>
+        <w:t>Del</w:t>
+      </w:r>
+      <w:r>
+        <w:t>ete line 24 so that the application will not send the verify information to user control system.</w:t>
+      </w:r>
+    </w:p>
+    <w:p>
+      <w:pPr>
+        <w:ind w:left="-360" w:right="-334"/>
+      </w:pPr>
+    </w:p>
+    <w:p>
+      <w:pPr>
+        <w:pStyle w:val="ListParagraph"/>
+        <w:ind w:left="-360" w:right="-334" w:firstLineChars="0" w:firstLine="0"/>
+      </w:pPr>
+      <w:r>
+        <w:t>WebContent/script/course.authoring.js</w:t>
+      </w:r>
+    </w:p>
+    <w:p>
+      <w:pPr>
+        <w:ind w:left="-360" w:right="-334"/>
+      </w:pPr>
+      <w:r>
+        <w:rPr>
+          <w:rFonts w:hint="eastAsia"/>
+        </w:rPr>
+        <w:t>Change the</w:t>
+      </w:r>
+      <w:r>
+        <w:t xml:space="preserve"> centralUrl variable’s value to any URL you like.</w:t>
+      </w:r>
+    </w:p>
+    <w:p>
+      <w:pPr>
+        <w:ind w:left="-360" w:right="-334"/>
+      </w:pPr>
+    </w:p>
+    <w:p>
+      <w:pPr>
+        <w:pStyle w:val="ListParagraph"/>
+        <w:numPr>
+          <w:ilvl w:val="0"/>
+          <w:numId w:val="5"/>
+        </w:numPr>
+        <w:ind w:left="-360" w:right="-334" w:firstLineChars="0"/>
+      </w:pPr>
+      <w:r>
+        <w:t>Tomcat installation:</w:t>
+      </w:r>
+    </w:p>
+    <w:p>
+      <w:pPr>
+        <w:pStyle w:val="ListParagraph"/>
+        <w:ind w:left="-360" w:right="-334" w:firstLineChars="0" w:firstLine="0"/>
+      </w:pPr>
+      <w:r>
+        <w:t>Get the servers view panel: Windows &gt; Show View &gt; Others… &gt; Click on Servers</w:t>
+      </w:r>
+    </w:p>
+    <w:p>
+      <w:pPr>
+        <w:pStyle w:val="ListParagraph"/>
+        <w:ind w:left="-360" w:right="-334" w:firstLineChars="0" w:firstLine="0"/>
+      </w:pPr>
+      <w:r>
+        <w:t>In the server view panel, click on Add new Server &gt; Select Tomcat v7.0 &gt; give installation directory of your choice and install it</w:t>
+      </w:r>
+    </w:p>
+    <w:p>
+      <w:pPr>
+        <w:pStyle w:val="ListParagraph"/>
+        <w:ind w:left="-360" w:right="-334" w:firstLineChars="0" w:firstLine="0"/>
+      </w:pPr>
+    </w:p>
+    <w:p>
+      <w:pPr>
+        <w:pStyle w:val="ListParagraph"/>
+        <w:ind w:left="-360" w:right="-334" w:firstLineChars="0" w:firstLine="0"/>
+      </w:pPr>
+      <w:r>
+        <w:t>If you see a lot of errors in general in the project directory, do the following:</w:t>
+      </w:r>
+    </w:p>
+    <w:p>
+      <w:pPr>
+        <w:pStyle w:val="ListParagraph"/>
+        <w:ind w:left="-360" w:right="-334" w:firstLineChars="0" w:firstLine="0"/>
+      </w:pPr>
+      <w:r>
+        <w:t xml:space="preserve">Right click on project directory &gt; Build Path &gt; Configure build Path &gt; Click on Add Library &gt; Server </w:t>
+      </w:r>
+      <w:r>
+        <w:lastRenderedPageBreak/>
+        <w:t>Runtime &gt; Click Next and Select the Tomcat v7.0 and click Ok</w:t>
+      </w:r>
+    </w:p>
+    <w:p>
+      <w:pPr>
+        <w:pStyle w:val="ListParagraph"/>
+        <w:ind w:left="-360" w:right="-334" w:firstLineChars="0" w:firstLine="0"/>
+      </w:pPr>
+    </w:p>
+    <w:p>
+      <w:pPr>
+        <w:pStyle w:val="ListParagraph"/>
+        <w:numPr>
+          <w:ilvl w:val="0"/>
+          <w:numId w:val="5"/>
+        </w:numPr>
+        <w:ind w:left="-360" w:right="-334" w:firstLineChars="0"/>
+      </w:pPr>
+      <w:r>
+        <w:t xml:space="preserve">Installing Maven: </w:t>
+      </w:r>
+      <w:r>
+        <w:t>To install Maven, do the following:</w:t>
+      </w:r>
+    </w:p>
+    <w:p>
+      <w:pPr>
+        <w:pStyle w:val="ListParagraph"/>
+        <w:ind w:left="-360" w:right="-334" w:firstLineChars="0" w:firstLine="0"/>
+      </w:pPr>
+      <w:r>
+        <w:t>Help &gt; Install New Software… &gt; Add</w:t>
+      </w:r>
+    </w:p>
+    <w:p>
+      <w:pPr>
+        <w:pStyle w:val="ListParagraph"/>
+        <w:ind w:left="-360" w:right="-334" w:firstLineChars="0" w:firstLine="0"/>
+      </w:pPr>
+      <w:r>
+        <w:t>Name: m2e</w:t>
+      </w:r>
+    </w:p>
+    <w:p>
+      <w:pPr>
+        <w:pStyle w:val="ListParagraph"/>
+        <w:ind w:left="-360" w:right="-334" w:firstLineChars="0" w:firstLine="0"/>
+      </w:pPr>
+      <w:r>
+        <w:t xml:space="preserve">Location: </w:t>
+      </w:r>
+      <w:hyperlink r:id="rId11" w:history="1">
+        <w:r>
+          <w:rPr>
+            <w:rStyle w:val="Hyperlink"/>
+            <w:rFonts w:ascii="Arial" w:hAnsi="Arial" w:cs="Arial"/>
+            <w:color w:val="BE4931"/>
+            <w:sz w:val="23"/>
+            <w:szCs w:val="23"/>
+            <w:shd w:val="clear" w:color="auto" w:fill="FFFFFF"/>
+          </w:rPr>
+          <w:t>http://download.eclipse.org/technology/m2e/releases/1.0</w:t>
+        </w:r>
+      </w:hyperlink>
+    </w:p>
+    <w:p>
+      <w:pPr>
+        <w:pStyle w:val="ListParagraph"/>
+        <w:ind w:left="-360" w:right="-334" w:firstLineChars="0" w:firstLine="0"/>
+      </w:pPr>
+    </w:p>
+    <w:p>
+      <w:pPr>
+        <w:pStyle w:val="ListParagraph"/>
+        <w:numPr>
+          <w:ilvl w:val="0"/>
+          <w:numId w:val="5"/>
+        </w:numPr>
+        <w:ind w:left="-360" w:right="-334" w:firstLineChars="0"/>
       </w:pPr>
       <w:r>
         <w:rPr>
@@ -568,7 +801,29 @@
         <w:t>Now the configuration is done, you can put the project into a web container and try it.</w:t>
       </w:r>
     </w:p>
-    <w:p/>
+    <w:p>
+      <w:pPr>
+        <w:pStyle w:val="ListParagraph"/>
+        <w:ind w:left="-360" w:right="-334" w:firstLineChars="0" w:firstLine="0"/>
+      </w:pPr>
+      <w:r>
+        <w:t>Right Click on the toolsuc &gt; Run As &gt; Run on Server</w:t>
+      </w:r>
+    </w:p>
+    <w:p>
+      <w:pPr>
+        <w:pStyle w:val="ListParagraph"/>
+        <w:ind w:left="-360" w:right="-334" w:firstLineChars="0" w:firstLine="0"/>
+      </w:pPr>
+      <w:r>
+        <w:t>If the server is to be specified, click on Tomcat v7.0 and click Run.</w:t>
+      </w:r>
+    </w:p>
+    <w:p>
+      <w:pPr>
+        <w:ind w:left="-360" w:right="-334"/>
+      </w:pPr>
+    </w:p>
     <w:p>
       <w:pPr>
         <w:pStyle w:val="Heading2"/>
@@ -576,6 +831,7 @@
           <w:ilvl w:val="0"/>
           <w:numId w:val="2"/>
         </w:numPr>
+        <w:ind w:left="-360" w:right="-334"/>
       </w:pPr>
       <w:r>
         <w:t xml:space="preserve">The </w:t>
@@ -592,7 +848,7 @@
     </w:p>
     <w:p>
       <w:pPr>
-        <w:ind w:firstLineChars="100" w:firstLine="210"/>
+        <w:ind w:left="-360" w:right="-334" w:firstLineChars="100" w:firstLine="210"/>
       </w:pPr>
       <w:r>
         <w:t>The</w:t>
@@ -613,7 +869,11 @@
         <w:t>responding sections.</w:t>
       </w:r>
     </w:p>
-    <w:p/>
+    <w:p>
+      <w:pPr>
+        <w:ind w:left="-360" w:right="-334"/>
+      </w:pPr>
+    </w:p>
     <w:p>
       <w:pPr>
         <w:pStyle w:val="Heading3"/>
@@ -621,6 +881,7 @@
           <w:ilvl w:val="1"/>
           <w:numId w:val="2"/>
         </w:numPr>
+        <w:ind w:left="-360" w:right="-334"/>
       </w:pPr>
       <w:r>
         <w:t>Course List Panel</w:t>
@@ -645,17 +906,19 @@
       </w:r>
     </w:p>
     <w:p>
-      <w:r>
-        <w:rPr>
-          <w:rFonts w:hint="eastAsia"/>
+      <w:pPr>
+        <w:ind w:left="-360" w:right="-334"/>
+      </w:pPr>
+      <w:r>
+        <w:rPr>
           <w:noProof/>
           <w:lang w:eastAsia="en-US"/>
         </w:rPr>
         <w:drawing>
-          <wp:inline distT="0" distB="0" distL="0" distR="0" wp14:anchorId="1FB9E360" wp14:editId="11DA024F">
-            <wp:extent cx="5274310" cy="3404235"/>
-            <wp:effectExtent l="0" t="0" r="2540" b="5715"/>
-            <wp:docPr id="1" name="Picture 1"/>
+          <wp:inline distT="0" distB="0" distL="0" distR="0" wp14:anchorId="6CD55924" wp14:editId="64526B38">
+            <wp:extent cx="5743575" cy="3445888"/>
+            <wp:effectExtent l="19050" t="19050" r="9525" b="21590"/>
+            <wp:docPr id="20" name="Picture 20"/>
             <wp:cNvGraphicFramePr>
               <a:graphicFrameLocks xmlns:a="http://schemas.openxmlformats.org/drawingml/2006/main" noChangeAspect="1"/>
             </wp:cNvGraphicFramePr>
@@ -663,29 +926,40 @@
               <a:graphicData uri="http://schemas.openxmlformats.org/drawingml/2006/picture">
                 <pic:pic xmlns:pic="http://schemas.openxmlformats.org/drawingml/2006/picture">
                   <pic:nvPicPr>
-                    <pic:cNvPr id="1" name="course list.png"/>
-                    <pic:cNvPicPr/>
+                    <pic:cNvPr id="0" name="Picture 2"/>
+                    <pic:cNvPicPr>
+                      <a:picLocks noChangeAspect="1" noChangeArrowheads="1"/>
+                    </pic:cNvPicPr>
                   </pic:nvPicPr>
                   <pic:blipFill>
-                    <a:blip r:embed="rId6">
+                    <a:blip r:embed="rId12">
                       <a:extLst>
                         <a:ext uri="{28A0092B-C50C-407E-A947-70E740481C1C}">
                           <a14:useLocalDpi xmlns:a14="http://schemas.microsoft.com/office/drawing/2010/main" val="0"/>
                         </a:ext>
                       </a:extLst>
                     </a:blip>
+                    <a:srcRect/>
                     <a:stretch>
                       <a:fillRect/>
                     </a:stretch>
                   </pic:blipFill>
-                  <pic:spPr>
+                  <pic:spPr bwMode="auto">
                     <a:xfrm>
                       <a:off x="0" y="0"/>
-                      <a:ext cx="5274310" cy="3404235"/>
+                      <a:ext cx="5745885" cy="3447274"/>
                     </a:xfrm>
                     <a:prstGeom prst="rect">
                       <a:avLst/>
                     </a:prstGeom>
+                    <a:noFill/>
+                    <a:ln>
+                      <a:solidFill>
+                        <a:schemeClr val="accent1">
+                          <a:lumMod val="75000"/>
+                        </a:schemeClr>
+                      </a:solidFill>
+                    </a:ln>
                   </pic:spPr>
                 </pic:pic>
               </a:graphicData>
@@ -695,30 +969,54 @@
       </w:r>
     </w:p>
     <w:p>
+      <w:pPr>
+        <w:ind w:left="-360" w:right="-334"/>
+      </w:pPr>
       <w:r>
         <w:t xml:space="preserve">  In the course list panel, a list of all the courses in the aggregate database is shown for the user to select the desired one to edit.</w:t>
       </w:r>
     </w:p>
     <w:p>
+      <w:pPr>
+        <w:ind w:left="-360" w:right="-334"/>
+      </w:pPr>
       <w:r>
         <w:t xml:space="preserve">  The first column is for </w:t>
       </w:r>
       <w:r>
-        <w:t>the icon that shows if this course belongs to the current user. The blue icon with white letter “M” means that this course is owned by the current user. Only the owner can modify the parameters and the content of one course.</w:t>
-      </w:r>
-    </w:p>
-    <w:p>
+        <w:t>the icon that shows if this course belongs</w:t>
+      </w:r>
+      <w:bookmarkStart w:id="0" w:name="_GoBack"/>
+      <w:bookmarkEnd w:id="0"/>
+      <w:r>
+        <w:t xml:space="preserve"> to the current user. The blue icon with white letter “M” means that this course is owned by the current user. Only the owner can modify the parameters and the content of one course.</w:t>
+      </w:r>
+    </w:p>
+    <w:p>
+      <w:pPr>
+        <w:ind w:left="-360" w:right="-334"/>
+      </w:pPr>
+      <w:r>
+        <w:t xml:space="preserve">  Other columns including domain, course code, course name, created by, institution, created on and #of </w:t>
+      </w:r>
       <w:r>
         <w:lastRenderedPageBreak/>
-        <w:t xml:space="preserve">  Other columns including domain, course code, course name, created by, institution, created on and #of groups show the brief information of one course. Each column can be ranked using the button in the head of the form.</w:t>
-      </w:r>
-    </w:p>
-    <w:p>
+        <w:t>groups show the brief information of one course. Each column can be ranked using the button in the head of the form.</w:t>
+      </w:r>
+    </w:p>
+    <w:p>
+      <w:pPr>
+        <w:ind w:left="-360" w:right="-334"/>
+      </w:pPr>
       <w:r>
         <w:t xml:space="preserve">  When there are many courses in the database, user can use the search box at the up-right corner to search for a specific course.</w:t>
       </w:r>
     </w:p>
-    <w:p/>
+    <w:p>
+      <w:pPr>
+        <w:ind w:left="-360" w:right="-334"/>
+      </w:pPr>
+    </w:p>
     <w:p>
       <w:pPr>
         <w:pStyle w:val="Heading3"/>
@@ -726,12 +1024,16 @@
           <w:ilvl w:val="1"/>
           <w:numId w:val="2"/>
         </w:numPr>
+        <w:ind w:left="-360" w:right="-334"/>
       </w:pPr>
       <w:r>
         <w:t>Course Info Panel (emerald)</w:t>
       </w:r>
     </w:p>
     <w:p>
+      <w:pPr>
+        <w:ind w:left="-360" w:right="-334"/>
+      </w:pPr>
       <w:r>
         <w:rPr>
           <w:rFonts w:hint="eastAsia"/>
@@ -754,7 +1056,7 @@
                     <pic:cNvPicPr/>
                   </pic:nvPicPr>
                   <pic:blipFill>
-                    <a:blip r:embed="rId7">
+                    <a:blip r:embed="rId13">
                       <a:extLst>
                         <a:ext uri="{28A0092B-C50C-407E-A947-70E740481C1C}">
                           <a14:useLocalDpi xmlns:a14="http://schemas.microsoft.com/office/drawing/2010/main" val="0"/>
@@ -782,6 +1084,9 @@
       </w:r>
     </w:p>
     <w:p>
+      <w:pPr>
+        <w:ind w:left="-360" w:right="-334"/>
+      </w:pPr>
       <w:r>
         <w:rPr>
           <w:rFonts w:hint="eastAsia"/>
@@ -805,21 +1110,33 @@
       </w:r>
     </w:p>
     <w:p>
+      <w:pPr>
+        <w:ind w:left="-360" w:right="-334"/>
+      </w:pPr>
       <w:r>
         <w:t xml:space="preserve">  The upper part of this panel is the section where user can change the course name, course code, domain and the visibility of one course. Clicking the save button, all the modification will be saved in the database.</w:t>
       </w:r>
     </w:p>
     <w:p>
+      <w:pPr>
+        <w:ind w:left="-360" w:right="-334"/>
+      </w:pPr>
       <w:r>
         <w:t xml:space="preserve">  The lower part of this panel is the section where user can add, edit or delete resource for a course. In the left list, all the resources are shown. The user can drag the item in the list to change the sequence of this resource list. 3 different buttons below the list allow the user to edit, add and delete one resource.</w:t>
       </w:r>
     </w:p>
     <w:p>
+      <w:pPr>
+        <w:ind w:left="-360" w:right="-334"/>
+      </w:pPr>
       <w:r>
         <w:t xml:space="preserve">  By clicking on the item in the resource list, the list right next to it will show the list of providers under this resource. And by clicking the trash can icon below the list, the user can delete a provider.</w:t>
       </w:r>
     </w:p>
     <w:p>
+      <w:pPr>
+        <w:ind w:left="-360" w:right="-334"/>
+      </w:pPr>
       <w:r>
         <w:t xml:space="preserve">  </w:t>
       </w:r>
@@ -827,10 +1144,15 @@
         <w:t>The Available Providers list shows all the available providers, who supply enormous amount of quizzes and examples.</w:t>
       </w:r>
     </w:p>
-    <w:p/>
+    <w:p>
+      <w:pPr>
+        <w:ind w:left="-360" w:right="-334"/>
+      </w:pPr>
+    </w:p>
     <w:p>
       <w:pPr>
         <w:pStyle w:val="Heading3"/>
+        <w:ind w:left="-360" w:right="-334"/>
       </w:pPr>
       <w:r>
         <w:rPr>
@@ -844,6 +1166,9 @@
       </w:r>
     </w:p>
     <w:p>
+      <w:pPr>
+        <w:ind w:left="-360" w:right="-334"/>
+      </w:pPr>
       <w:r>
         <w:rPr>
           <w:rFonts w:hint="eastAsia"/>
@@ -866,7 +1191,7 @@
                     <pic:cNvPicPr/>
                   </pic:nvPicPr>
                   <pic:blipFill>
-                    <a:blip r:embed="rId8">
+                    <a:blip r:embed="rId14">
                       <a:extLst>
                         <a:ext uri="{28A0092B-C50C-407E-A947-70E740481C1C}">
                           <a14:useLocalDpi xmlns:a14="http://schemas.microsoft.com/office/drawing/2010/main" val="0"/>
@@ -894,6 +1219,9 @@
       </w:r>
     </w:p>
     <w:p>
+      <w:pPr>
+        <w:ind w:left="-360" w:right="-334"/>
+      </w:pPr>
       <w:r>
         <w:rPr>
           <w:rFonts w:hint="eastAsia"/>
@@ -908,6 +1236,9 @@
       </w:r>
     </w:p>
     <w:p>
+      <w:pPr>
+        <w:ind w:left="-360" w:right="-334"/>
+      </w:pPr>
       <w:r>
         <w:t xml:space="preserve">  When a unit is selected, the right</w:t>
       </w:r>
@@ -922,19 +1253,30 @@
       </w:r>
     </w:p>
     <w:p>
+      <w:pPr>
+        <w:ind w:left="-360" w:right="-334"/>
+      </w:pPr>
       <w:r>
         <w:t xml:space="preserve">  The selected activities list on the left in one tab shows what activities the user has chosen to put in this unit. The trash can button provides the function to delete one activity from the list. By dragging the item in this list, the user can change the sequence of activities in this unit. By clicking on the Preview link on each item, the user can preview this activity in a new window.</w:t>
       </w:r>
     </w:p>
     <w:p>
+      <w:pPr>
+        <w:ind w:left="-360" w:right="-334"/>
+      </w:pPr>
       <w:r>
         <w:t xml:space="preserve">  The right part in one tab is the activity pool. The user can select a specific author and use keywords to filter out desired activities. And the result will be shown in the Available Activities list. By dragging the item from this list to Selected Activities list, an activity will be added to this unit. Similarly, user can click on the Preview link embedded in one item to preview this activity.</w:t>
       </w:r>
     </w:p>
-    <w:p/>
+    <w:p>
+      <w:pPr>
+        <w:ind w:left="-360" w:right="-334"/>
+      </w:pPr>
+    </w:p>
     <w:p>
       <w:pPr>
         <w:pStyle w:val="Heading3"/>
+        <w:ind w:left="-360" w:right="-334"/>
       </w:pPr>
       <w:r>
         <w:t xml:space="preserve">3.4 </w:t>
@@ -947,6 +1289,9 @@
       </w:r>
     </w:p>
     <w:p>
+      <w:pPr>
+        <w:ind w:left="-360" w:right="-334"/>
+      </w:pPr>
       <w:r>
         <w:rPr>
           <w:rFonts w:hint="eastAsia"/>
@@ -969,7 +1314,7 @@
                     <pic:cNvPicPr/>
                   </pic:nvPicPr>
                   <pic:blipFill>
-                    <a:blip r:embed="rId9">
+                    <a:blip r:embed="rId15">
                       <a:extLst>
                         <a:ext uri="{28A0092B-C50C-407E-A947-70E740481C1C}">
                           <a14:useLocalDpi xmlns:a14="http://schemas.microsoft.com/office/drawing/2010/main" val="0"/>
@@ -997,6 +1342,9 @@
       </w:r>
     </w:p>
     <w:p>
+      <w:pPr>
+        <w:ind w:left="-360" w:right="-334"/>
+      </w:pPr>
       <w:r>
         <w:rPr>
           <w:rFonts w:hint="eastAsia"/>
@@ -1008,6 +1356,9 @@
       </w:r>
     </w:p>
     <w:p>
+      <w:pPr>
+        <w:ind w:left="-360" w:right="-334"/>
+      </w:pPr>
       <w:r>
         <w:t xml:space="preserve">  </w:t>
       </w:r>
@@ -1022,11 +1373,18 @@
       </w:r>
     </w:p>
     <w:p>
+      <w:pPr>
+        <w:ind w:left="-360" w:right="-334"/>
+      </w:pPr>
       <w:r>
         <w:t xml:space="preserve">  4 buttons to the right have functionalities at the level of courses. And their purposes are just the same as their caption.</w:t>
       </w:r>
     </w:p>
-    <w:p/>
+    <w:p>
+      <w:pPr>
+        <w:ind w:left="-360" w:right="-334"/>
+      </w:pPr>
+    </w:p>
     <w:p>
       <w:pPr>
         <w:pStyle w:val="Heading2"/>
@@ -1034,6 +1392,7 @@
           <w:ilvl w:val="0"/>
           <w:numId w:val="2"/>
         </w:numPr>
+        <w:ind w:left="-360" w:right="-334"/>
       </w:pPr>
       <w:r>
         <w:lastRenderedPageBreak/>
@@ -1050,6 +1409,7 @@
           <w:ilvl w:val="1"/>
           <w:numId w:val="2"/>
         </w:numPr>
+        <w:ind w:left="-360" w:right="-334"/>
       </w:pPr>
       <w:r>
         <w:rPr>
@@ -1060,7 +1420,7 @@
     </w:p>
     <w:p>
       <w:pPr>
-        <w:ind w:firstLineChars="100" w:firstLine="210"/>
+        <w:ind w:left="-360" w:right="-334" w:firstLineChars="100" w:firstLine="210"/>
       </w:pPr>
       <w:r>
         <w:rPr>
@@ -1089,6 +1449,7 @@
     </w:p>
     <w:p>
       <w:pPr>
+        <w:ind w:left="-360" w:right="-334"/>
         <w:jc w:val="center"/>
       </w:pPr>
       <w:r>
@@ -1113,7 +1474,7 @@
                     <pic:cNvPicPr/>
                   </pic:nvPicPr>
                   <pic:blipFill>
-                    <a:blip r:embed="rId10">
+                    <a:blip r:embed="rId16">
                       <a:extLst>
                         <a:ext uri="{28A0092B-C50C-407E-A947-70E740481C1C}">
                           <a14:useLocalDpi xmlns:a14="http://schemas.microsoft.com/office/drawing/2010/main" val="0"/>
@@ -1142,27 +1503,13 @@
     </w:p>
     <w:p>
       <w:pPr>
-        <w:ind w:firstLineChars="100" w:firstLine="210"/>
-      </w:pPr>
-      <w:r>
-        <w:rPr>
-          <w:rFonts w:hint="eastAsia"/>
-        </w:rPr>
-        <w:t xml:space="preserve">Fill in the course name, code, select a domain of the course and if this course </w:t>
-      </w:r>
-      <w:proofErr w:type="gramStart"/>
-      <w:r>
-        <w:rPr>
-          <w:rFonts w:hint="eastAsia"/>
-        </w:rPr>
-        <w:t>is meant to be shown</w:t>
-      </w:r>
-      <w:proofErr w:type="gramEnd"/>
-      <w:r>
-        <w:rPr>
-          <w:rFonts w:hint="eastAsia"/>
-        </w:rPr>
-        <w:t xml:space="preserve"> to others</w:t>
+        <w:ind w:left="-360" w:right="-334" w:firstLineChars="100" w:firstLine="210"/>
+      </w:pPr>
+      <w:r>
+        <w:rPr>
+          <w:rFonts w:hint="eastAsia"/>
+        </w:rPr>
+        <w:t>Fill in the course name, code, select a domain of the course and if this course is meant to be shown to others</w:t>
       </w:r>
       <w:r>
         <w:t>, check the box of “this course is visible”. Then click add button, a new course will be added into the system.</w:t>
@@ -1171,6 +1518,7 @@
     <w:p>
       <w:pPr>
         <w:pStyle w:val="Heading3"/>
+        <w:ind w:left="-360" w:right="-334"/>
       </w:pPr>
       <w:r>
         <w:t xml:space="preserve">4.2 </w:t>
@@ -1193,7 +1541,7 @@
     </w:p>
     <w:p>
       <w:pPr>
-        <w:ind w:firstLineChars="100" w:firstLine="210"/>
+        <w:ind w:left="-360" w:right="-334" w:firstLineChars="100" w:firstLine="210"/>
       </w:pPr>
       <w:r>
         <w:rPr>
@@ -1207,6 +1555,7 @@
     </w:p>
     <w:p>
       <w:pPr>
+        <w:ind w:left="-360" w:right="-334"/>
         <w:jc w:val="center"/>
       </w:pPr>
       <w:r>
@@ -1231,7 +1580,7 @@
                     <pic:cNvPicPr/>
                   </pic:nvPicPr>
                   <pic:blipFill>
-                    <a:blip r:embed="rId11">
+                    <a:blip r:embed="rId17">
                       <a:extLst>
                         <a:ext uri="{28A0092B-C50C-407E-A947-70E740481C1C}">
                           <a14:useLocalDpi xmlns:a14="http://schemas.microsoft.com/office/drawing/2010/main" val="0"/>
@@ -1260,7 +1609,7 @@
     </w:p>
     <w:p>
       <w:pPr>
-        <w:ind w:firstLineChars="100" w:firstLine="210"/>
+        <w:ind w:left="-360" w:right="-334" w:firstLineChars="100" w:firstLine="210"/>
       </w:pPr>
       <w:r>
         <w:t>T</w:t>
@@ -1275,7 +1624,11 @@
         <w:t>upper section of the panel is the area that displays the information of this course. Change them if you want and then click the save button. The new changes will be saved into the database.</w:t>
       </w:r>
     </w:p>
-    <w:p/>
+    <w:p>
+      <w:pPr>
+        <w:ind w:left="-360" w:right="-334"/>
+      </w:pPr>
+    </w:p>
     <w:p>
       <w:pPr>
         <w:pStyle w:val="Heading3"/>
@@ -1283,6 +1636,7 @@
           <w:ilvl w:val="1"/>
           <w:numId w:val="6"/>
         </w:numPr>
+        <w:ind w:left="-360" w:right="-334"/>
       </w:pPr>
       <w:r>
         <w:t xml:space="preserve"> </w:t>
@@ -1305,7 +1659,7 @@
     </w:p>
     <w:p>
       <w:pPr>
-        <w:ind w:firstLineChars="100" w:firstLine="210"/>
+        <w:ind w:left="-360" w:right="-334" w:firstLineChars="100" w:firstLine="210"/>
       </w:pPr>
       <w:r>
         <w:rPr>
@@ -1319,6 +1673,7 @@
     </w:p>
     <w:p>
       <w:pPr>
+        <w:ind w:left="-360" w:right="-334"/>
         <w:jc w:val="center"/>
       </w:pPr>
       <w:r>
@@ -1344,7 +1699,7 @@
                     <pic:cNvPicPr/>
                   </pic:nvPicPr>
                   <pic:blipFill>
-                    <a:blip r:embed="rId12">
+                    <a:blip r:embed="rId18">
                       <a:extLst>
                         <a:ext uri="{28A0092B-C50C-407E-A947-70E740481C1C}">
                           <a14:useLocalDpi xmlns:a14="http://schemas.microsoft.com/office/drawing/2010/main" val="0"/>
@@ -1373,7 +1728,7 @@
     </w:p>
     <w:p>
       <w:pPr>
-        <w:ind w:firstLineChars="100" w:firstLine="210"/>
+        <w:ind w:left="-360" w:right="-334" w:firstLineChars="100" w:firstLine="210"/>
       </w:pPr>
       <w:r>
         <w:rPr>
@@ -1403,6 +1758,7 @@
     <w:p>
       <w:pPr>
         <w:pStyle w:val="Heading3"/>
+        <w:ind w:left="-360" w:right="-334"/>
       </w:pPr>
       <w:r>
         <w:t xml:space="preserve">4.4 </w:t>
@@ -1419,7 +1775,7 @@
     </w:p>
     <w:p>
       <w:pPr>
-        <w:ind w:firstLineChars="100" w:firstLine="210"/>
+        <w:ind w:left="-360" w:right="-334" w:firstLineChars="100" w:firstLine="210"/>
       </w:pPr>
       <w:r>
         <w:rPr>
@@ -1433,6 +1789,7 @@
     </w:p>
     <w:p>
       <w:pPr>
+        <w:ind w:left="-360" w:right="-334"/>
         <w:jc w:val="center"/>
       </w:pPr>
       <w:r>
@@ -1457,7 +1814,7 @@
                     <pic:cNvPicPr/>
                   </pic:nvPicPr>
                   <pic:blipFill>
-                    <a:blip r:embed="rId13">
+                    <a:blip r:embed="rId19">
                       <a:extLst>
                         <a:ext uri="{28A0092B-C50C-407E-A947-70E740481C1C}">
                           <a14:useLocalDpi xmlns:a14="http://schemas.microsoft.com/office/drawing/2010/main" val="0"/>
@@ -1486,7 +1843,7 @@
     </w:p>
     <w:p>
       <w:pPr>
-        <w:ind w:firstLineChars="100" w:firstLine="210"/>
+        <w:ind w:left="-360" w:right="-334" w:firstLineChars="100" w:firstLine="210"/>
       </w:pPr>
       <w:r>
         <w:t>A dialog will show up for the user’s confirmation. Type in “DELETE” in the input box and then click “Delete” button, this course will be deleted.</w:t>
@@ -1495,6 +1852,7 @@
     <w:p>
       <w:pPr>
         <w:pStyle w:val="Heading3"/>
+        <w:ind w:left="-360" w:right="-334"/>
       </w:pPr>
       <w:r>
         <w:rPr>
@@ -1509,7 +1867,7 @@
     <w:p>
       <w:pPr>
         <w:pStyle w:val="ListParagraph"/>
-        <w:ind w:firstLineChars="0" w:firstLine="0"/>
+        <w:ind w:left="-360" w:right="-334" w:firstLineChars="0" w:firstLine="0"/>
       </w:pPr>
       <w:r>
         <w:rPr>
@@ -1524,7 +1882,7 @@
     <w:p>
       <w:pPr>
         <w:pStyle w:val="ListParagraph"/>
-        <w:ind w:firstLineChars="0" w:firstLine="0"/>
+        <w:ind w:left="-360" w:right="-334" w:firstLineChars="0" w:firstLine="0"/>
         <w:jc w:val="center"/>
       </w:pPr>
       <w:r>
@@ -1549,7 +1907,7 @@
                     <pic:cNvPicPr/>
                   </pic:nvPicPr>
                   <pic:blipFill>
-                    <a:blip r:embed="rId14">
+                    <a:blip r:embed="rId20">
                       <a:extLst>
                         <a:ext uri="{28A0092B-C50C-407E-A947-70E740481C1C}">
                           <a14:useLocalDpi xmlns:a14="http://schemas.microsoft.com/office/drawing/2010/main" val="0"/>
@@ -1579,7 +1937,7 @@
     <w:p>
       <w:pPr>
         <w:pStyle w:val="ListParagraph"/>
-        <w:ind w:firstLineChars="0" w:firstLine="0"/>
+        <w:ind w:left="-360" w:right="-334" w:firstLineChars="0" w:firstLine="0"/>
       </w:pPr>
       <w:r>
         <w:rPr>
@@ -1588,16 +1946,17 @@
         <w:t xml:space="preserve">  Type in the name of the new resource, then click the </w:t>
       </w:r>
       <w:r>
-        <w:t xml:space="preserve">“Add” button, a new resource entry will </w:t>
+        <w:t xml:space="preserve">“Add” button, a new resource entry will be </w:t>
       </w:r>
       <w:r>
         <w:lastRenderedPageBreak/>
-        <w:t>be created under current course.</w:t>
+        <w:t>created under current course.</w:t>
       </w:r>
     </w:p>
     <w:p>
       <w:pPr>
         <w:pStyle w:val="Heading3"/>
+        <w:ind w:left="-360" w:right="-334"/>
       </w:pPr>
       <w:r>
         <w:t>4.6 Edit a resource</w:t>
@@ -1606,7 +1965,7 @@
     <w:p>
       <w:pPr>
         <w:pStyle w:val="ListParagraph"/>
-        <w:ind w:firstLineChars="0" w:firstLine="0"/>
+        <w:ind w:left="-360" w:right="-334" w:firstLineChars="0" w:firstLine="0"/>
       </w:pPr>
       <w:r>
         <w:rPr>
@@ -1627,7 +1986,7 @@
     <w:p>
       <w:pPr>
         <w:pStyle w:val="ListParagraph"/>
-        <w:ind w:firstLineChars="0" w:firstLine="0"/>
+        <w:ind w:left="-360" w:right="-334" w:firstLineChars="0" w:firstLine="0"/>
         <w:jc w:val="center"/>
       </w:pPr>
       <w:r>
@@ -1651,7 +2010,7 @@
                     <pic:cNvPicPr/>
                   </pic:nvPicPr>
                   <pic:blipFill>
-                    <a:blip r:embed="rId15">
+                    <a:blip r:embed="rId21">
                       <a:extLst>
                         <a:ext uri="{28A0092B-C50C-407E-A947-70E740481C1C}">
                           <a14:useLocalDpi xmlns:a14="http://schemas.microsoft.com/office/drawing/2010/main" val="0"/>
@@ -1681,7 +2040,7 @@
     <w:p>
       <w:pPr>
         <w:pStyle w:val="ListParagraph"/>
-        <w:ind w:firstLineChars="0" w:firstLine="0"/>
+        <w:ind w:left="-360" w:right="-334" w:firstLineChars="0" w:firstLine="0"/>
       </w:pPr>
       <w:r>
         <w:rPr>
@@ -1714,6 +2073,7 @@
     <w:p>
       <w:pPr>
         <w:pStyle w:val="Heading3"/>
+        <w:ind w:left="-360" w:right="-334"/>
       </w:pPr>
       <w:r>
         <w:t xml:space="preserve">4.7 </w:t>
@@ -1728,6 +2088,7 @@
     <w:p>
       <w:pPr>
         <w:pStyle w:val="ListParagraph"/>
+        <w:ind w:left="-360" w:right="-334"/>
       </w:pPr>
       <w:r>
         <w:rPr>
@@ -1754,6 +2115,7 @@
     <w:p>
       <w:pPr>
         <w:pStyle w:val="ListParagraph"/>
+        <w:ind w:left="-360" w:right="-334"/>
         <w:jc w:val="center"/>
       </w:pPr>
       <w:r>
@@ -1778,7 +2140,7 @@
                     <pic:cNvPicPr/>
                   </pic:nvPicPr>
                   <pic:blipFill>
-                    <a:blip r:embed="rId16">
+                    <a:blip r:embed="rId22">
                       <a:extLst>
                         <a:ext uri="{28A0092B-C50C-407E-A947-70E740481C1C}">
                           <a14:useLocalDpi xmlns:a14="http://schemas.microsoft.com/office/drawing/2010/main" val="0"/>
@@ -1807,7 +2169,7 @@
     </w:p>
     <w:p>
       <w:pPr>
-        <w:ind w:firstLineChars="100" w:firstLine="210"/>
+        <w:ind w:left="-360" w:right="-334" w:firstLineChars="100" w:firstLine="210"/>
       </w:pPr>
       <w:r>
         <w:t>A dialog will show up for the user’s confirmation. Type in “DELETE” in the input box and then click “Delete” button, all the information related to this resource will be removed from this course.</w:t>
@@ -1816,6 +2178,7 @@
     <w:p>
       <w:pPr>
         <w:pStyle w:val="Heading3"/>
+        <w:ind w:left="-360" w:right="-334"/>
       </w:pPr>
       <w:r>
         <w:rPr>
@@ -1829,6 +2192,9 @@
       </w:r>
     </w:p>
     <w:p>
+      <w:pPr>
+        <w:ind w:left="-360" w:right="-334"/>
+      </w:pPr>
       <w:r>
         <w:rPr>
           <w:rFonts w:hint="eastAsia"/>
@@ -1851,7 +2217,7 @@
                     <pic:cNvPicPr/>
                   </pic:nvPicPr>
                   <pic:blipFill>
-                    <a:blip r:embed="rId17">
+                    <a:blip r:embed="rId23">
                       <a:extLst>
                         <a:ext uri="{28A0092B-C50C-407E-A947-70E740481C1C}">
                           <a14:useLocalDpi xmlns:a14="http://schemas.microsoft.com/office/drawing/2010/main" val="0"/>
@@ -1879,6 +2245,9 @@
       </w:r>
     </w:p>
     <w:p>
+      <w:pPr>
+        <w:ind w:left="-360" w:right="-334"/>
+      </w:pPr>
       <w:r>
         <w:t xml:space="preserve">  If a provider is needed to be added into a </w:t>
       </w:r>
@@ -1886,23 +2255,16 @@
         <w:t>resource, select a resource from the list and then just drag an entry from the “Available Providers” list into the list to its right. For example, in this screenshot,</w:t>
       </w:r>
       <w:r>
-        <w:t xml:space="preserve"> a provider called “</w:t>
-      </w:r>
-      <w:proofErr w:type="spellStart"/>
-      <w:r>
-        <w:t>Anim</w:t>
-      </w:r>
-      <w:r>
-        <w:t>atedExamples</w:t>
-      </w:r>
-      <w:proofErr w:type="spellEnd"/>
-      <w:r>
-        <w:t>” was added to a resource.</w:t>
+        <w:t xml:space="preserve"> a provider called “Anim</w:t>
+      </w:r>
+      <w:r>
+        <w:t>atedExamples” was added to a resource.</w:t>
       </w:r>
     </w:p>
     <w:p>
       <w:pPr>
         <w:pStyle w:val="Heading3"/>
+        <w:ind w:left="-360" w:right="-334"/>
       </w:pPr>
       <w:r>
         <w:rPr>
@@ -1913,6 +2275,7 @@
     </w:p>
     <w:p>
       <w:pPr>
+        <w:ind w:left="-360" w:right="-334"/>
         <w:jc w:val="center"/>
       </w:pPr>
       <w:r>
@@ -1937,7 +2300,7 @@
                     <pic:cNvPicPr/>
                   </pic:nvPicPr>
                   <pic:blipFill>
-                    <a:blip r:embed="rId18">
+                    <a:blip r:embed="rId24">
                       <a:extLst>
                         <a:ext uri="{28A0092B-C50C-407E-A947-70E740481C1C}">
                           <a14:useLocalDpi xmlns:a14="http://schemas.microsoft.com/office/drawing/2010/main" val="0"/>
@@ -1965,6 +2328,9 @@
       </w:r>
     </w:p>
     <w:p>
+      <w:pPr>
+        <w:ind w:left="-360" w:right="-334"/>
+      </w:pPr>
       <w:r>
         <w:rPr>
           <w:rFonts w:hint="eastAsia"/>
@@ -1978,12 +2344,16 @@
     <w:p>
       <w:pPr>
         <w:pStyle w:val="Heading3"/>
+        <w:ind w:left="-360" w:right="-334"/>
       </w:pPr>
       <w:r>
         <w:t>4.10 Add a unit</w:t>
       </w:r>
     </w:p>
     <w:p>
+      <w:pPr>
+        <w:ind w:left="-360" w:right="-334"/>
+      </w:pPr>
       <w:r>
         <w:rPr>
           <w:rFonts w:hint="eastAsia"/>
@@ -1996,6 +2366,7 @@
     </w:p>
     <w:p>
       <w:pPr>
+        <w:ind w:left="-360" w:right="-334"/>
         <w:jc w:val="center"/>
       </w:pPr>
       <w:r>
@@ -2021,7 +2392,7 @@
                     <pic:cNvPicPr/>
                   </pic:nvPicPr>
                   <pic:blipFill>
-                    <a:blip r:embed="rId19">
+                    <a:blip r:embed="rId25">
                       <a:extLst>
                         <a:ext uri="{28A0092B-C50C-407E-A947-70E740481C1C}">
                           <a14:useLocalDpi xmlns:a14="http://schemas.microsoft.com/office/drawing/2010/main" val="0"/>
@@ -2049,6 +2420,9 @@
       </w:r>
     </w:p>
     <w:p>
+      <w:pPr>
+        <w:ind w:left="-360" w:right="-334"/>
+      </w:pPr>
       <w:r>
         <w:rPr>
           <w:rFonts w:hint="eastAsia"/>
@@ -2059,6 +2433,7 @@
     <w:p>
       <w:pPr>
         <w:pStyle w:val="Heading3"/>
+        <w:ind w:left="-360" w:right="-334"/>
       </w:pPr>
       <w:r>
         <w:t>4.11 Edit a unit</w:t>
@@ -2066,6 +2441,7 @@
     </w:p>
     <w:p>
       <w:pPr>
+        <w:ind w:left="-360" w:right="-334"/>
         <w:jc w:val="center"/>
       </w:pPr>
       <w:r>
@@ -2090,7 +2466,7 @@
                     <pic:cNvPicPr/>
                   </pic:nvPicPr>
                   <pic:blipFill>
-                    <a:blip r:embed="rId20">
+                    <a:blip r:embed="rId26">
                       <a:extLst>
                         <a:ext uri="{28A0092B-C50C-407E-A947-70E740481C1C}">
                           <a14:useLocalDpi xmlns:a14="http://schemas.microsoft.com/office/drawing/2010/main" val="0"/>
@@ -2119,7 +2495,7 @@
     </w:p>
     <w:p>
       <w:pPr>
-        <w:ind w:firstLineChars="100" w:firstLine="210"/>
+        <w:ind w:left="-360" w:right="-334" w:firstLineChars="100" w:firstLine="210"/>
       </w:pPr>
       <w:r>
         <w:t>Select one unit to be edited from the list, then click on the pencil icon button under the list.</w:t>
@@ -2127,7 +2503,7 @@
     </w:p>
     <w:p>
       <w:pPr>
-        <w:ind w:firstLineChars="100" w:firstLine="210"/>
+        <w:ind w:left="-360" w:right="-334" w:firstLineChars="100" w:firstLine="210"/>
       </w:pPr>
       <w:r>
         <w:t>Type in the new name for this unit in the dialog, then click Submit button to save the changes.</w:t>
@@ -2136,6 +2512,7 @@
     <w:p>
       <w:pPr>
         <w:pStyle w:val="Heading3"/>
+        <w:ind w:left="-360" w:right="-334"/>
       </w:pPr>
       <w:r>
         <w:rPr>
@@ -2146,6 +2523,7 @@
     </w:p>
     <w:p>
       <w:pPr>
+        <w:ind w:left="-360" w:right="-334"/>
         <w:jc w:val="center"/>
       </w:pPr>
       <w:r>
@@ -2170,7 +2548,7 @@
                     <pic:cNvPicPr/>
                   </pic:nvPicPr>
                   <pic:blipFill>
-                    <a:blip r:embed="rId21">
+                    <a:blip r:embed="rId27">
                       <a:extLst>
                         <a:ext uri="{28A0092B-C50C-407E-A947-70E740481C1C}">
                           <a14:useLocalDpi xmlns:a14="http://schemas.microsoft.com/office/drawing/2010/main" val="0"/>
@@ -2199,7 +2577,7 @@
     </w:p>
     <w:p>
       <w:pPr>
-        <w:ind w:firstLineChars="100" w:firstLine="210"/>
+        <w:ind w:left="-360" w:right="-334" w:firstLineChars="100" w:firstLine="210"/>
       </w:pPr>
       <w:r>
         <w:rPr>
@@ -2219,7 +2597,7 @@
     </w:p>
     <w:p>
       <w:pPr>
-        <w:ind w:firstLineChars="100" w:firstLine="210"/>
+        <w:ind w:left="-360" w:right="-334" w:firstLineChars="100" w:firstLine="210"/>
       </w:pPr>
       <w:r>
         <w:t>A dialog will show up for the user’s confirmation. Type in “DELETE” in the input box and then click “Delete”</w:t>
@@ -2234,6 +2612,7 @@
     <w:p>
       <w:pPr>
         <w:pStyle w:val="Heading3"/>
+        <w:ind w:left="-360" w:right="-334"/>
       </w:pPr>
       <w:r>
         <w:lastRenderedPageBreak/>
@@ -2241,6 +2620,9 @@
       </w:r>
     </w:p>
     <w:p>
+      <w:pPr>
+        <w:ind w:left="-360" w:right="-334"/>
+      </w:pPr>
       <w:r>
         <w:t xml:space="preserve">  Select on unit from the unit list</w:t>
       </w:r>
@@ -2256,6 +2638,7 @@
     </w:p>
     <w:p>
       <w:pPr>
+        <w:ind w:left="-360" w:right="-334"/>
         <w:jc w:val="center"/>
       </w:pPr>
       <w:r>
@@ -2280,7 +2663,7 @@
                     <pic:cNvPicPr/>
                   </pic:nvPicPr>
                   <pic:blipFill>
-                    <a:blip r:embed="rId22">
+                    <a:blip r:embed="rId28">
                       <a:extLst>
                         <a:ext uri="{28A0092B-C50C-407E-A947-70E740481C1C}">
                           <a14:useLocalDpi xmlns:a14="http://schemas.microsoft.com/office/drawing/2010/main" val="0"/>
@@ -2308,6 +2691,9 @@
       </w:r>
     </w:p>
     <w:p>
+      <w:pPr>
+        <w:ind w:left="-360" w:right="-334"/>
+      </w:pPr>
       <w:r>
         <w:t xml:space="preserve">  The user can select an author and type in keywords to search for activities. When the author and keywords are certain, a list of available activities will be fetched from a pool that is consisted of providers under this resource.</w:t>
       </w:r>
@@ -2315,12 +2701,16 @@
     <w:p>
       <w:pPr>
         <w:pStyle w:val="Heading3"/>
+        <w:ind w:left="-360" w:right="-334"/>
       </w:pPr>
       <w:r>
         <w:t>4.14 Add and delete an activity.</w:t>
       </w:r>
     </w:p>
     <w:p>
+      <w:pPr>
+        <w:ind w:left="-360" w:right="-334"/>
+      </w:pPr>
       <w:r>
         <w:rPr>
           <w:rFonts w:hint="eastAsia"/>
@@ -2343,7 +2733,7 @@
                     <pic:cNvPicPr/>
                   </pic:nvPicPr>
                   <pic:blipFill>
-                    <a:blip r:embed="rId23">
+                    <a:blip r:embed="rId29">
                       <a:extLst>
                         <a:ext uri="{28A0092B-C50C-407E-A947-70E740481C1C}">
                           <a14:useLocalDpi xmlns:a14="http://schemas.microsoft.com/office/drawing/2010/main" val="0"/>
@@ -2371,27 +2761,36 @@
       </w:r>
     </w:p>
     <w:p>
-      <w:r>
-        <w:rPr>
-          <w:rFonts w:hint="eastAsia"/>
-        </w:rPr>
+      <w:pPr>
+        <w:ind w:left="-360" w:right="-334"/>
+      </w:pPr>
+      <w:r>
+        <w:rPr>
+          <w:rFonts w:hint="eastAsia"/>
+        </w:rPr>
+        <w:t xml:space="preserve">  </w:t>
+      </w:r>
+      <w:r>
+        <w:t>T</w:t>
+      </w:r>
+      <w:r>
+        <w:rPr>
+          <w:rFonts w:hint="eastAsia"/>
+        </w:rPr>
+        <w:t xml:space="preserve">o </w:t>
+      </w:r>
+      <w:r>
+        <w:t xml:space="preserve">add an activity, just drag an activity from the “Available Activities” list to the “Selected Activities” </w:t>
+      </w:r>
+      <w:r>
         <w:lastRenderedPageBreak/>
-        <w:t xml:space="preserve">  </w:t>
-      </w:r>
-      <w:r>
-        <w:t>T</w:t>
-      </w:r>
-      <w:r>
-        <w:rPr>
-          <w:rFonts w:hint="eastAsia"/>
-        </w:rPr>
-        <w:t xml:space="preserve">o </w:t>
-      </w:r>
-      <w:r>
-        <w:t>add an activity, just drag an activity from the “Available Activities” list to the “Selected Activities” list.</w:t>
-      </w:r>
-    </w:p>
-    <w:p>
+        <w:t>list.</w:t>
+      </w:r>
+    </w:p>
+    <w:p>
+      <w:pPr>
+        <w:ind w:left="-360" w:right="-334"/>
+      </w:pPr>
       <w:r>
         <w:t xml:space="preserve">  To delete an activity, select it and then click the trashcan icon under the list. Then this activity will be deleted from this unit.</w:t>
       </w:r>
@@ -2399,12 +2798,16 @@
     <w:p>
       <w:pPr>
         <w:pStyle w:val="Heading3"/>
+        <w:ind w:left="-360" w:right="-334"/>
       </w:pPr>
       <w:r>
         <w:t>4.15 Preview an activity</w:t>
       </w:r>
     </w:p>
     <w:p>
+      <w:pPr>
+        <w:ind w:left="-360" w:right="-334"/>
+      </w:pPr>
       <w:r>
         <w:rPr>
           <w:rFonts w:hint="eastAsia"/>
@@ -2427,7 +2830,7 @@
                     <pic:cNvPicPr/>
                   </pic:nvPicPr>
                   <pic:blipFill>
-                    <a:blip r:embed="rId24">
+                    <a:blip r:embed="rId30">
                       <a:extLst>
                         <a:ext uri="{28A0092B-C50C-407E-A947-70E740481C1C}">
                           <a14:useLocalDpi xmlns:a14="http://schemas.microsoft.com/office/drawing/2010/main" val="0"/>
@@ -2455,6 +2858,9 @@
       </w:r>
     </w:p>
     <w:p>
+      <w:pPr>
+        <w:ind w:left="-360" w:right="-334"/>
+      </w:pPr>
       <w:r>
         <w:rPr>
           <w:rFonts w:hint="eastAsia"/>
@@ -2472,6 +2878,7 @@
           <w:ilvl w:val="0"/>
           <w:numId w:val="6"/>
         </w:numPr>
+        <w:ind w:left="-360" w:right="-334"/>
       </w:pPr>
       <w:r>
         <w:t>Interface Controller</w:t>
@@ -2479,7 +2886,7 @@
     </w:p>
     <w:p>
       <w:pPr>
-        <w:ind w:firstLineChars="100" w:firstLine="210"/>
+        <w:ind w:left="-360" w:right="-334" w:firstLineChars="100" w:firstLine="210"/>
       </w:pPr>
       <w:r>
         <w:t>T</w:t>
@@ -2511,7 +2918,7 @@
     </w:p>
     <w:p>
       <w:pPr>
-        <w:ind w:firstLineChars="100" w:firstLine="210"/>
+        <w:ind w:left="-360" w:right="-334" w:firstLineChars="100" w:firstLine="210"/>
       </w:pPr>
       <w:r>
         <w:t>Object CA has the following members:</w:t>
@@ -2519,147 +2926,69 @@
     </w:p>
     <w:p>
       <w:pPr>
-        <w:ind w:firstLineChars="100" w:firstLine="210"/>
-      </w:pPr>
-      <w:proofErr w:type="gramStart"/>
-      <w:r>
-        <w:t>actions</w:t>
-      </w:r>
-      <w:proofErr w:type="gramEnd"/>
-      <w:r>
-        <w:t>: Object</w:t>
-      </w:r>
-    </w:p>
-    <w:p>
-      <w:pPr>
-        <w:ind w:firstLineChars="100" w:firstLine="210"/>
-      </w:pPr>
-      <w:r>
-        <w:t xml:space="preserve">  </w:t>
-      </w:r>
-      <w:proofErr w:type="gramStart"/>
-      <w:r>
-        <w:t>this</w:t>
-      </w:r>
-      <w:proofErr w:type="gramEnd"/>
-      <w:r>
-        <w:t xml:space="preserve"> is the object that stores all the functions needed to produce the request to the server</w:t>
-      </w:r>
-    </w:p>
-    <w:p>
-      <w:pPr>
-        <w:ind w:firstLineChars="100" w:firstLine="210"/>
-      </w:pPr>
-      <w:proofErr w:type="spellStart"/>
-      <w:proofErr w:type="gramStart"/>
-      <w:r>
-        <w:t>ajaxError</w:t>
-      </w:r>
-      <w:proofErr w:type="spellEnd"/>
-      <w:proofErr w:type="gramEnd"/>
-      <w:r>
-        <w:t>: function (</w:t>
-      </w:r>
-      <w:proofErr w:type="spellStart"/>
-      <w:r>
-        <w:t>etype</w:t>
-      </w:r>
-      <w:proofErr w:type="spellEnd"/>
-      <w:r>
-        <w:t>)</w:t>
-      </w:r>
-    </w:p>
-    <w:p>
-      <w:pPr>
-        <w:ind w:firstLineChars="100" w:firstLine="210"/>
-      </w:pPr>
-      <w:r>
-        <w:t xml:space="preserve">  </w:t>
-      </w:r>
-      <w:proofErr w:type="gramStart"/>
-      <w:r>
-        <w:t>this</w:t>
-      </w:r>
-      <w:proofErr w:type="gramEnd"/>
-      <w:r>
-        <w:t xml:space="preserve"> is the function to handle the error during the </w:t>
-      </w:r>
-      <w:proofErr w:type="spellStart"/>
-      <w:r>
-        <w:t>ajax</w:t>
-      </w:r>
-      <w:proofErr w:type="spellEnd"/>
-      <w:r>
-        <w:t xml:space="preserve"> communication</w:t>
-      </w:r>
-    </w:p>
-    <w:p>
-      <w:pPr>
-        <w:ind w:firstLineChars="100" w:firstLine="210"/>
-      </w:pPr>
-      <w:proofErr w:type="spellStart"/>
-      <w:proofErr w:type="gramStart"/>
-      <w:r>
-        <w:t>courseTable</w:t>
-      </w:r>
-      <w:proofErr w:type="spellEnd"/>
-      <w:proofErr w:type="gramEnd"/>
-      <w:r>
-        <w:t>: Object</w:t>
-      </w:r>
-    </w:p>
-    <w:p>
-      <w:pPr>
-        <w:ind w:firstLineChars="100" w:firstLine="210"/>
-      </w:pPr>
-      <w:r>
-        <w:rPr>
-          <w:rFonts w:hint="eastAsia"/>
-        </w:rPr>
-        <w:t xml:space="preserve">  </w:t>
-      </w:r>
-      <w:proofErr w:type="gramStart"/>
-      <w:r>
-        <w:rPr>
-          <w:rFonts w:hint="eastAsia"/>
-        </w:rPr>
-        <w:t>this</w:t>
-      </w:r>
-      <w:proofErr w:type="gramEnd"/>
-      <w:r>
-        <w:rPr>
-          <w:rFonts w:hint="eastAsia"/>
-        </w:rPr>
-        <w:t xml:space="preserve"> is the object created by the data table plugin</w:t>
-      </w:r>
-    </w:p>
-    <w:p>
-      <w:pPr>
-        <w:ind w:firstLineChars="100" w:firstLine="210"/>
-      </w:pPr>
-      <w:proofErr w:type="gramStart"/>
-      <w:r>
-        <w:t>deploy</w:t>
-      </w:r>
-      <w:proofErr w:type="gramEnd"/>
-      <w:r>
-        <w:t>: Object</w:t>
-      </w:r>
-    </w:p>
-    <w:p>
-      <w:pPr>
-        <w:ind w:firstLineChars="100" w:firstLine="210"/>
-      </w:pPr>
-      <w:r>
-        <w:t xml:space="preserve">  </w:t>
-      </w:r>
-      <w:proofErr w:type="gramStart"/>
-      <w:r>
-        <w:t>this</w:t>
-      </w:r>
-      <w:proofErr w:type="gramEnd"/>
-      <w:r>
-        <w:t xml:space="preserve"> is the object that stores functions that deploy tabs and </w:t>
+        <w:ind w:left="-360" w:right="-334" w:firstLineChars="100" w:firstLine="210"/>
+      </w:pPr>
+      <w:r>
+        <w:t>actions: Object</w:t>
+      </w:r>
+    </w:p>
+    <w:p>
+      <w:pPr>
+        <w:ind w:left="-360" w:right="-334" w:firstLineChars="100" w:firstLine="210"/>
+      </w:pPr>
+      <w:r>
+        <w:t xml:space="preserve">  this is the object that stores all the functions needed to produce the request to the server</w:t>
+      </w:r>
+    </w:p>
+    <w:p>
+      <w:pPr>
+        <w:ind w:left="-360" w:right="-334" w:firstLineChars="100" w:firstLine="210"/>
+      </w:pPr>
+      <w:r>
+        <w:t>ajaxError: function (etype)</w:t>
+      </w:r>
+    </w:p>
+    <w:p>
+      <w:pPr>
+        <w:ind w:left="-360" w:right="-334" w:firstLineChars="100" w:firstLine="210"/>
+      </w:pPr>
+      <w:r>
+        <w:t xml:space="preserve">  this is the function to handle the error during the ajax communication</w:t>
+      </w:r>
+    </w:p>
+    <w:p>
+      <w:pPr>
+        <w:ind w:left="-360" w:right="-334" w:firstLineChars="100" w:firstLine="210"/>
+      </w:pPr>
+      <w:r>
+        <w:t>courseTable: Object</w:t>
+      </w:r>
+    </w:p>
+    <w:p>
+      <w:pPr>
+        <w:ind w:left="-360" w:right="-334" w:firstLineChars="100" w:firstLine="210"/>
+      </w:pPr>
+      <w:r>
+        <w:rPr>
+          <w:rFonts w:hint="eastAsia"/>
+        </w:rPr>
+        <w:t xml:space="preserve">  this is the object created by the data table plugin</w:t>
+      </w:r>
+    </w:p>
+    <w:p>
+      <w:pPr>
+        <w:ind w:left="-360" w:right="-334" w:firstLineChars="100" w:firstLine="210"/>
+      </w:pPr>
+      <w:r>
+        <w:t>deploy: Object</w:t>
+      </w:r>
+    </w:p>
+    <w:p>
+      <w:pPr>
+        <w:ind w:left="-360" w:right="-334" w:firstLineChars="100" w:firstLine="210"/>
+      </w:pPr>
+      <w:r>
+        <w:t xml:space="preserve">  this is the object that stores functions that deploy tabs and </w:t>
       </w:r>
       <w:r>
         <w:t>dialog boxes.</w:t>
@@ -2667,264 +2996,121 @@
     </w:p>
     <w:p>
       <w:pPr>
-        <w:ind w:firstLineChars="100" w:firstLine="210"/>
-      </w:pPr>
-      <w:proofErr w:type="gramStart"/>
-      <w:r>
-        <w:t>format</w:t>
-      </w:r>
-      <w:proofErr w:type="gramEnd"/>
-      <w:r>
-        <w:t>: Object</w:t>
-      </w:r>
-    </w:p>
-    <w:p>
-      <w:pPr>
-        <w:ind w:firstLineChars="100" w:firstLine="210"/>
-      </w:pPr>
-      <w:r>
-        <w:t xml:space="preserve">  </w:t>
-      </w:r>
-      <w:proofErr w:type="gramStart"/>
-      <w:r>
-        <w:t>this</w:t>
-      </w:r>
-      <w:proofErr w:type="gramEnd"/>
-      <w:r>
-        <w:t xml:space="preserve"> is the object that stores functions that convert the data into correct format</w:t>
-      </w:r>
-    </w:p>
-    <w:p>
-      <w:pPr>
-        <w:ind w:firstLineChars="100" w:firstLine="210"/>
-      </w:pPr>
-      <w:proofErr w:type="gramStart"/>
-      <w:r>
-        <w:t>handlers</w:t>
-      </w:r>
-      <w:proofErr w:type="gramEnd"/>
-      <w:r>
-        <w:t>: Object</w:t>
-      </w:r>
-    </w:p>
-    <w:p>
-      <w:pPr>
-        <w:ind w:firstLineChars="100" w:firstLine="210"/>
-      </w:pPr>
-      <w:r>
-        <w:t xml:space="preserve">  </w:t>
-      </w:r>
-      <w:proofErr w:type="gramStart"/>
-      <w:r>
-        <w:t>this</w:t>
-      </w:r>
-      <w:proofErr w:type="gramEnd"/>
-      <w:r>
-        <w:t xml:space="preserve"> is the handler that will handle all the result got from the server</w:t>
-      </w:r>
-    </w:p>
-    <w:p>
-      <w:pPr>
-        <w:ind w:firstLineChars="100" w:firstLine="210"/>
-      </w:pPr>
-      <w:proofErr w:type="spellStart"/>
-      <w:proofErr w:type="gramStart"/>
-      <w:r>
-        <w:t>outcomeValidation</w:t>
-      </w:r>
-      <w:proofErr w:type="spellEnd"/>
-      <w:proofErr w:type="gramEnd"/>
-      <w:r>
-        <w:t>: function (</w:t>
-      </w:r>
-      <w:proofErr w:type="spellStart"/>
-      <w:r>
-        <w:t>actionName</w:t>
-      </w:r>
-      <w:proofErr w:type="spellEnd"/>
-      <w:r>
-        <w:t xml:space="preserve">, </w:t>
-      </w:r>
-      <w:proofErr w:type="spellStart"/>
-      <w:r>
-        <w:t>rs</w:t>
-      </w:r>
-      <w:proofErr w:type="spellEnd"/>
-      <w:r>
-        <w:t>){</w:t>
-      </w:r>
-    </w:p>
-    <w:p>
-      <w:pPr>
-        <w:ind w:firstLineChars="100" w:firstLine="210"/>
+        <w:ind w:left="-360" w:right="-334" w:firstLineChars="100" w:firstLine="210"/>
+      </w:pPr>
+      <w:r>
+        <w:t>format: Object</w:t>
+      </w:r>
+    </w:p>
+    <w:p>
+      <w:pPr>
+        <w:ind w:left="-360" w:right="-334" w:firstLineChars="100" w:firstLine="210"/>
+      </w:pPr>
+      <w:r>
+        <w:t xml:space="preserve">  this is the object that stores functions that convert the data into correct format</w:t>
+      </w:r>
+    </w:p>
+    <w:p>
+      <w:pPr>
+        <w:ind w:left="-360" w:right="-334" w:firstLineChars="100" w:firstLine="210"/>
+      </w:pPr>
+      <w:r>
+        <w:t>handlers: Object</w:t>
+      </w:r>
+    </w:p>
+    <w:p>
+      <w:pPr>
+        <w:ind w:left="-360" w:right="-334" w:firstLineChars="100" w:firstLine="210"/>
+      </w:pPr>
+      <w:r>
+        <w:t xml:space="preserve">  this is the handler that will handle all the result got from the server</w:t>
+      </w:r>
+    </w:p>
+    <w:p>
+      <w:pPr>
+        <w:ind w:left="-360" w:right="-334" w:firstLineChars="100" w:firstLine="210"/>
+      </w:pPr>
+      <w:r>
+        <w:t>outcomeValidation: function (actionName, rs){</w:t>
+      </w:r>
+    </w:p>
+    <w:p>
+      <w:pPr>
+        <w:ind w:left="-360" w:right="-334" w:firstLineChars="100" w:firstLine="210"/>
+      </w:pPr>
+      <w:r>
+        <w:t xml:space="preserve">  this is the validator of the result got from the server</w:t>
+      </w:r>
+    </w:p>
+    <w:p>
+      <w:pPr>
+        <w:ind w:left="-360" w:right="-334" w:firstLineChars="100" w:firstLine="210"/>
       </w:pPr>
       <w:r>
         <w:lastRenderedPageBreak/>
-        <w:t xml:space="preserve">  </w:t>
-      </w:r>
-      <w:proofErr w:type="gramStart"/>
-      <w:r>
-        <w:t>this</w:t>
-      </w:r>
-      <w:proofErr w:type="gramEnd"/>
-      <w:r>
-        <w:t xml:space="preserve"> is the validator of the result got from the server</w:t>
-      </w:r>
-    </w:p>
-    <w:p>
-      <w:pPr>
-        <w:ind w:firstLineChars="100" w:firstLine="210"/>
-      </w:pPr>
-      <w:proofErr w:type="gramStart"/>
-      <w:r>
-        <w:t>receive</w:t>
-      </w:r>
-      <w:proofErr w:type="gramEnd"/>
-      <w:r>
-        <w:t>: function (</w:t>
-      </w:r>
-      <w:proofErr w:type="spellStart"/>
-      <w:r>
-        <w:t>actionNa</w:t>
-      </w:r>
-      <w:r>
-        <w:t>me</w:t>
-      </w:r>
-      <w:proofErr w:type="spellEnd"/>
-      <w:r>
-        <w:t xml:space="preserve">, </w:t>
-      </w:r>
-      <w:proofErr w:type="spellStart"/>
-      <w:r>
-        <w:t>rs</w:t>
-      </w:r>
-      <w:proofErr w:type="spellEnd"/>
-      <w:r>
-        <w:t>)</w:t>
-      </w:r>
-    </w:p>
-    <w:p>
-      <w:pPr>
-        <w:ind w:firstLineChars="100" w:firstLine="210"/>
-      </w:pPr>
-      <w:r>
-        <w:t xml:space="preserve">  </w:t>
-      </w:r>
-      <w:proofErr w:type="gramStart"/>
-      <w:r>
-        <w:t>this</w:t>
-      </w:r>
-      <w:proofErr w:type="gramEnd"/>
-      <w:r>
-        <w:t xml:space="preserve"> is the function that actually do the receive procedure</w:t>
-      </w:r>
-    </w:p>
-    <w:p>
-      <w:pPr>
-        <w:ind w:firstLineChars="100" w:firstLine="210"/>
-      </w:pPr>
-      <w:proofErr w:type="gramStart"/>
+        <w:t>receive: function (actionNa</w:t>
+      </w:r>
+      <w:r>
+        <w:t>me, rs)</w:t>
+      </w:r>
+    </w:p>
+    <w:p>
+      <w:pPr>
+        <w:ind w:left="-360" w:right="-334" w:firstLineChars="100" w:firstLine="210"/>
+      </w:pPr>
+      <w:r>
+        <w:t xml:space="preserve">  this is the function that actually do the receive procedure</w:t>
+      </w:r>
+    </w:p>
+    <w:p>
+      <w:pPr>
+        <w:ind w:left="-360" w:right="-334" w:firstLineChars="100" w:firstLine="210"/>
+      </w:pPr>
       <w:r>
         <w:t>requ</w:t>
       </w:r>
       <w:r>
-        <w:t>est</w:t>
-      </w:r>
-      <w:proofErr w:type="gramEnd"/>
-      <w:r>
-        <w:t>: function (</w:t>
-      </w:r>
-      <w:proofErr w:type="spellStart"/>
-      <w:r>
-        <w:t>actionURL</w:t>
-      </w:r>
-      <w:proofErr w:type="spellEnd"/>
-      <w:r>
-        <w:t xml:space="preserve">, </w:t>
-      </w:r>
-      <w:proofErr w:type="spellStart"/>
-      <w:r>
-        <w:t>args</w:t>
-      </w:r>
-      <w:proofErr w:type="spellEnd"/>
-      <w:r>
-        <w:t>)</w:t>
-      </w:r>
-    </w:p>
-    <w:p>
-      <w:pPr>
-        <w:ind w:firstLineChars="100" w:firstLine="210"/>
-      </w:pPr>
-      <w:r>
-        <w:t xml:space="preserve">  </w:t>
-      </w:r>
-      <w:proofErr w:type="gramStart"/>
-      <w:r>
-        <w:t>this</w:t>
-      </w:r>
-      <w:proofErr w:type="gramEnd"/>
-      <w:r>
-        <w:t xml:space="preserve"> is the function that actually send the request to the server</w:t>
-      </w:r>
-    </w:p>
-    <w:p>
-      <w:pPr>
-        <w:ind w:firstLineChars="100" w:firstLine="210"/>
-      </w:pPr>
-      <w:proofErr w:type="gramStart"/>
-      <w:r>
-        <w:t>view</w:t>
-      </w:r>
-      <w:proofErr w:type="gramEnd"/>
-      <w:r>
-        <w:t>: Object</w:t>
-      </w:r>
-    </w:p>
-    <w:p>
-      <w:pPr>
-        <w:ind w:firstLineChars="100" w:firstLine="210"/>
-      </w:pPr>
-      <w:r>
-        <w:t xml:space="preserve">  </w:t>
-      </w:r>
-      <w:proofErr w:type="gramStart"/>
-      <w:r>
-        <w:t>this</w:t>
-      </w:r>
-      <w:proofErr w:type="gramEnd"/>
-      <w:r>
-        <w:t xml:space="preserve"> is the object that stores all the functions related to view DOM manipulation</w:t>
-      </w:r>
-    </w:p>
-    <w:p>
-      <w:pPr>
-        <w:ind w:firstLineChars="100" w:firstLine="210"/>
-      </w:pPr>
-      <w:proofErr w:type="spellStart"/>
-      <w:proofErr w:type="gramStart"/>
-      <w:r>
-        <w:t>wareHouse</w:t>
-      </w:r>
-      <w:proofErr w:type="spellEnd"/>
-      <w:proofErr w:type="gramEnd"/>
-      <w:r>
-        <w:t>: Object</w:t>
-      </w:r>
-    </w:p>
-    <w:p>
-      <w:pPr>
-        <w:ind w:firstLineChars="100" w:firstLine="210"/>
-      </w:pPr>
-      <w:r>
-        <w:t xml:space="preserve">  </w:t>
-      </w:r>
-      <w:proofErr w:type="gramStart"/>
-      <w:r>
-        <w:t>this</w:t>
-      </w:r>
-      <w:proofErr w:type="gramEnd"/>
-      <w:r>
-        <w:t xml:space="preserve"> is an object that stores the data received from the server</w:t>
+        <w:t>est: function (actionURL, args)</w:t>
+      </w:r>
+    </w:p>
+    <w:p>
+      <w:pPr>
+        <w:ind w:left="-360" w:right="-334" w:firstLineChars="100" w:firstLine="210"/>
+      </w:pPr>
+      <w:r>
+        <w:t xml:space="preserve">  this is the function that actually send the request to the server</w:t>
+      </w:r>
+    </w:p>
+    <w:p>
+      <w:pPr>
+        <w:ind w:left="-360" w:right="-334" w:firstLineChars="100" w:firstLine="210"/>
+      </w:pPr>
+      <w:r>
+        <w:t>view: Object</w:t>
+      </w:r>
+    </w:p>
+    <w:p>
+      <w:pPr>
+        <w:ind w:left="-360" w:right="-334" w:firstLineChars="100" w:firstLine="210"/>
+      </w:pPr>
+      <w:r>
+        <w:t xml:space="preserve">  this is the object that stores all the functions related to view DOM manipulation</w:t>
+      </w:r>
+    </w:p>
+    <w:p>
+      <w:pPr>
+        <w:ind w:left="-360" w:right="-334" w:firstLineChars="100" w:firstLine="210"/>
+      </w:pPr>
+      <w:r>
+        <w:t>wareHouse: Object</w:t>
+      </w:r>
+    </w:p>
+    <w:p>
+      <w:pPr>
+        <w:ind w:left="-360" w:right="-334" w:firstLineChars="100" w:firstLine="210"/>
+      </w:pPr>
+      <w:r>
+        <w:t xml:space="preserve">  this is an object that stores the data received from the server</w:t>
       </w:r>
     </w:p>
     <w:sectPr>
@@ -2937,9 +3123,47 @@
 </w:document>
 </file>
 
+<file path=word/endnotes.xml><?xml version="1.0" encoding="utf-8"?>
+<w:endnotes xmlns:wpc="http://schemas.microsoft.com/office/word/2010/wordprocessingCanvas" xmlns:mc="http://schemas.openxmlformats.org/markup-compatibility/2006" xmlns:o="urn:schemas-microsoft-com:office:office" xmlns:r="http://schemas.openxmlformats.org/officeDocument/2006/relationships" xmlns:m="http://schemas.openxmlformats.org/officeDocument/2006/math" xmlns:v="urn:schemas-microsoft-com:vml" xmlns:wp14="http://schemas.microsoft.com/office/word/2010/wordprocessingDrawing" xmlns:wp="http://schemas.openxmlformats.org/drawingml/2006/wordprocessingDrawing" xmlns:w10="urn:schemas-microsoft-com:office:word" xmlns:w="http://schemas.openxmlformats.org/wordprocessingml/2006/main" xmlns:w14="http://schemas.microsoft.com/office/word/2010/wordml" xmlns:w15="http://schemas.microsoft.com/office/word/2012/wordml" xmlns:wpg="http://schemas.microsoft.com/office/word/2010/wordprocessingGroup" xmlns:wpi="http://schemas.microsoft.com/office/word/2010/wordprocessingInk" xmlns:wne="http://schemas.microsoft.com/office/word/2006/wordml" xmlns:wps="http://schemas.microsoft.com/office/word/2010/wordprocessingShape" mc:Ignorable="w14 w15 wp14">
+  <w:endnote w:type="separator" w:id="-1">
+    <w:p>
+      <w:r>
+        <w:separator/>
+      </w:r>
+    </w:p>
+  </w:endnote>
+  <w:endnote w:type="continuationSeparator" w:id="0">
+    <w:p>
+      <w:r>
+        <w:continuationSeparator/>
+      </w:r>
+    </w:p>
+  </w:endnote>
+</w:endnotes>
+</file>
+
+<file path=word/footnotes.xml><?xml version="1.0" encoding="utf-8"?>
+<w:footnotes xmlns:wpc="http://schemas.microsoft.com/office/word/2010/wordprocessingCanvas" xmlns:mc="http://schemas.openxmlformats.org/markup-compatibility/2006" xmlns:o="urn:schemas-microsoft-com:office:office" xmlns:r="http://schemas.openxmlformats.org/officeDocument/2006/relationships" xmlns:m="http://schemas.openxmlformats.org/officeDocument/2006/math" xmlns:v="urn:schemas-microsoft-com:vml" xmlns:wp14="http://schemas.microsoft.com/office/word/2010/wordprocessingDrawing" xmlns:wp="http://schemas.openxmlformats.org/drawingml/2006/wordprocessingDrawing" xmlns:w10="urn:schemas-microsoft-com:office:word" xmlns:w="http://schemas.openxmlformats.org/wordprocessingml/2006/main" xmlns:w14="http://schemas.microsoft.com/office/word/2010/wordml" xmlns:w15="http://schemas.microsoft.com/office/word/2012/wordml" xmlns:wpg="http://schemas.microsoft.com/office/word/2010/wordprocessingGroup" xmlns:wpi="http://schemas.microsoft.com/office/word/2010/wordprocessingInk" xmlns:wne="http://schemas.microsoft.com/office/word/2006/wordml" xmlns:wps="http://schemas.microsoft.com/office/word/2010/wordprocessingShape" mc:Ignorable="w14 w15 wp14">
+  <w:footnote w:type="separator" w:id="-1">
+    <w:p>
+      <w:r>
+        <w:separator/>
+      </w:r>
+    </w:p>
+  </w:footnote>
+  <w:footnote w:type="continuationSeparator" w:id="0">
+    <w:p>
+      <w:r>
+        <w:continuationSeparator/>
+      </w:r>
+    </w:p>
+  </w:footnote>
+</w:footnotes>
+</file>
+
 <file path=word/numbering.xml><?xml version="1.0" encoding="utf-8"?>
-<w:numbering xmlns:wpc="http://schemas.microsoft.com/office/word/2010/wordprocessingCanvas" xmlns:mo="http://schemas.microsoft.com/office/mac/office/2008/main" xmlns:mc="http://schemas.openxmlformats.org/markup-compatibility/2006" xmlns:mv="urn:schemas-microsoft-com:mac:vml" xmlns:o="urn:schemas-microsoft-com:office:office" xmlns:r="http://schemas.openxmlformats.org/officeDocument/2006/relationships" xmlns:m="http://schemas.openxmlformats.org/officeDocument/2006/math" xmlns:v="urn:schemas-microsoft-com:vml" xmlns:wp14="http://schemas.microsoft.com/office/word/2010/wordprocessingDrawing" xmlns:wp="http://schemas.openxmlformats.org/drawingml/2006/wordprocessingDrawing" xmlns:w10="urn:schemas-microsoft-com:office:word" xmlns:w="http://schemas.openxmlformats.org/wordprocessingml/2006/main" xmlns:w14="http://schemas.microsoft.com/office/word/2010/wordml" xmlns:wpg="http://schemas.microsoft.com/office/word/2010/wordprocessingGroup" xmlns:wpi="http://schemas.microsoft.com/office/word/2010/wordprocessingInk" xmlns:wne="http://schemas.microsoft.com/office/word/2006/wordml" xmlns:wps="http://schemas.microsoft.com/office/word/2010/wordprocessingShape" mc:Ignorable="w14 wp14">
-  <w:abstractNum w:abstractNumId="0">
+<w:numbering xmlns:wpc="http://schemas.microsoft.com/office/word/2010/wordprocessingCanvas" xmlns:mc="http://schemas.openxmlformats.org/markup-compatibility/2006" xmlns:o="urn:schemas-microsoft-com:office:office" xmlns:r="http://schemas.openxmlformats.org/officeDocument/2006/relationships" xmlns:m="http://schemas.openxmlformats.org/officeDocument/2006/math" xmlns:v="urn:schemas-microsoft-com:vml" xmlns:wp14="http://schemas.microsoft.com/office/word/2010/wordprocessingDrawing" xmlns:wp="http://schemas.openxmlformats.org/drawingml/2006/wordprocessingDrawing" xmlns:w10="urn:schemas-microsoft-com:office:word" xmlns:w="http://schemas.openxmlformats.org/wordprocessingml/2006/main" xmlns:w14="http://schemas.microsoft.com/office/word/2010/wordml" xmlns:w15="http://schemas.microsoft.com/office/word/2012/wordml" xmlns:wpg="http://schemas.microsoft.com/office/word/2010/wordprocessingGroup" xmlns:wpi="http://schemas.microsoft.com/office/word/2010/wordprocessingInk" xmlns:wne="http://schemas.microsoft.com/office/word/2006/wordml" xmlns:wps="http://schemas.microsoft.com/office/word/2010/wordprocessingShape" mc:Ignorable="w14 w15 wp14">
+  <w:abstractNum w:abstractNumId="0" w15:restartNumberingAfterBreak="0">
     <w:nsid w:val="05C50DC7"/>
     <w:multiLevelType w:val="hybridMultilevel"/>
     <w:tmpl w:val="E986453A"/>
@@ -2952,7 +3176,7 @@
         <w:ind w:left="570" w:hanging="360"/>
       </w:pPr>
       <w:rPr>
-        <w:rFonts w:ascii="宋体" w:eastAsia="宋体" w:hAnsi="宋体" w:cstheme="minorBidi" w:hint="eastAsia"/>
+        <w:rFonts w:ascii="SimSun" w:eastAsia="SimSun" w:hAnsi="SimSun" w:cstheme="minorBidi" w:hint="eastAsia"/>
       </w:rPr>
     </w:lvl>
     <w:lvl w:ilvl="1" w:tplc="04090003" w:tentative="1">
@@ -3052,7 +3276,7 @@
       </w:rPr>
     </w:lvl>
   </w:abstractNum>
-  <w:abstractNum w:abstractNumId="1">
+  <w:abstractNum w:abstractNumId="1" w15:restartNumberingAfterBreak="0">
     <w:nsid w:val="068B3E9E"/>
     <w:multiLevelType w:val="hybridMultilevel"/>
     <w:tmpl w:val="40E05800"/>
@@ -3141,7 +3365,120 @@
       </w:pPr>
     </w:lvl>
   </w:abstractNum>
-  <w:abstractNum w:abstractNumId="2">
+  <w:abstractNum w:abstractNumId="2" w15:restartNumberingAfterBreak="0">
+    <w:nsid w:val="28ED3E20"/>
+    <w:multiLevelType w:val="hybridMultilevel"/>
+    <w:tmpl w:val="32207D26"/>
+    <w:lvl w:ilvl="0" w:tplc="04090001">
+      <w:start w:val="1"/>
+      <w:numFmt w:val="bullet"/>
+      <w:lvlText w:val=""/>
+      <w:lvlJc w:val="left"/>
+      <w:pPr>
+        <w:ind w:left="360" w:hanging="360"/>
+      </w:pPr>
+      <w:rPr>
+        <w:rFonts w:ascii="Symbol" w:hAnsi="Symbol" w:hint="default"/>
+      </w:rPr>
+    </w:lvl>
+    <w:lvl w:ilvl="1" w:tplc="04090003" w:tentative="1">
+      <w:start w:val="1"/>
+      <w:numFmt w:val="bullet"/>
+      <w:lvlText w:val="o"/>
+      <w:lvlJc w:val="left"/>
+      <w:pPr>
+        <w:ind w:left="1080" w:hanging="360"/>
+      </w:pPr>
+      <w:rPr>
+        <w:rFonts w:ascii="Courier New" w:hAnsi="Courier New" w:cs="Courier New" w:hint="default"/>
+      </w:rPr>
+    </w:lvl>
+    <w:lvl w:ilvl="2" w:tplc="04090005" w:tentative="1">
+      <w:start w:val="1"/>
+      <w:numFmt w:val="bullet"/>
+      <w:lvlText w:val=""/>
+      <w:lvlJc w:val="left"/>
+      <w:pPr>
+        <w:ind w:left="1800" w:hanging="360"/>
+      </w:pPr>
+      <w:rPr>
+        <w:rFonts w:ascii="Wingdings" w:hAnsi="Wingdings" w:hint="default"/>
+      </w:rPr>
+    </w:lvl>
+    <w:lvl w:ilvl="3" w:tplc="04090001" w:tentative="1">
+      <w:start w:val="1"/>
+      <w:numFmt w:val="bullet"/>
+      <w:lvlText w:val=""/>
+      <w:lvlJc w:val="left"/>
+      <w:pPr>
+        <w:ind w:left="2520" w:hanging="360"/>
+      </w:pPr>
+      <w:rPr>
+        <w:rFonts w:ascii="Symbol" w:hAnsi="Symbol" w:hint="default"/>
+      </w:rPr>
+    </w:lvl>
+    <w:lvl w:ilvl="4" w:tplc="04090003" w:tentative="1">
+      <w:start w:val="1"/>
+      <w:numFmt w:val="bullet"/>
+      <w:lvlText w:val="o"/>
+      <w:lvlJc w:val="left"/>
+      <w:pPr>
+        <w:ind w:left="3240" w:hanging="360"/>
+      </w:pPr>
+      <w:rPr>
+        <w:rFonts w:ascii="Courier New" w:hAnsi="Courier New" w:cs="Courier New" w:hint="default"/>
+      </w:rPr>
+    </w:lvl>
+    <w:lvl w:ilvl="5" w:tplc="04090005" w:tentative="1">
+      <w:start w:val="1"/>
+      <w:numFmt w:val="bullet"/>
+      <w:lvlText w:val=""/>
+      <w:lvlJc w:val="left"/>
+      <w:pPr>
+        <w:ind w:left="3960" w:hanging="360"/>
+      </w:pPr>
+      <w:rPr>
+        <w:rFonts w:ascii="Wingdings" w:hAnsi="Wingdings" w:hint="default"/>
+      </w:rPr>
+    </w:lvl>
+    <w:lvl w:ilvl="6" w:tplc="04090001" w:tentative="1">
+      <w:start w:val="1"/>
+      <w:numFmt w:val="bullet"/>
+      <w:lvlText w:val=""/>
+      <w:lvlJc w:val="left"/>
+      <w:pPr>
+        <w:ind w:left="4680" w:hanging="360"/>
+      </w:pPr>
+      <w:rPr>
+        <w:rFonts w:ascii="Symbol" w:hAnsi="Symbol" w:hint="default"/>
+      </w:rPr>
+    </w:lvl>
+    <w:lvl w:ilvl="7" w:tplc="04090003" w:tentative="1">
+      <w:start w:val="1"/>
+      <w:numFmt w:val="bullet"/>
+      <w:lvlText w:val="o"/>
+      <w:lvlJc w:val="left"/>
+      <w:pPr>
+        <w:ind w:left="5400" w:hanging="360"/>
+      </w:pPr>
+      <w:rPr>
+        <w:rFonts w:ascii="Courier New" w:hAnsi="Courier New" w:cs="Courier New" w:hint="default"/>
+      </w:rPr>
+    </w:lvl>
+    <w:lvl w:ilvl="8" w:tplc="04090005" w:tentative="1">
+      <w:start w:val="1"/>
+      <w:numFmt w:val="bullet"/>
+      <w:lvlText w:val=""/>
+      <w:lvlJc w:val="left"/>
+      <w:pPr>
+        <w:ind w:left="6120" w:hanging="360"/>
+      </w:pPr>
+      <w:rPr>
+        <w:rFonts w:ascii="Wingdings" w:hAnsi="Wingdings" w:hint="default"/>
+      </w:rPr>
+    </w:lvl>
+  </w:abstractNum>
+  <w:abstractNum w:abstractNumId="3" w15:restartNumberingAfterBreak="0">
     <w:nsid w:val="4E3C070E"/>
     <w:multiLevelType w:val="multilevel"/>
     <w:tmpl w:val="75468D56"/>
@@ -3262,7 +3599,7 @@
       </w:rPr>
     </w:lvl>
   </w:abstractNum>
-  <w:abstractNum w:abstractNumId="3">
+  <w:abstractNum w:abstractNumId="4" w15:restartNumberingAfterBreak="0">
     <w:nsid w:val="66A522E6"/>
     <w:multiLevelType w:val="multilevel"/>
     <w:tmpl w:val="2ACA09C4"/>
@@ -3375,7 +3712,7 @@
       </w:rPr>
     </w:lvl>
   </w:abstractNum>
-  <w:abstractNum w:abstractNumId="4">
+  <w:abstractNum w:abstractNumId="5" w15:restartNumberingAfterBreak="0">
     <w:nsid w:val="6A7728B9"/>
     <w:multiLevelType w:val="hybridMultilevel"/>
     <w:tmpl w:val="1834F30E"/>
@@ -3388,7 +3725,7 @@
         <w:ind w:left="570" w:hanging="360"/>
       </w:pPr>
       <w:rPr>
-        <w:rFonts w:ascii="宋体" w:eastAsia="宋体" w:hAnsi="宋体" w:cstheme="minorBidi" w:hint="eastAsia"/>
+        <w:rFonts w:ascii="SimSun" w:eastAsia="SimSun" w:hAnsi="SimSun" w:cstheme="minorBidi" w:hint="eastAsia"/>
       </w:rPr>
     </w:lvl>
     <w:lvl w:ilvl="1" w:tplc="04090003" w:tentative="1">
@@ -3488,7 +3825,7 @@
       </w:rPr>
     </w:lvl>
   </w:abstractNum>
-  <w:abstractNum w:abstractNumId="5">
+  <w:abstractNum w:abstractNumId="6" w15:restartNumberingAfterBreak="0">
     <w:nsid w:val="7F2463C3"/>
     <w:multiLevelType w:val="multilevel"/>
     <w:tmpl w:val="2BEA2C9C"/>
@@ -3613,25 +3950,28 @@
     <w:abstractNumId w:val="1"/>
   </w:num>
   <w:num w:numId="2">
-    <w:abstractNumId w:val="5"/>
+    <w:abstractNumId w:val="6"/>
   </w:num>
   <w:num w:numId="3">
-    <w:abstractNumId w:val="4"/>
+    <w:abstractNumId w:val="5"/>
   </w:num>
   <w:num w:numId="4">
     <w:abstractNumId w:val="0"/>
   </w:num>
   <w:num w:numId="5">
-    <w:abstractNumId w:val="2"/>
+    <w:abstractNumId w:val="3"/>
   </w:num>
   <w:num w:numId="6">
-    <w:abstractNumId w:val="3"/>
+    <w:abstractNumId w:val="4"/>
+  </w:num>
+  <w:num w:numId="7">
+    <w:abstractNumId w:val="2"/>
   </w:num>
 </w:numbering>
 </file>
 
 <file path=word/styles.xml><?xml version="1.0" encoding="utf-8"?>
-<w:styles xmlns:mc="http://schemas.openxmlformats.org/markup-compatibility/2006" xmlns:r="http://schemas.openxmlformats.org/officeDocument/2006/relationships" xmlns:w="http://schemas.openxmlformats.org/wordprocessingml/2006/main" xmlns:w14="http://schemas.microsoft.com/office/word/2010/wordml" mc:Ignorable="w14">
+<w:styles xmlns:mc="http://schemas.openxmlformats.org/markup-compatibility/2006" xmlns:r="http://schemas.openxmlformats.org/officeDocument/2006/relationships" xmlns:w="http://schemas.openxmlformats.org/wordprocessingml/2006/main" xmlns:w14="http://schemas.microsoft.com/office/word/2010/wordml" xmlns:w15="http://schemas.microsoft.com/office/word/2012/wordml" mc:Ignorable="w14 w15">
   <w:docDefaults>
     <w:rPrDefault>
       <w:rPr>
@@ -3644,153 +3984,369 @@
     </w:rPrDefault>
     <w:pPrDefault/>
   </w:docDefaults>
-  <w:latentStyles w:defLockedState="0" w:defUIPriority="99" w:defSemiHidden="1" w:defUnhideWhenUsed="1" w:defQFormat="0" w:count="276">
-    <w:lsdException w:name="Normal" w:semiHidden="0" w:uiPriority="0" w:unhideWhenUsed="0" w:qFormat="1"/>
-    <w:lsdException w:name="heading 1" w:semiHidden="0" w:uiPriority="9" w:unhideWhenUsed="0" w:qFormat="1"/>
-    <w:lsdException w:name="heading 2" w:uiPriority="9" w:qFormat="1"/>
-    <w:lsdException w:name="heading 3" w:uiPriority="9" w:qFormat="1"/>
-    <w:lsdException w:name="heading 4" w:uiPriority="9" w:qFormat="1"/>
-    <w:lsdException w:name="heading 5" w:uiPriority="9" w:qFormat="1"/>
-    <w:lsdException w:name="heading 6" w:uiPriority="9" w:qFormat="1"/>
-    <w:lsdException w:name="heading 7" w:uiPriority="9" w:qFormat="1"/>
-    <w:lsdException w:name="heading 8" w:uiPriority="9" w:qFormat="1"/>
-    <w:lsdException w:name="heading 9" w:uiPriority="9" w:qFormat="1"/>
-    <w:lsdException w:name="toc 1" w:uiPriority="39"/>
-    <w:lsdException w:name="toc 2" w:uiPriority="39"/>
-    <w:lsdException w:name="toc 3" w:uiPriority="39"/>
-    <w:lsdException w:name="toc 4" w:uiPriority="39"/>
-    <w:lsdException w:name="toc 5" w:uiPriority="39"/>
-    <w:lsdException w:name="toc 6" w:uiPriority="39"/>
-    <w:lsdException w:name="toc 7" w:uiPriority="39"/>
-    <w:lsdException w:name="toc 8" w:uiPriority="39"/>
-    <w:lsdException w:name="toc 9" w:uiPriority="39"/>
-    <w:lsdException w:name="caption" w:uiPriority="35" w:qFormat="1"/>
-    <w:lsdException w:name="Title" w:semiHidden="0" w:uiPriority="10" w:unhideWhenUsed="0" w:qFormat="1"/>
-    <w:lsdException w:name="Default Paragraph Font" w:uiPriority="1"/>
-    <w:lsdException w:name="Subtitle" w:semiHidden="0" w:uiPriority="11" w:unhideWhenUsed="0" w:qFormat="1"/>
-    <w:lsdException w:name="Strong" w:semiHidden="0" w:uiPriority="22" w:unhideWhenUsed="0" w:qFormat="1"/>
-    <w:lsdException w:name="Emphasis" w:semiHidden="0" w:uiPriority="20" w:unhideWhenUsed="0" w:qFormat="1"/>
-    <w:lsdException w:name="Table Grid" w:semiHidden="0" w:uiPriority="39" w:unhideWhenUsed="0"/>
-    <w:lsdException w:name="Note Level 1" w:semiHidden="0" w:unhideWhenUsed="0"/>
-    <w:lsdException w:name="Note Level 2" w:semiHidden="0" w:unhideWhenUsed="0"/>
-    <w:lsdException w:name="Note Level 3" w:semiHidden="0" w:unhideWhenUsed="0"/>
-    <w:lsdException w:name="Note Level 4" w:semiHidden="0" w:unhideWhenUsed="0"/>
-    <w:lsdException w:name="Note Level 5" w:semiHidden="0" w:unhideWhenUsed="0"/>
-    <w:lsdException w:name="Note Level 6" w:semiHidden="0" w:unhideWhenUsed="0"/>
-    <w:lsdException w:name="Note Level 7" w:semiHidden="0" w:unhideWhenUsed="0"/>
-    <w:lsdException w:name="Note Level 8" w:semiHidden="0" w:unhideWhenUsed="0"/>
-    <w:lsdException w:name="Note Level 9" w:semiHidden="0" w:unhideWhenUsed="0"/>
-    <w:lsdException w:name="Placeholder Text" w:unhideWhenUsed="0"/>
-    <w:lsdException w:name="No Spacing" w:semiHidden="0" w:uiPriority="1" w:unhideWhenUsed="0" w:qFormat="1"/>
-    <w:lsdException w:name="Light Shading" w:semiHidden="0" w:uiPriority="60" w:unhideWhenUsed="0"/>
-    <w:lsdException w:name="Light List" w:semiHidden="0" w:uiPriority="61" w:unhideWhenUsed="0"/>
-    <w:lsdException w:name="Light Grid" w:semiHidden="0" w:uiPriority="62" w:unhideWhenUsed="0"/>
-    <w:lsdException w:name="Medium Shading 1" w:semiHidden="0" w:uiPriority="63" w:unhideWhenUsed="0"/>
-    <w:lsdException w:name="Medium Shading 2" w:semiHidden="0" w:uiPriority="64" w:unhideWhenUsed="0"/>
-    <w:lsdException w:name="Medium List 1" w:semiHidden="0" w:uiPriority="65" w:unhideWhenUsed="0"/>
-    <w:lsdException w:name="Medium List 2" w:semiHidden="0" w:uiPriority="66" w:unhideWhenUsed="0"/>
-    <w:lsdException w:name="Medium Grid 1" w:semiHidden="0" w:uiPriority="67" w:unhideWhenUsed="0"/>
-    <w:lsdException w:name="Medium Grid 2" w:semiHidden="0" w:uiPriority="68" w:unhideWhenUsed="0"/>
-    <w:lsdException w:name="Medium Grid 3" w:semiHidden="0" w:uiPriority="69" w:unhideWhenUsed="0"/>
-    <w:lsdException w:name="Dark List" w:semiHidden="0" w:uiPriority="70" w:unhideWhenUsed="0"/>
-    <w:lsdException w:name="Colorful Shading" w:semiHidden="0" w:uiPriority="71" w:unhideWhenUsed="0"/>
-    <w:lsdException w:name="Colorful List" w:semiHidden="0" w:uiPriority="72" w:unhideWhenUsed="0"/>
-    <w:lsdException w:name="Colorful Grid" w:semiHidden="0" w:uiPriority="73" w:unhideWhenUsed="0"/>
-    <w:lsdException w:name="Light Shading Accent 1" w:semiHidden="0" w:uiPriority="60" w:unhideWhenUsed="0"/>
-    <w:lsdException w:name="Light List Accent 1" w:semiHidden="0" w:uiPriority="61" w:unhideWhenUsed="0"/>
-    <w:lsdException w:name="Light Grid Accent 1" w:semiHidden="0" w:uiPriority="62" w:unhideWhenUsed="0"/>
-    <w:lsdException w:name="Medium Shading 1 Accent 1" w:semiHidden="0" w:uiPriority="63" w:unhideWhenUsed="0"/>
-    <w:lsdException w:name="Medium Shading 2 Accent 1" w:semiHidden="0" w:uiPriority="64" w:unhideWhenUsed="0"/>
-    <w:lsdException w:name="Medium List 1 Accent 1" w:semiHidden="0" w:uiPriority="65" w:unhideWhenUsed="0"/>
-    <w:lsdException w:name="Revision" w:unhideWhenUsed="0"/>
-    <w:lsdException w:name="List Paragraph" w:semiHidden="0" w:uiPriority="34" w:unhideWhenUsed="0" w:qFormat="1"/>
-    <w:lsdException w:name="Quote" w:semiHidden="0" w:uiPriority="29" w:unhideWhenUsed="0" w:qFormat="1"/>
-    <w:lsdException w:name="Intense Quote" w:semiHidden="0" w:uiPriority="30" w:unhideWhenUsed="0" w:qFormat="1"/>
-    <w:lsdException w:name="Medium List 2 Accent 1" w:semiHidden="0" w:uiPriority="66" w:unhideWhenUsed="0"/>
-    <w:lsdException w:name="Medium Grid 1 Accent 1" w:semiHidden="0" w:uiPriority="67" w:unhideWhenUsed="0"/>
-    <w:lsdException w:name="Medium Grid 2 Accent 1" w:semiHidden="0" w:uiPriority="68" w:unhideWhenUsed="0"/>
-    <w:lsdException w:name="Medium Grid 3 Accent 1" w:semiHidden="0" w:uiPriority="69" w:unhideWhenUsed="0"/>
-    <w:lsdException w:name="Dark List Accent 1" w:semiHidden="0" w:uiPriority="70" w:unhideWhenUsed="0"/>
-    <w:lsdException w:name="Colorful Shading Accent 1" w:semiHidden="0" w:uiPriority="71" w:unhideWhenUsed="0"/>
-    <w:lsdException w:name="Colorful List Accent 1" w:semiHidden="0" w:uiPriority="72" w:unhideWhenUsed="0"/>
-    <w:lsdException w:name="Colorful Grid Accent 1" w:semiHidden="0" w:uiPriority="73" w:unhideWhenUsed="0"/>
-    <w:lsdException w:name="Light Shading Accent 2" w:semiHidden="0" w:uiPriority="60" w:unhideWhenUsed="0"/>
-    <w:lsdException w:name="Light List Accent 2" w:semiHidden="0" w:uiPriority="61" w:unhideWhenUsed="0"/>
-    <w:lsdException w:name="Light Grid Accent 2" w:semiHidden="0" w:uiPriority="62" w:unhideWhenUsed="0"/>
-    <w:lsdException w:name="Medium Shading 1 Accent 2" w:semiHidden="0" w:uiPriority="63" w:unhideWhenUsed="0"/>
-    <w:lsdException w:name="Medium Shading 2 Accent 2" w:semiHidden="0" w:uiPriority="64" w:unhideWhenUsed="0"/>
-    <w:lsdException w:name="Medium List 1 Accent 2" w:semiHidden="0" w:uiPriority="65" w:unhideWhenUsed="0"/>
-    <w:lsdException w:name="Medium List 2 Accent 2" w:semiHidden="0" w:uiPriority="66" w:unhideWhenUsed="0"/>
-    <w:lsdException w:name="Medium Grid 1 Accent 2" w:semiHidden="0" w:uiPriority="67" w:unhideWhenUsed="0"/>
-    <w:lsdException w:name="Medium Grid 2 Accent 2" w:semiHidden="0" w:uiPriority="68" w:unhideWhenUsed="0"/>
-    <w:lsdException w:name="Medium Grid 3 Accent 2" w:semiHidden="0" w:uiPriority="69" w:unhideWhenUsed="0"/>
-    <w:lsdException w:name="Dark List Accent 2" w:semiHidden="0" w:uiPriority="70" w:unhideWhenUsed="0"/>
-    <w:lsdException w:name="Colorful Shading Accent 2" w:semiHidden="0" w:uiPriority="71" w:unhideWhenUsed="0"/>
-    <w:lsdException w:name="Colorful List Accent 2" w:semiHidden="0" w:uiPriority="72" w:unhideWhenUsed="0"/>
-    <w:lsdException w:name="Colorful Grid Accent 2" w:semiHidden="0" w:uiPriority="73" w:unhideWhenUsed="0"/>
-    <w:lsdException w:name="Light Shading Accent 3" w:semiHidden="0" w:uiPriority="60" w:unhideWhenUsed="0"/>
-    <w:lsdException w:name="Light List Accent 3" w:semiHidden="0" w:uiPriority="61" w:unhideWhenUsed="0"/>
-    <w:lsdException w:name="Light Grid Accent 3" w:semiHidden="0" w:uiPriority="62" w:unhideWhenUsed="0"/>
-    <w:lsdException w:name="Medium Shading 1 Accent 3" w:semiHidden="0" w:uiPriority="63" w:unhideWhenUsed="0"/>
-    <w:lsdException w:name="Medium Shading 2 Accent 3" w:semiHidden="0" w:uiPriority="64" w:unhideWhenUsed="0"/>
-    <w:lsdException w:name="Medium List 1 Accent 3" w:semiHidden="0" w:uiPriority="65" w:unhideWhenUsed="0"/>
-    <w:lsdException w:name="Medium List 2 Accent 3" w:semiHidden="0" w:uiPriority="66" w:unhideWhenUsed="0"/>
-    <w:lsdException w:name="Medium Grid 1 Accent 3" w:semiHidden="0" w:uiPriority="67" w:unhideWhenUsed="0"/>
-    <w:lsdException w:name="Medium Grid 2 Accent 3" w:semiHidden="0" w:uiPriority="68" w:unhideWhenUsed="0"/>
-    <w:lsdException w:name="Medium Grid 3 Accent 3" w:semiHidden="0" w:uiPriority="69" w:unhideWhenUsed="0"/>
-    <w:lsdException w:name="Dark List Accent 3" w:semiHidden="0" w:uiPriority="70" w:unhideWhenUsed="0"/>
-    <w:lsdException w:name="Colorful Shading Accent 3" w:semiHidden="0" w:uiPriority="71" w:unhideWhenUsed="0"/>
-    <w:lsdException w:name="Colorful List Accent 3" w:semiHidden="0" w:uiPriority="72" w:unhideWhenUsed="0"/>
-    <w:lsdException w:name="Colorful Grid Accent 3" w:semiHidden="0" w:uiPriority="73" w:unhideWhenUsed="0"/>
-    <w:lsdException w:name="Light Shading Accent 4" w:semiHidden="0" w:uiPriority="60" w:unhideWhenUsed="0"/>
-    <w:lsdException w:name="Light List Accent 4" w:semiHidden="0" w:uiPriority="61" w:unhideWhenUsed="0"/>
-    <w:lsdException w:name="Light Grid Accent 4" w:semiHidden="0" w:uiPriority="62" w:unhideWhenUsed="0"/>
-    <w:lsdException w:name="Medium Shading 1 Accent 4" w:semiHidden="0" w:uiPriority="63" w:unhideWhenUsed="0"/>
-    <w:lsdException w:name="Medium Shading 2 Accent 4" w:semiHidden="0" w:uiPriority="64" w:unhideWhenUsed="0"/>
-    <w:lsdException w:name="Medium List 1 Accent 4" w:semiHidden="0" w:uiPriority="65" w:unhideWhenUsed="0"/>
-    <w:lsdException w:name="Medium List 2 Accent 4" w:semiHidden="0" w:uiPriority="66" w:unhideWhenUsed="0"/>
-    <w:lsdException w:name="Medium Grid 1 Accent 4" w:semiHidden="0" w:uiPriority="67" w:unhideWhenUsed="0"/>
-    <w:lsdException w:name="Medium Grid 2 Accent 4" w:semiHidden="0" w:uiPriority="68" w:unhideWhenUsed="0"/>
-    <w:lsdException w:name="Medium Grid 3 Accent 4" w:semiHidden="0" w:uiPriority="69" w:unhideWhenUsed="0"/>
-    <w:lsdException w:name="Dark List Accent 4" w:semiHidden="0" w:uiPriority="70" w:unhideWhenUsed="0"/>
-    <w:lsdException w:name="Colorful Shading Accent 4" w:semiHidden="0" w:uiPriority="71" w:unhideWhenUsed="0"/>
-    <w:lsdException w:name="Colorful List Accent 4" w:semiHidden="0" w:uiPriority="72" w:unhideWhenUsed="0"/>
-    <w:lsdException w:name="Colorful Grid Accent 4" w:semiHidden="0" w:uiPriority="73" w:unhideWhenUsed="0"/>
-    <w:lsdException w:name="Light Shading Accent 5" w:semiHidden="0" w:uiPriority="60" w:unhideWhenUsed="0"/>
-    <w:lsdException w:name="Light List Accent 5" w:semiHidden="0" w:uiPriority="61" w:unhideWhenUsed="0"/>
-    <w:lsdException w:name="Light Grid Accent 5" w:semiHidden="0" w:uiPriority="62" w:unhideWhenUsed="0"/>
-    <w:lsdException w:name="Medium Shading 1 Accent 5" w:semiHidden="0" w:uiPriority="63" w:unhideWhenUsed="0"/>
-    <w:lsdException w:name="Medium Shading 2 Accent 5" w:semiHidden="0" w:uiPriority="64" w:unhideWhenUsed="0"/>
-    <w:lsdException w:name="Medium List 1 Accent 5" w:semiHidden="0" w:uiPriority="65" w:unhideWhenUsed="0"/>
-    <w:lsdException w:name="Medium List 2 Accent 5" w:semiHidden="0" w:uiPriority="66" w:unhideWhenUsed="0"/>
-    <w:lsdException w:name="Medium Grid 1 Accent 5" w:semiHidden="0" w:uiPriority="67" w:unhideWhenUsed="0"/>
-    <w:lsdException w:name="Medium Grid 2 Accent 5" w:semiHidden="0" w:uiPriority="68" w:unhideWhenUsed="0"/>
-    <w:lsdException w:name="Medium Grid 3 Accent 5" w:semiHidden="0" w:uiPriority="69" w:unhideWhenUsed="0"/>
-    <w:lsdException w:name="Dark List Accent 5" w:semiHidden="0" w:uiPriority="70" w:unhideWhenUsed="0"/>
-    <w:lsdException w:name="Colorful Shading Accent 5" w:semiHidden="0" w:uiPriority="71" w:unhideWhenUsed="0"/>
-    <w:lsdException w:name="Colorful List Accent 5" w:semiHidden="0" w:uiPriority="72" w:unhideWhenUsed="0"/>
-    <w:lsdException w:name="Colorful Grid Accent 5" w:semiHidden="0" w:uiPriority="73" w:unhideWhenUsed="0"/>
-    <w:lsdException w:name="Light Shading Accent 6" w:semiHidden="0" w:uiPriority="60" w:unhideWhenUsed="0"/>
-    <w:lsdException w:name="Light List Accent 6" w:semiHidden="0" w:uiPriority="61" w:unhideWhenUsed="0"/>
-    <w:lsdException w:name="Light Grid Accent 6" w:semiHidden="0" w:uiPriority="62" w:unhideWhenUsed="0"/>
-    <w:lsdException w:name="Medium Shading 1 Accent 6" w:semiHidden="0" w:uiPriority="63" w:unhideWhenUsed="0"/>
-    <w:lsdException w:name="Medium Shading 2 Accent 6" w:semiHidden="0" w:uiPriority="64" w:unhideWhenUsed="0"/>
-    <w:lsdException w:name="Medium List 1 Accent 6" w:semiHidden="0" w:uiPriority="65" w:unhideWhenUsed="0"/>
-    <w:lsdException w:name="Medium List 2 Accent 6" w:semiHidden="0" w:uiPriority="66" w:unhideWhenUsed="0"/>
-    <w:lsdException w:name="Medium Grid 1 Accent 6" w:semiHidden="0" w:uiPriority="67" w:unhideWhenUsed="0"/>
-    <w:lsdException w:name="Medium Grid 2 Accent 6" w:semiHidden="0" w:uiPriority="68" w:unhideWhenUsed="0"/>
-    <w:lsdException w:name="Medium Grid 3 Accent 6" w:semiHidden="0" w:uiPriority="69" w:unhideWhenUsed="0"/>
-    <w:lsdException w:name="Dark List Accent 6" w:semiHidden="0" w:uiPriority="70" w:unhideWhenUsed="0"/>
-    <w:lsdException w:name="Colorful Shading Accent 6" w:semiHidden="0" w:uiPriority="71" w:unhideWhenUsed="0"/>
-    <w:lsdException w:name="Colorful List Accent 6" w:semiHidden="0" w:uiPriority="72" w:unhideWhenUsed="0"/>
-    <w:lsdException w:name="Colorful Grid Accent 6" w:semiHidden="0" w:uiPriority="73" w:unhideWhenUsed="0"/>
-    <w:lsdException w:name="Subtle Emphasis" w:semiHidden="0" w:uiPriority="19" w:unhideWhenUsed="0" w:qFormat="1"/>
-    <w:lsdException w:name="Intense Emphasis" w:semiHidden="0" w:uiPriority="21" w:unhideWhenUsed="0" w:qFormat="1"/>
-    <w:lsdException w:name="Subtle Reference" w:semiHidden="0" w:uiPriority="31" w:unhideWhenUsed="0" w:qFormat="1"/>
-    <w:lsdException w:name="Intense Reference" w:semiHidden="0" w:uiPriority="32" w:unhideWhenUsed="0" w:qFormat="1"/>
-    <w:lsdException w:name="Book Title" w:semiHidden="0" w:uiPriority="33" w:unhideWhenUsed="0" w:qFormat="1"/>
-    <w:lsdException w:name="Bibliography" w:uiPriority="37"/>
-    <w:lsdException w:name="TOC Heading" w:uiPriority="39" w:qFormat="1"/>
+  <w:latentStyles w:defLockedState="0" w:defUIPriority="99" w:defSemiHidden="0" w:defUnhideWhenUsed="0" w:defQFormat="0" w:count="371">
+    <w:lsdException w:name="Normal" w:uiPriority="0" w:qFormat="1"/>
+    <w:lsdException w:name="heading 1" w:uiPriority="9" w:qFormat="1"/>
+    <w:lsdException w:name="heading 2" w:semiHidden="1" w:uiPriority="9" w:unhideWhenUsed="1" w:qFormat="1"/>
+    <w:lsdException w:name="heading 3" w:semiHidden="1" w:uiPriority="9" w:unhideWhenUsed="1" w:qFormat="1"/>
+    <w:lsdException w:name="heading 4" w:semiHidden="1" w:uiPriority="9" w:unhideWhenUsed="1" w:qFormat="1"/>
+    <w:lsdException w:name="heading 5" w:semiHidden="1" w:uiPriority="9" w:unhideWhenUsed="1" w:qFormat="1"/>
+    <w:lsdException w:name="heading 6" w:semiHidden="1" w:uiPriority="9" w:unhideWhenUsed="1" w:qFormat="1"/>
+    <w:lsdException w:name="heading 7" w:semiHidden="1" w:uiPriority="9" w:unhideWhenUsed="1" w:qFormat="1"/>
+    <w:lsdException w:name="heading 8" w:semiHidden="1" w:uiPriority="9" w:unhideWhenUsed="1" w:qFormat="1"/>
+    <w:lsdException w:name="heading 9" w:semiHidden="1" w:uiPriority="9" w:unhideWhenUsed="1" w:qFormat="1"/>
+    <w:lsdException w:name="index 1" w:semiHidden="1" w:unhideWhenUsed="1"/>
+    <w:lsdException w:name="index 2" w:semiHidden="1" w:unhideWhenUsed="1"/>
+    <w:lsdException w:name="index 3" w:semiHidden="1" w:unhideWhenUsed="1"/>
+    <w:lsdException w:name="index 4" w:semiHidden="1" w:unhideWhenUsed="1"/>
+    <w:lsdException w:name="index 5" w:semiHidden="1" w:unhideWhenUsed="1"/>
+    <w:lsdException w:name="index 6" w:semiHidden="1" w:unhideWhenUsed="1"/>
+    <w:lsdException w:name="index 7" w:semiHidden="1" w:unhideWhenUsed="1"/>
+    <w:lsdException w:name="index 8" w:semiHidden="1" w:unhideWhenUsed="1"/>
+    <w:lsdException w:name="index 9" w:semiHidden="1" w:unhideWhenUsed="1"/>
+    <w:lsdException w:name="toc 1" w:semiHidden="1" w:uiPriority="39" w:unhideWhenUsed="1"/>
+    <w:lsdException w:name="toc 2" w:semiHidden="1" w:uiPriority="39" w:unhideWhenUsed="1"/>
+    <w:lsdException w:name="toc 3" w:semiHidden="1" w:uiPriority="39" w:unhideWhenUsed="1"/>
+    <w:lsdException w:name="toc 4" w:semiHidden="1" w:uiPriority="39" w:unhideWhenUsed="1"/>
+    <w:lsdException w:name="toc 5" w:semiHidden="1" w:uiPriority="39" w:unhideWhenUsed="1"/>
+    <w:lsdException w:name="toc 6" w:semiHidden="1" w:uiPriority="39" w:unhideWhenUsed="1"/>
+    <w:lsdException w:name="toc 7" w:semiHidden="1" w:uiPriority="39" w:unhideWhenUsed="1"/>
+    <w:lsdException w:name="toc 8" w:semiHidden="1" w:uiPriority="39" w:unhideWhenUsed="1"/>
+    <w:lsdException w:name="toc 9" w:semiHidden="1" w:uiPriority="39" w:unhideWhenUsed="1"/>
+    <w:lsdException w:name="Normal Indent" w:semiHidden="1" w:unhideWhenUsed="1"/>
+    <w:lsdException w:name="footnote text" w:semiHidden="1" w:unhideWhenUsed="1"/>
+    <w:lsdException w:name="annotation text" w:semiHidden="1" w:unhideWhenUsed="1"/>
+    <w:lsdException w:name="header" w:semiHidden="1" w:unhideWhenUsed="1"/>
+    <w:lsdException w:name="footer" w:semiHidden="1" w:unhideWhenUsed="1"/>
+    <w:lsdException w:name="index heading" w:semiHidden="1" w:unhideWhenUsed="1"/>
+    <w:lsdException w:name="caption" w:semiHidden="1" w:uiPriority="35" w:unhideWhenUsed="1" w:qFormat="1"/>
+    <w:lsdException w:name="table of figures" w:semiHidden="1" w:unhideWhenUsed="1"/>
+    <w:lsdException w:name="envelope address" w:semiHidden="1" w:unhideWhenUsed="1"/>
+    <w:lsdException w:name="envelope return" w:semiHidden="1" w:unhideWhenUsed="1"/>
+    <w:lsdException w:name="footnote reference" w:semiHidden="1" w:unhideWhenUsed="1"/>
+    <w:lsdException w:name="annotation reference" w:semiHidden="1" w:unhideWhenUsed="1"/>
+    <w:lsdException w:name="line number" w:semiHidden="1" w:unhideWhenUsed="1"/>
+    <w:lsdException w:name="page number" w:semiHidden="1" w:unhideWhenUsed="1"/>
+    <w:lsdException w:name="endnote reference" w:semiHidden="1" w:unhideWhenUsed="1"/>
+    <w:lsdException w:name="endnote text" w:semiHidden="1" w:unhideWhenUsed="1"/>
+    <w:lsdException w:name="table of authorities" w:semiHidden="1" w:unhideWhenUsed="1"/>
+    <w:lsdException w:name="macro" w:semiHidden="1" w:unhideWhenUsed="1"/>
+    <w:lsdException w:name="toa heading" w:semiHidden="1" w:unhideWhenUsed="1"/>
+    <w:lsdException w:name="List" w:semiHidden="1" w:unhideWhenUsed="1"/>
+    <w:lsdException w:name="List Bullet" w:semiHidden="1" w:unhideWhenUsed="1"/>
+    <w:lsdException w:name="List Number" w:semiHidden="1" w:unhideWhenUsed="1"/>
+    <w:lsdException w:name="List 2" w:semiHidden="1" w:unhideWhenUsed="1"/>
+    <w:lsdException w:name="List 3" w:semiHidden="1" w:unhideWhenUsed="1"/>
+    <w:lsdException w:name="List 4" w:semiHidden="1" w:unhideWhenUsed="1"/>
+    <w:lsdException w:name="List 5" w:semiHidden="1" w:unhideWhenUsed="1"/>
+    <w:lsdException w:name="List Bullet 2" w:semiHidden="1" w:unhideWhenUsed="1"/>
+    <w:lsdException w:name="List Bullet 3" w:semiHidden="1" w:unhideWhenUsed="1"/>
+    <w:lsdException w:name="List Bullet 4" w:semiHidden="1" w:unhideWhenUsed="1"/>
+    <w:lsdException w:name="List Bullet 5" w:semiHidden="1" w:unhideWhenUsed="1"/>
+    <w:lsdException w:name="List Number 2" w:semiHidden="1" w:unhideWhenUsed="1"/>
+    <w:lsdException w:name="List Number 3" w:semiHidden="1" w:unhideWhenUsed="1"/>
+    <w:lsdException w:name="List Number 4" w:semiHidden="1" w:unhideWhenUsed="1"/>
+    <w:lsdException w:name="List Number 5" w:semiHidden="1" w:unhideWhenUsed="1"/>
+    <w:lsdException w:name="Title" w:uiPriority="10" w:qFormat="1"/>
+    <w:lsdException w:name="Closing" w:semiHidden="1" w:unhideWhenUsed="1"/>
+    <w:lsdException w:name="Signature" w:semiHidden="1" w:unhideWhenUsed="1"/>
+    <w:lsdException w:name="Default Paragraph Font" w:semiHidden="1" w:uiPriority="1" w:unhideWhenUsed="1"/>
+    <w:lsdException w:name="Body Text" w:semiHidden="1" w:unhideWhenUsed="1"/>
+    <w:lsdException w:name="Body Text Indent" w:semiHidden="1" w:unhideWhenUsed="1"/>
+    <w:lsdException w:name="List Continue" w:semiHidden="1" w:unhideWhenUsed="1"/>
+    <w:lsdException w:name="List Continue 2" w:semiHidden="1" w:unhideWhenUsed="1"/>
+    <w:lsdException w:name="List Continue 3" w:semiHidden="1" w:unhideWhenUsed="1"/>
+    <w:lsdException w:name="List Continue 4" w:semiHidden="1" w:unhideWhenUsed="1"/>
+    <w:lsdException w:name="List Continue 5" w:semiHidden="1" w:unhideWhenUsed="1"/>
+    <w:lsdException w:name="Message Header" w:semiHidden="1" w:unhideWhenUsed="1"/>
+    <w:lsdException w:name="Subtitle" w:uiPriority="11" w:qFormat="1"/>
+    <w:lsdException w:name="Salutation" w:semiHidden="1" w:unhideWhenUsed="1"/>
+    <w:lsdException w:name="Date" w:semiHidden="1" w:unhideWhenUsed="1"/>
+    <w:lsdException w:name="Body Text First Indent" w:semiHidden="1" w:unhideWhenUsed="1"/>
+    <w:lsdException w:name="Body Text First Indent 2" w:semiHidden="1" w:unhideWhenUsed="1"/>
+    <w:lsdException w:name="Note Heading" w:semiHidden="1" w:unhideWhenUsed="1"/>
+    <w:lsdException w:name="Body Text 2" w:semiHidden="1" w:unhideWhenUsed="1"/>
+    <w:lsdException w:name="Body Text 3" w:semiHidden="1" w:unhideWhenUsed="1"/>
+    <w:lsdException w:name="Body Text Indent 2" w:semiHidden="1" w:unhideWhenUsed="1"/>
+    <w:lsdException w:name="Body Text Indent 3" w:semiHidden="1" w:unhideWhenUsed="1"/>
+    <w:lsdException w:name="Block Text" w:semiHidden="1" w:unhideWhenUsed="1"/>
+    <w:lsdException w:name="Hyperlink" w:semiHidden="1" w:unhideWhenUsed="1"/>
+    <w:lsdException w:name="FollowedHyperlink" w:semiHidden="1" w:unhideWhenUsed="1"/>
+    <w:lsdException w:name="Strong" w:uiPriority="22" w:qFormat="1"/>
+    <w:lsdException w:name="Emphasis" w:uiPriority="20" w:qFormat="1"/>
+    <w:lsdException w:name="Document Map" w:semiHidden="1" w:unhideWhenUsed="1"/>
+    <w:lsdException w:name="Plain Text" w:semiHidden="1" w:unhideWhenUsed="1"/>
+    <w:lsdException w:name="E-mail Signature" w:semiHidden="1" w:unhideWhenUsed="1"/>
+    <w:lsdException w:name="HTML Top of Form" w:semiHidden="1" w:unhideWhenUsed="1"/>
+    <w:lsdException w:name="HTML Bottom of Form" w:semiHidden="1" w:unhideWhenUsed="1"/>
+    <w:lsdException w:name="Normal (Web)" w:semiHidden="1" w:unhideWhenUsed="1"/>
+    <w:lsdException w:name="HTML Acronym" w:semiHidden="1" w:unhideWhenUsed="1"/>
+    <w:lsdException w:name="HTML Address" w:semiHidden="1" w:unhideWhenUsed="1"/>
+    <w:lsdException w:name="HTML Cite" w:semiHidden="1" w:unhideWhenUsed="1"/>
+    <w:lsdException w:name="HTML Code" w:semiHidden="1" w:unhideWhenUsed="1"/>
+    <w:lsdException w:name="HTML Definition" w:semiHidden="1" w:unhideWhenUsed="1"/>
+    <w:lsdException w:name="HTML Keyboard" w:semiHidden="1" w:unhideWhenUsed="1"/>
+    <w:lsdException w:name="HTML Preformatted" w:semiHidden="1" w:unhideWhenUsed="1"/>
+    <w:lsdException w:name="HTML Sample" w:semiHidden="1" w:unhideWhenUsed="1"/>
+    <w:lsdException w:name="HTML Typewriter" w:semiHidden="1" w:unhideWhenUsed="1"/>
+    <w:lsdException w:name="HTML Variable" w:semiHidden="1" w:unhideWhenUsed="1"/>
+    <w:lsdException w:name="Normal Table" w:semiHidden="1" w:unhideWhenUsed="1"/>
+    <w:lsdException w:name="annotation subject" w:semiHidden="1" w:unhideWhenUsed="1"/>
+    <w:lsdException w:name="No List" w:semiHidden="1" w:unhideWhenUsed="1"/>
+    <w:lsdException w:name="Outline List 1" w:semiHidden="1" w:unhideWhenUsed="1"/>
+    <w:lsdException w:name="Outline List 2" w:semiHidden="1" w:unhideWhenUsed="1"/>
+    <w:lsdException w:name="Outline List 3" w:semiHidden="1" w:unhideWhenUsed="1"/>
+    <w:lsdException w:name="Table Simple 1" w:semiHidden="1" w:unhideWhenUsed="1"/>
+    <w:lsdException w:name="Table Simple 2" w:semiHidden="1" w:unhideWhenUsed="1"/>
+    <w:lsdException w:name="Table Simple 3" w:semiHidden="1" w:unhideWhenUsed="1"/>
+    <w:lsdException w:name="Table Classic 1" w:semiHidden="1" w:unhideWhenUsed="1"/>
+    <w:lsdException w:name="Table Classic 2" w:semiHidden="1" w:unhideWhenUsed="1"/>
+    <w:lsdException w:name="Table Classic 3" w:semiHidden="1" w:unhideWhenUsed="1"/>
+    <w:lsdException w:name="Table Classic 4" w:semiHidden="1" w:unhideWhenUsed="1"/>
+    <w:lsdException w:name="Table Colorful 1" w:semiHidden="1" w:unhideWhenUsed="1"/>
+    <w:lsdException w:name="Table Colorful 2" w:semiHidden="1" w:unhideWhenUsed="1"/>
+    <w:lsdException w:name="Table Colorful 3" w:semiHidden="1" w:unhideWhenUsed="1"/>
+    <w:lsdException w:name="Table Columns 1" w:semiHidden="1" w:unhideWhenUsed="1"/>
+    <w:lsdException w:name="Table Columns 2" w:semiHidden="1" w:unhideWhenUsed="1"/>
+    <w:lsdException w:name="Table Columns 3" w:semiHidden="1" w:unhideWhenUsed="1"/>
+    <w:lsdException w:name="Table Columns 4" w:semiHidden="1" w:unhideWhenUsed="1"/>
+    <w:lsdException w:name="Table Columns 5" w:semiHidden="1" w:unhideWhenUsed="1"/>
+    <w:lsdException w:name="Table Grid 1" w:semiHidden="1" w:unhideWhenUsed="1"/>
+    <w:lsdException w:name="Table Grid 2" w:semiHidden="1" w:unhideWhenUsed="1"/>
+    <w:lsdException w:name="Table Grid 3" w:semiHidden="1" w:unhideWhenUsed="1"/>
+    <w:lsdException w:name="Table Grid 4" w:semiHidden="1" w:unhideWhenUsed="1"/>
+    <w:lsdException w:name="Table Grid 5" w:semiHidden="1" w:unhideWhenUsed="1"/>
+    <w:lsdException w:name="Table Grid 6" w:semiHidden="1" w:unhideWhenUsed="1"/>
+    <w:lsdException w:name="Table Grid 7" w:semiHidden="1" w:unhideWhenUsed="1"/>
+    <w:lsdException w:name="Table Grid 8" w:semiHidden="1" w:unhideWhenUsed="1"/>
+    <w:lsdException w:name="Table List 1" w:semiHidden="1" w:unhideWhenUsed="1"/>
+    <w:lsdException w:name="Table List 2" w:semiHidden="1" w:unhideWhenUsed="1"/>
+    <w:lsdException w:name="Table List 3" w:semiHidden="1" w:unhideWhenUsed="1"/>
+    <w:lsdException w:name="Table List 4" w:semiHidden="1" w:unhideWhenUsed="1"/>
+    <w:lsdException w:name="Table List 5" w:semiHidden="1" w:unhideWhenUsed="1"/>
+    <w:lsdException w:name="Table List 6" w:semiHidden="1" w:unhideWhenUsed="1"/>
+    <w:lsdException w:name="Table List 7" w:semiHidden="1" w:unhideWhenUsed="1"/>
+    <w:lsdException w:name="Table List 8" w:semiHidden="1" w:unhideWhenUsed="1"/>
+    <w:lsdException w:name="Table 3D effects 1" w:semiHidden="1" w:unhideWhenUsed="1"/>
+    <w:lsdException w:name="Table 3D effects 2" w:semiHidden="1" w:unhideWhenUsed="1"/>
+    <w:lsdException w:name="Table 3D effects 3" w:semiHidden="1" w:unhideWhenUsed="1"/>
+    <w:lsdException w:name="Table Contemporary" w:semiHidden="1" w:unhideWhenUsed="1"/>
+    <w:lsdException w:name="Table Elegant" w:semiHidden="1" w:unhideWhenUsed="1"/>
+    <w:lsdException w:name="Table Professional" w:semiHidden="1" w:unhideWhenUsed="1"/>
+    <w:lsdException w:name="Table Subtle 1" w:semiHidden="1" w:unhideWhenUsed="1"/>
+    <w:lsdException w:name="Table Subtle 2" w:semiHidden="1" w:unhideWhenUsed="1"/>
+    <w:lsdException w:name="Table Web 1" w:semiHidden="1" w:unhideWhenUsed="1"/>
+    <w:lsdException w:name="Table Web 2" w:semiHidden="1" w:unhideWhenUsed="1"/>
+    <w:lsdException w:name="Table Web 3" w:semiHidden="1" w:unhideWhenUsed="1"/>
+    <w:lsdException w:name="Balloon Text" w:semiHidden="1" w:unhideWhenUsed="1"/>
+    <w:lsdException w:name="Table Grid" w:uiPriority="39"/>
+    <w:lsdException w:name="Table Theme" w:semiHidden="1" w:unhideWhenUsed="1"/>
+    <w:lsdException w:name="Placeholder Text" w:semiHidden="1"/>
+    <w:lsdException w:name="No Spacing" w:uiPriority="1" w:qFormat="1"/>
+    <w:lsdException w:name="Light Shading" w:uiPriority="60"/>
+    <w:lsdException w:name="Light List" w:uiPriority="61"/>
+    <w:lsdException w:name="Light Grid" w:uiPriority="62"/>
+    <w:lsdException w:name="Medium Shading 1" w:uiPriority="63"/>
+    <w:lsdException w:name="Medium Shading 2" w:uiPriority="64"/>
+    <w:lsdException w:name="Medium List 1" w:uiPriority="65"/>
+    <w:lsdException w:name="Medium List 2" w:uiPriority="66"/>
+    <w:lsdException w:name="Medium Grid 1" w:uiPriority="67"/>
+    <w:lsdException w:name="Medium Grid 2" w:uiPriority="68"/>
+    <w:lsdException w:name="Medium Grid 3" w:uiPriority="69"/>
+    <w:lsdException w:name="Dark List" w:uiPriority="70"/>
+    <w:lsdException w:name="Colorful Shading" w:uiPriority="71"/>
+    <w:lsdException w:name="Colorful List" w:uiPriority="72"/>
+    <w:lsdException w:name="Colorful Grid" w:uiPriority="73"/>
+    <w:lsdException w:name="Light Shading Accent 1" w:uiPriority="60"/>
+    <w:lsdException w:name="Light List Accent 1" w:uiPriority="61"/>
+    <w:lsdException w:name="Light Grid Accent 1" w:uiPriority="62"/>
+    <w:lsdException w:name="Medium Shading 1 Accent 1" w:uiPriority="63"/>
+    <w:lsdException w:name="Medium Shading 2 Accent 1" w:uiPriority="64"/>
+    <w:lsdException w:name="Medium List 1 Accent 1" w:uiPriority="65"/>
+    <w:lsdException w:name="Revision" w:semiHidden="1"/>
+    <w:lsdException w:name="List Paragraph" w:uiPriority="34" w:qFormat="1"/>
+    <w:lsdException w:name="Quote" w:uiPriority="29" w:qFormat="1"/>
+    <w:lsdException w:name="Intense Quote" w:uiPriority="30" w:qFormat="1"/>
+    <w:lsdException w:name="Medium List 2 Accent 1" w:uiPriority="66"/>
+    <w:lsdException w:name="Medium Grid 1 Accent 1" w:uiPriority="67"/>
+    <w:lsdException w:name="Medium Grid 2 Accent 1" w:uiPriority="68"/>
+    <w:lsdException w:name="Medium Grid 3 Accent 1" w:uiPriority="69"/>
+    <w:lsdException w:name="Dark List Accent 1" w:uiPriority="70"/>
+    <w:lsdException w:name="Colorful Shading Accent 1" w:uiPriority="71"/>
+    <w:lsdException w:name="Colorful List Accent 1" w:uiPriority="72"/>
+    <w:lsdException w:name="Colorful Grid Accent 1" w:uiPriority="73"/>
+    <w:lsdException w:name="Light Shading Accent 2" w:uiPriority="60"/>
+    <w:lsdException w:name="Light List Accent 2" w:uiPriority="61"/>
+    <w:lsdException w:name="Light Grid Accent 2" w:uiPriority="62"/>
+    <w:lsdException w:name="Medium Shading 1 Accent 2" w:uiPriority="63"/>
+    <w:lsdException w:name="Medium Shading 2 Accent 2" w:uiPriority="64"/>
+    <w:lsdException w:name="Medium List 1 Accent 2" w:uiPriority="65"/>
+    <w:lsdException w:name="Medium List 2 Accent 2" w:uiPriority="66"/>
+    <w:lsdException w:name="Medium Grid 1 Accent 2" w:uiPriority="67"/>
+    <w:lsdException w:name="Medium Grid 2 Accent 2" w:uiPriority="68"/>
+    <w:lsdException w:name="Medium Grid 3 Accent 2" w:uiPriority="69"/>
+    <w:lsdException w:name="Dark List Accent 2" w:uiPriority="70"/>
+    <w:lsdException w:name="Colorful Shading Accent 2" w:uiPriority="71"/>
+    <w:lsdException w:name="Colorful List Accent 2" w:uiPriority="72"/>
+    <w:lsdException w:name="Colorful Grid Accent 2" w:uiPriority="73"/>
+    <w:lsdException w:name="Light Shading Accent 3" w:uiPriority="60"/>
+    <w:lsdException w:name="Light List Accent 3" w:uiPriority="61"/>
+    <w:lsdException w:name="Light Grid Accent 3" w:uiPriority="62"/>
+    <w:lsdException w:name="Medium Shading 1 Accent 3" w:uiPriority="63"/>
+    <w:lsdException w:name="Medium Shading 2 Accent 3" w:uiPriority="64"/>
+    <w:lsdException w:name="Medium List 1 Accent 3" w:uiPriority="65"/>
+    <w:lsdException w:name="Medium List 2 Accent 3" w:uiPriority="66"/>
+    <w:lsdException w:name="Medium Grid 1 Accent 3" w:uiPriority="67"/>
+    <w:lsdException w:name="Medium Grid 2 Accent 3" w:uiPriority="68"/>
+    <w:lsdException w:name="Medium Grid 3 Accent 3" w:uiPriority="69"/>
+    <w:lsdException w:name="Dark List Accent 3" w:uiPriority="70"/>
+    <w:lsdException w:name="Colorful Shading Accent 3" w:uiPriority="71"/>
+    <w:lsdException w:name="Colorful List Accent 3" w:uiPriority="72"/>
+    <w:lsdException w:name="Colorful Grid Accent 3" w:uiPriority="73"/>
+    <w:lsdException w:name="Light Shading Accent 4" w:uiPriority="60"/>
+    <w:lsdException w:name="Light List Accent 4" w:uiPriority="61"/>
+    <w:lsdException w:name="Light Grid Accent 4" w:uiPriority="62"/>
+    <w:lsdException w:name="Medium Shading 1 Accent 4" w:uiPriority="63"/>
+    <w:lsdException w:name="Medium Shading 2 Accent 4" w:uiPriority="64"/>
+    <w:lsdException w:name="Medium List 1 Accent 4" w:uiPriority="65"/>
+    <w:lsdException w:name="Medium List 2 Accent 4" w:uiPriority="66"/>
+    <w:lsdException w:name="Medium Grid 1 Accent 4" w:uiPriority="67"/>
+    <w:lsdException w:name="Medium Grid 2 Accent 4" w:uiPriority="68"/>
+    <w:lsdException w:name="Medium Grid 3 Accent 4" w:uiPriority="69"/>
+    <w:lsdException w:name="Dark List Accent 4" w:uiPriority="70"/>
+    <w:lsdException w:name="Colorful Shading Accent 4" w:uiPriority="71"/>
+    <w:lsdException w:name="Colorful List Accent 4" w:uiPriority="72"/>
+    <w:lsdException w:name="Colorful Grid Accent 4" w:uiPriority="73"/>
+    <w:lsdException w:name="Light Shading Accent 5" w:uiPriority="60"/>
+    <w:lsdException w:name="Light List Accent 5" w:uiPriority="61"/>
+    <w:lsdException w:name="Light Grid Accent 5" w:uiPriority="62"/>
+    <w:lsdException w:name="Medium Shading 1 Accent 5" w:uiPriority="63"/>
+    <w:lsdException w:name="Medium Shading 2 Accent 5" w:uiPriority="64"/>
+    <w:lsdException w:name="Medium List 1 Accent 5" w:uiPriority="65"/>
+    <w:lsdException w:name="Medium List 2 Accent 5" w:uiPriority="66"/>
+    <w:lsdException w:name="Medium Grid 1 Accent 5" w:uiPriority="67"/>
+    <w:lsdException w:name="Medium Grid 2 Accent 5" w:uiPriority="68"/>
+    <w:lsdException w:name="Medium Grid 3 Accent 5" w:uiPriority="69"/>
+    <w:lsdException w:name="Dark List Accent 5" w:uiPriority="70"/>
+    <w:lsdException w:name="Colorful Shading Accent 5" w:uiPriority="71"/>
+    <w:lsdException w:name="Colorful List Accent 5" w:uiPriority="72"/>
+    <w:lsdException w:name="Colorful Grid Accent 5" w:uiPriority="73"/>
+    <w:lsdException w:name="Light Shading Accent 6" w:uiPriority="60"/>
+    <w:lsdException w:name="Light List Accent 6" w:uiPriority="61"/>
+    <w:lsdException w:name="Light Grid Accent 6" w:uiPriority="62"/>
+    <w:lsdException w:name="Medium Shading 1 Accent 6" w:uiPriority="63"/>
+    <w:lsdException w:name="Medium Shading 2 Accent 6" w:uiPriority="64"/>
+    <w:lsdException w:name="Medium List 1 Accent 6" w:uiPriority="65"/>
+    <w:lsdException w:name="Medium List 2 Accent 6" w:uiPriority="66"/>
+    <w:lsdException w:name="Medium Grid 1 Accent 6" w:uiPriority="67"/>
+    <w:lsdException w:name="Medium Grid 2 Accent 6" w:uiPriority="68"/>
+    <w:lsdException w:name="Medium Grid 3 Accent 6" w:uiPriority="69"/>
+    <w:lsdException w:name="Dark List Accent 6" w:uiPriority="70"/>
+    <w:lsdException w:name="Colorful Shading Accent 6" w:uiPriority="71"/>
+    <w:lsdException w:name="Colorful List Accent 6" w:uiPriority="72"/>
+    <w:lsdException w:name="Colorful Grid Accent 6" w:uiPriority="73"/>
+    <w:lsdException w:name="Subtle Emphasis" w:uiPriority="19" w:qFormat="1"/>
+    <w:lsdException w:name="Intense Emphasis" w:uiPriority="21" w:qFormat="1"/>
+    <w:lsdException w:name="Subtle Reference" w:uiPriority="31" w:qFormat="1"/>
+    <w:lsdException w:name="Intense Reference" w:uiPriority="32" w:qFormat="1"/>
+    <w:lsdException w:name="Book Title" w:uiPriority="33" w:qFormat="1"/>
+    <w:lsdException w:name="Bibliography" w:semiHidden="1" w:uiPriority="37" w:unhideWhenUsed="1"/>
+    <w:lsdException w:name="TOC Heading" w:semiHidden="1" w:uiPriority="39" w:unhideWhenUsed="1" w:qFormat="1"/>
+    <w:lsdException w:name="Grid Table 4" w:uiPriority="49"/>
+    <w:lsdException w:name="Grid Table 5 Dark" w:uiPriority="50"/>
+    <w:lsdException w:name="Grid Table 6 Colorful" w:uiPriority="51"/>
+    <w:lsdException w:name="Grid Table 7 Colorful" w:uiPriority="52"/>
+    <w:lsdException w:name="Grid Table 1 Light Accent 1" w:uiPriority="46"/>
+    <w:lsdException w:name="Grid Table 2 Accent 1" w:uiPriority="47"/>
+    <w:lsdException w:name="Grid Table 3 Accent 1" w:uiPriority="48"/>
+    <w:lsdException w:name="Grid Table 4 Accent 1" w:uiPriority="49"/>
+    <w:lsdException w:name="Grid Table 5 Dark Accent 1" w:uiPriority="50"/>
+    <w:lsdException w:name="Grid Table 6 Colorful Accent 1" w:uiPriority="51"/>
+    <w:lsdException w:name="Grid Table 7 Colorful Accent 1" w:uiPriority="52"/>
+    <w:lsdException w:name="Grid Table 1 Light Accent 2" w:uiPriority="46"/>
+    <w:lsdException w:name="Grid Table 2 Accent 2" w:uiPriority="47"/>
+    <w:lsdException w:name="Grid Table 3 Accent 2" w:uiPriority="48"/>
+    <w:lsdException w:name="Grid Table 4 Accent 2" w:uiPriority="49"/>
+    <w:lsdException w:name="Grid Table 5 Dark Accent 2" w:uiPriority="50"/>
+    <w:lsdException w:name="Grid Table 6 Colorful Accent 2" w:uiPriority="51"/>
+    <w:lsdException w:name="Grid Table 7 Colorful Accent 2" w:uiPriority="52"/>
+    <w:lsdException w:name="Grid Table 1 Light Accent 3" w:uiPriority="46"/>
+    <w:lsdException w:name="Grid Table 2 Accent 3" w:uiPriority="47"/>
+    <w:lsdException w:name="Grid Table 3 Accent 3" w:uiPriority="48"/>
+    <w:lsdException w:name="Grid Table 4 Accent 3" w:uiPriority="49"/>
+    <w:lsdException w:name="Grid Table 5 Dark Accent 3" w:uiPriority="50"/>
+    <w:lsdException w:name="Grid Table 6 Colorful Accent 3" w:uiPriority="51"/>
+    <w:lsdException w:name="Grid Table 7 Colorful Accent 3" w:uiPriority="52"/>
+    <w:lsdException w:name="Grid Table 1 Light Accent 4" w:uiPriority="46"/>
+    <w:lsdException w:name="Grid Table 2 Accent 4" w:uiPriority="47"/>
+    <w:lsdException w:name="Grid Table 3 Accent 4" w:uiPriority="48"/>
+    <w:lsdException w:name="Grid Table 4 Accent 4" w:uiPriority="49"/>
+    <w:lsdException w:name="Grid Table 5 Dark Accent 4" w:uiPriority="50"/>
+    <w:lsdException w:name="Grid Table 6 Colorful Accent 4" w:uiPriority="51"/>
+    <w:lsdException w:name="Grid Table 7 Colorful Accent 4" w:uiPriority="52"/>
+    <w:lsdException w:name="Grid Table 1 Light Accent 5" w:uiPriority="46"/>
+    <w:lsdException w:name="Grid Table 2 Accent 5" w:uiPriority="47"/>
+    <w:lsdException w:name="Grid Table 3 Accent 5" w:uiPriority="48"/>
+    <w:lsdException w:name="Grid Table 4 Accent 5" w:uiPriority="49"/>
+    <w:lsdException w:name="Grid Table 5 Dark Accent 5" w:uiPriority="50"/>
+    <w:lsdException w:name="Grid Table 6 Colorful Accent 5" w:uiPriority="51"/>
+    <w:lsdException w:name="Grid Table 7 Colorful Accent 5" w:uiPriority="52"/>
+    <w:lsdException w:name="Grid Table 1 Light Accent 6" w:uiPriority="46"/>
+    <w:lsdException w:name="Grid Table 2 Accent 6" w:uiPriority="47"/>
+    <w:lsdException w:name="Grid Table 3 Accent 6" w:uiPriority="48"/>
+    <w:lsdException w:name="Grid Table 4 Accent 6" w:uiPriority="49"/>
+    <w:lsdException w:name="Grid Table 5 Dark Accent 6" w:uiPriority="50"/>
+    <w:lsdException w:name="Grid Table 6 Colorful Accent 6" w:uiPriority="51"/>
+    <w:lsdException w:name="Grid Table 7 Colorful Accent 6" w:uiPriority="52"/>
+    <w:lsdException w:name="List Table 1 Light" w:uiPriority="46"/>
+    <w:lsdException w:name="List Table 2" w:uiPriority="47"/>
+    <w:lsdException w:name="List Table 3" w:uiPriority="48"/>
+    <w:lsdException w:name="List Table 4" w:uiPriority="49"/>
+    <w:lsdException w:name="List Table 5 Dark" w:uiPriority="50"/>
+    <w:lsdException w:name="List Table 6 Colorful" w:uiPriority="51"/>
+    <w:lsdException w:name="List Table 7 Colorful" w:uiPriority="52"/>
+    <w:lsdException w:name="List Table 1 Light Accent 1" w:uiPriority="46"/>
+    <w:lsdException w:name="List Table 2 Accent 1" w:uiPriority="47"/>
+    <w:lsdException w:name="List Table 3 Accent 1" w:uiPriority="48"/>
+    <w:lsdException w:name="List Table 4 Accent 1" w:uiPriority="49"/>
+    <w:lsdException w:name="List Table 5 Dark Accent 1" w:uiPriority="50"/>
+    <w:lsdException w:name="List Table 6 Colorful Accent 1" w:uiPriority="51"/>
+    <w:lsdException w:name="List Table 7 Colorful Accent 1" w:uiPriority="52"/>
+    <w:lsdException w:name="List Table 1 Light Accent 2" w:uiPriority="46"/>
+    <w:lsdException w:name="List Table 2 Accent 2" w:uiPriority="47"/>
+    <w:lsdException w:name="List Table 3 Accent 2" w:uiPriority="48"/>
+    <w:lsdException w:name="List Table 4 Accent 2" w:uiPriority="49"/>
+    <w:lsdException w:name="List Table 5 Dark Accent 2" w:uiPriority="50"/>
+    <w:lsdException w:name="List Table 6 Colorful Accent 2" w:uiPriority="51"/>
+    <w:lsdException w:name="List Table 7 Colorful Accent 2" w:uiPriority="52"/>
+    <w:lsdException w:name="List Table 1 Light Accent 3" w:uiPriority="46"/>
+    <w:lsdException w:name="List Table 2 Accent 3" w:uiPriority="47"/>
+    <w:lsdException w:name="List Table 3 Accent 3" w:uiPriority="48"/>
+    <w:lsdException w:name="List Table 4 Accent 3" w:uiPriority="49"/>
+    <w:lsdException w:name="List Table 5 Dark Accent 3" w:uiPriority="50"/>
+    <w:lsdException w:name="List Table 6 Colorful Accent 3" w:uiPriority="51"/>
+    <w:lsdException w:name="List Table 7 Colorful Accent 3" w:uiPriority="52"/>
+    <w:lsdException w:name="List Table 1 Light Accent 4" w:uiPriority="46"/>
+    <w:lsdException w:name="List Table 2 Accent 4" w:uiPriority="47"/>
+    <w:lsdException w:name="List Table 3 Accent 4" w:uiPriority="48"/>
+    <w:lsdException w:name="List Table 4 Accent 4" w:uiPriority="49"/>
+    <w:lsdException w:name="List Table 5 Dark Accent 4" w:uiPriority="50"/>
+    <w:lsdException w:name="List Table 6 Colorful Accent 4" w:uiPriority="51"/>
+    <w:lsdException w:name="List Table 7 Colorful Accent 4" w:uiPriority="52"/>
+    <w:lsdException w:name="List Table 1 Light Accent 5" w:uiPriority="46"/>
+    <w:lsdException w:name="List Table 2 Accent 5" w:uiPriority="47"/>
+    <w:lsdException w:name="List Table 3 Accent 5" w:uiPriority="48"/>
+    <w:lsdException w:name="List Table 4 Accent 5" w:uiPriority="49"/>
+    <w:lsdException w:name="List Table 5 Dark Accent 5" w:uiPriority="50"/>
+    <w:lsdException w:name="List Table 6 Colorful Accent 5" w:uiPriority="51"/>
+    <w:lsdException w:name="List Table 7 Colorful Accent 5" w:uiPriority="52"/>
+    <w:lsdException w:name="List Table 1 Light Accent 6" w:uiPriority="46"/>
+    <w:lsdException w:name="List Table 2 Accent 6" w:uiPriority="47"/>
+    <w:lsdException w:name="List Table 3 Accent 6" w:uiPriority="48"/>
+    <w:lsdException w:name="List Table 4 Accent 6" w:uiPriority="49"/>
+    <w:lsdException w:name="List Table 5 Dark Accent 6" w:uiPriority="50"/>
+    <w:lsdException w:name="List Table 6 Colorful Accent 6" w:uiPriority="51"/>
+    <w:lsdException w:name="List Table 7 Colorful Accent 6" w:uiPriority="52"/>
   </w:latentStyles>
   <w:style w:type="paragraph" w:default="1" w:styleId="Normal">
     <w:name w:val="Normal"/>
@@ -3980,7 +4536,7 @@
       <w:outlineLvl w:val="0"/>
     </w:pPr>
     <w:rPr>
-      <w:rFonts w:asciiTheme="majorHAnsi" w:eastAsia="宋体" w:hAnsiTheme="majorHAnsi" w:cstheme="majorBidi"/>
+      <w:rFonts w:asciiTheme="majorHAnsi" w:eastAsia="SimSun" w:hAnsiTheme="majorHAnsi" w:cstheme="majorBidi"/>
       <w:b/>
       <w:bCs/>
       <w:sz w:val="32"/>
@@ -3994,7 +4550,7 @@
     <w:uiPriority w:val="10"/>
     <w:rsid w:val="00273D18"/>
     <w:rPr>
-      <w:rFonts w:asciiTheme="majorHAnsi" w:eastAsia="宋体" w:hAnsiTheme="majorHAnsi" w:cstheme="majorBidi"/>
+      <w:rFonts w:asciiTheme="majorHAnsi" w:eastAsia="SimSun" w:hAnsiTheme="majorHAnsi" w:cstheme="majorBidi"/>
       <w:b/>
       <w:bCs/>
       <w:sz w:val="32"/>
@@ -4025,403 +4581,58 @@
       <w:jc w:val="both"/>
     </w:pPr>
   </w:style>
-</w:styles>
-</file>
-
-<file path=word/stylesWithEffects.xml><?xml version="1.0" encoding="utf-8"?>
-<w:styles xmlns:wpc="http://schemas.microsoft.com/office/word/2010/wordprocessingCanvas" xmlns:mo="http://schemas.microsoft.com/office/mac/office/2008/main" xmlns:mc="http://schemas.openxmlformats.org/markup-compatibility/2006" xmlns:mv="urn:schemas-microsoft-com:mac:vml" xmlns:o="urn:schemas-microsoft-com:office:office" xmlns:r="http://schemas.openxmlformats.org/officeDocument/2006/relationships" xmlns:m="http://schemas.openxmlformats.org/officeDocument/2006/math" xmlns:v="urn:schemas-microsoft-com:vml" xmlns:wp14="http://schemas.microsoft.com/office/word/2010/wordprocessingDrawing" xmlns:wp="http://schemas.openxmlformats.org/drawingml/2006/wordprocessingDrawing" xmlns:w10="urn:schemas-microsoft-com:office:word" xmlns:w="http://schemas.openxmlformats.org/wordprocessingml/2006/main" xmlns:w14="http://schemas.microsoft.com/office/word/2010/wordml" xmlns:wpg="http://schemas.microsoft.com/office/word/2010/wordprocessingGroup" xmlns:wpi="http://schemas.microsoft.com/office/word/2010/wordprocessingInk" xmlns:wne="http://schemas.microsoft.com/office/word/2006/wordml" xmlns:wps="http://schemas.microsoft.com/office/word/2010/wordprocessingShape" mc:Ignorable="w14 wp14">
-  <w:docDefaults>
-    <w:rPrDefault>
-      <w:rPr>
-        <w:rFonts w:asciiTheme="minorHAnsi" w:eastAsiaTheme="minorEastAsia" w:hAnsiTheme="minorHAnsi" w:cstheme="minorBidi"/>
-        <w:kern w:val="2"/>
-        <w:sz w:val="21"/>
-        <w:szCs w:val="22"/>
-        <w:lang w:val="en-US" w:eastAsia="zh-CN" w:bidi="ar-SA"/>
-      </w:rPr>
-    </w:rPrDefault>
-    <w:pPrDefault/>
-  </w:docDefaults>
-  <w:latentStyles w:defLockedState="0" w:defUIPriority="99" w:defSemiHidden="1" w:defUnhideWhenUsed="1" w:defQFormat="0" w:count="276">
-    <w:lsdException w:name="Normal" w:semiHidden="0" w:uiPriority="0" w:unhideWhenUsed="0" w:qFormat="1"/>
-    <w:lsdException w:name="heading 1" w:semiHidden="0" w:uiPriority="9" w:unhideWhenUsed="0" w:qFormat="1"/>
-    <w:lsdException w:name="heading 2" w:uiPriority="9" w:qFormat="1"/>
-    <w:lsdException w:name="heading 3" w:uiPriority="9" w:qFormat="1"/>
-    <w:lsdException w:name="heading 4" w:uiPriority="9" w:qFormat="1"/>
-    <w:lsdException w:name="heading 5" w:uiPriority="9" w:qFormat="1"/>
-    <w:lsdException w:name="heading 6" w:uiPriority="9" w:qFormat="1"/>
-    <w:lsdException w:name="heading 7" w:uiPriority="9" w:qFormat="1"/>
-    <w:lsdException w:name="heading 8" w:uiPriority="9" w:qFormat="1"/>
-    <w:lsdException w:name="heading 9" w:uiPriority="9" w:qFormat="1"/>
-    <w:lsdException w:name="toc 1" w:uiPriority="39"/>
-    <w:lsdException w:name="toc 2" w:uiPriority="39"/>
-    <w:lsdException w:name="toc 3" w:uiPriority="39"/>
-    <w:lsdException w:name="toc 4" w:uiPriority="39"/>
-    <w:lsdException w:name="toc 5" w:uiPriority="39"/>
-    <w:lsdException w:name="toc 6" w:uiPriority="39"/>
-    <w:lsdException w:name="toc 7" w:uiPriority="39"/>
-    <w:lsdException w:name="toc 8" w:uiPriority="39"/>
-    <w:lsdException w:name="toc 9" w:uiPriority="39"/>
-    <w:lsdException w:name="caption" w:uiPriority="35" w:qFormat="1"/>
-    <w:lsdException w:name="Title" w:semiHidden="0" w:uiPriority="10" w:unhideWhenUsed="0" w:qFormat="1"/>
-    <w:lsdException w:name="Default Paragraph Font" w:uiPriority="1"/>
-    <w:lsdException w:name="Subtitle" w:semiHidden="0" w:uiPriority="11" w:unhideWhenUsed="0" w:qFormat="1"/>
-    <w:lsdException w:name="Strong" w:semiHidden="0" w:uiPriority="22" w:unhideWhenUsed="0" w:qFormat="1"/>
-    <w:lsdException w:name="Emphasis" w:semiHidden="0" w:uiPriority="20" w:unhideWhenUsed="0" w:qFormat="1"/>
-    <w:lsdException w:name="Table Grid" w:semiHidden="0" w:uiPriority="39" w:unhideWhenUsed="0"/>
-    <w:lsdException w:name="Note Level 1" w:semiHidden="0" w:unhideWhenUsed="0"/>
-    <w:lsdException w:name="Note Level 2" w:semiHidden="0" w:unhideWhenUsed="0"/>
-    <w:lsdException w:name="Note Level 3" w:semiHidden="0" w:unhideWhenUsed="0"/>
-    <w:lsdException w:name="Note Level 4" w:semiHidden="0" w:unhideWhenUsed="0"/>
-    <w:lsdException w:name="Note Level 5" w:semiHidden="0" w:unhideWhenUsed="0"/>
-    <w:lsdException w:name="Note Level 6" w:semiHidden="0" w:unhideWhenUsed="0"/>
-    <w:lsdException w:name="Note Level 7" w:semiHidden="0" w:unhideWhenUsed="0"/>
-    <w:lsdException w:name="Note Level 8" w:semiHidden="0" w:unhideWhenUsed="0"/>
-    <w:lsdException w:name="Note Level 9" w:semiHidden="0" w:unhideWhenUsed="0"/>
-    <w:lsdException w:name="Placeholder Text" w:unhideWhenUsed="0"/>
-    <w:lsdException w:name="No Spacing" w:semiHidden="0" w:uiPriority="1" w:unhideWhenUsed="0" w:qFormat="1"/>
-    <w:lsdException w:name="Light Shading" w:semiHidden="0" w:uiPriority="60" w:unhideWhenUsed="0"/>
-    <w:lsdException w:name="Light List" w:semiHidden="0" w:uiPriority="61" w:unhideWhenUsed="0"/>
-    <w:lsdException w:name="Light Grid" w:semiHidden="0" w:uiPriority="62" w:unhideWhenUsed="0"/>
-    <w:lsdException w:name="Medium Shading 1" w:semiHidden="0" w:uiPriority="63" w:unhideWhenUsed="0"/>
-    <w:lsdException w:name="Medium Shading 2" w:semiHidden="0" w:uiPriority="64" w:unhideWhenUsed="0"/>
-    <w:lsdException w:name="Medium List 1" w:semiHidden="0" w:uiPriority="65" w:unhideWhenUsed="0"/>
-    <w:lsdException w:name="Medium List 2" w:semiHidden="0" w:uiPriority="66" w:unhideWhenUsed="0"/>
-    <w:lsdException w:name="Medium Grid 1" w:semiHidden="0" w:uiPriority="67" w:unhideWhenUsed="0"/>
-    <w:lsdException w:name="Medium Grid 2" w:semiHidden="0" w:uiPriority="68" w:unhideWhenUsed="0"/>
-    <w:lsdException w:name="Medium Grid 3" w:semiHidden="0" w:uiPriority="69" w:unhideWhenUsed="0"/>
-    <w:lsdException w:name="Dark List" w:semiHidden="0" w:uiPriority="70" w:unhideWhenUsed="0"/>
-    <w:lsdException w:name="Colorful Shading" w:semiHidden="0" w:uiPriority="71" w:unhideWhenUsed="0"/>
-    <w:lsdException w:name="Colorful List" w:semiHidden="0" w:uiPriority="72" w:unhideWhenUsed="0"/>
-    <w:lsdException w:name="Colorful Grid" w:semiHidden="0" w:uiPriority="73" w:unhideWhenUsed="0"/>
-    <w:lsdException w:name="Light Shading Accent 1" w:semiHidden="0" w:uiPriority="60" w:unhideWhenUsed="0"/>
-    <w:lsdException w:name="Light List Accent 1" w:semiHidden="0" w:uiPriority="61" w:unhideWhenUsed="0"/>
-    <w:lsdException w:name="Light Grid Accent 1" w:semiHidden="0" w:uiPriority="62" w:unhideWhenUsed="0"/>
-    <w:lsdException w:name="Medium Shading 1 Accent 1" w:semiHidden="0" w:uiPriority="63" w:unhideWhenUsed="0"/>
-    <w:lsdException w:name="Medium Shading 2 Accent 1" w:semiHidden="0" w:uiPriority="64" w:unhideWhenUsed="0"/>
-    <w:lsdException w:name="Medium List 1 Accent 1" w:semiHidden="0" w:uiPriority="65" w:unhideWhenUsed="0"/>
-    <w:lsdException w:name="Revision" w:unhideWhenUsed="0"/>
-    <w:lsdException w:name="List Paragraph" w:semiHidden="0" w:uiPriority="34" w:unhideWhenUsed="0" w:qFormat="1"/>
-    <w:lsdException w:name="Quote" w:semiHidden="0" w:uiPriority="29" w:unhideWhenUsed="0" w:qFormat="1"/>
-    <w:lsdException w:name="Intense Quote" w:semiHidden="0" w:uiPriority="30" w:unhideWhenUsed="0" w:qFormat="1"/>
-    <w:lsdException w:name="Medium List 2 Accent 1" w:semiHidden="0" w:uiPriority="66" w:unhideWhenUsed="0"/>
-    <w:lsdException w:name="Medium Grid 1 Accent 1" w:semiHidden="0" w:uiPriority="67" w:unhideWhenUsed="0"/>
-    <w:lsdException w:name="Medium Grid 2 Accent 1" w:semiHidden="0" w:uiPriority="68" w:unhideWhenUsed="0"/>
-    <w:lsdException w:name="Medium Grid 3 Accent 1" w:semiHidden="0" w:uiPriority="69" w:unhideWhenUsed="0"/>
-    <w:lsdException w:name="Dark List Accent 1" w:semiHidden="0" w:uiPriority="70" w:unhideWhenUsed="0"/>
-    <w:lsdException w:name="Colorful Shading Accent 1" w:semiHidden="0" w:uiPriority="71" w:unhideWhenUsed="0"/>
-    <w:lsdException w:name="Colorful List Accent 1" w:semiHidden="0" w:uiPriority="72" w:unhideWhenUsed="0"/>
-    <w:lsdException w:name="Colorful Grid Accent 1" w:semiHidden="0" w:uiPriority="73" w:unhideWhenUsed="0"/>
-    <w:lsdException w:name="Light Shading Accent 2" w:semiHidden="0" w:uiPriority="60" w:unhideWhenUsed="0"/>
-    <w:lsdException w:name="Light List Accent 2" w:semiHidden="0" w:uiPriority="61" w:unhideWhenUsed="0"/>
-    <w:lsdException w:name="Light Grid Accent 2" w:semiHidden="0" w:uiPriority="62" w:unhideWhenUsed="0"/>
-    <w:lsdException w:name="Medium Shading 1 Accent 2" w:semiHidden="0" w:uiPriority="63" w:unhideWhenUsed="0"/>
-    <w:lsdException w:name="Medium Shading 2 Accent 2" w:semiHidden="0" w:uiPriority="64" w:unhideWhenUsed="0"/>
-    <w:lsdException w:name="Medium List 1 Accent 2" w:semiHidden="0" w:uiPriority="65" w:unhideWhenUsed="0"/>
-    <w:lsdException w:name="Medium List 2 Accent 2" w:semiHidden="0" w:uiPriority="66" w:unhideWhenUsed="0"/>
-    <w:lsdException w:name="Medium Grid 1 Accent 2" w:semiHidden="0" w:uiPriority="67" w:unhideWhenUsed="0"/>
-    <w:lsdException w:name="Medium Grid 2 Accent 2" w:semiHidden="0" w:uiPriority="68" w:unhideWhenUsed="0"/>
-    <w:lsdException w:name="Medium Grid 3 Accent 2" w:semiHidden="0" w:uiPriority="69" w:unhideWhenUsed="0"/>
-    <w:lsdException w:name="Dark List Accent 2" w:semiHidden="0" w:uiPriority="70" w:unhideWhenUsed="0"/>
-    <w:lsdException w:name="Colorful Shading Accent 2" w:semiHidden="0" w:uiPriority="71" w:unhideWhenUsed="0"/>
-    <w:lsdException w:name="Colorful List Accent 2" w:semiHidden="0" w:uiPriority="72" w:unhideWhenUsed="0"/>
-    <w:lsdException w:name="Colorful Grid Accent 2" w:semiHidden="0" w:uiPriority="73" w:unhideWhenUsed="0"/>
-    <w:lsdException w:name="Light Shading Accent 3" w:semiHidden="0" w:uiPriority="60" w:unhideWhenUsed="0"/>
-    <w:lsdException w:name="Light List Accent 3" w:semiHidden="0" w:uiPriority="61" w:unhideWhenUsed="0"/>
-    <w:lsdException w:name="Light Grid Accent 3" w:semiHidden="0" w:uiPriority="62" w:unhideWhenUsed="0"/>
-    <w:lsdException w:name="Medium Shading 1 Accent 3" w:semiHidden="0" w:uiPriority="63" w:unhideWhenUsed="0"/>
-    <w:lsdException w:name="Medium Shading 2 Accent 3" w:semiHidden="0" w:uiPriority="64" w:unhideWhenUsed="0"/>
-    <w:lsdException w:name="Medium List 1 Accent 3" w:semiHidden="0" w:uiPriority="65" w:unhideWhenUsed="0"/>
-    <w:lsdException w:name="Medium List 2 Accent 3" w:semiHidden="0" w:uiPriority="66" w:unhideWhenUsed="0"/>
-    <w:lsdException w:name="Medium Grid 1 Accent 3" w:semiHidden="0" w:uiPriority="67" w:unhideWhenUsed="0"/>
-    <w:lsdException w:name="Medium Grid 2 Accent 3" w:semiHidden="0" w:uiPriority="68" w:unhideWhenUsed="0"/>
-    <w:lsdException w:name="Medium Grid 3 Accent 3" w:semiHidden="0" w:uiPriority="69" w:unhideWhenUsed="0"/>
-    <w:lsdException w:name="Dark List Accent 3" w:semiHidden="0" w:uiPriority="70" w:unhideWhenUsed="0"/>
-    <w:lsdException w:name="Colorful Shading Accent 3" w:semiHidden="0" w:uiPriority="71" w:unhideWhenUsed="0"/>
-    <w:lsdException w:name="Colorful List Accent 3" w:semiHidden="0" w:uiPriority="72" w:unhideWhenUsed="0"/>
-    <w:lsdException w:name="Colorful Grid Accent 3" w:semiHidden="0" w:uiPriority="73" w:unhideWhenUsed="0"/>
-    <w:lsdException w:name="Light Shading Accent 4" w:semiHidden="0" w:uiPriority="60" w:unhideWhenUsed="0"/>
-    <w:lsdException w:name="Light List Accent 4" w:semiHidden="0" w:uiPriority="61" w:unhideWhenUsed="0"/>
-    <w:lsdException w:name="Light Grid Accent 4" w:semiHidden="0" w:uiPriority="62" w:unhideWhenUsed="0"/>
-    <w:lsdException w:name="Medium Shading 1 Accent 4" w:semiHidden="0" w:uiPriority="63" w:unhideWhenUsed="0"/>
-    <w:lsdException w:name="Medium Shading 2 Accent 4" w:semiHidden="0" w:uiPriority="64" w:unhideWhenUsed="0"/>
-    <w:lsdException w:name="Medium List 1 Accent 4" w:semiHidden="0" w:uiPriority="65" w:unhideWhenUsed="0"/>
-    <w:lsdException w:name="Medium List 2 Accent 4" w:semiHidden="0" w:uiPriority="66" w:unhideWhenUsed="0"/>
-    <w:lsdException w:name="Medium Grid 1 Accent 4" w:semiHidden="0" w:uiPriority="67" w:unhideWhenUsed="0"/>
-    <w:lsdException w:name="Medium Grid 2 Accent 4" w:semiHidden="0" w:uiPriority="68" w:unhideWhenUsed="0"/>
-    <w:lsdException w:name="Medium Grid 3 Accent 4" w:semiHidden="0" w:uiPriority="69" w:unhideWhenUsed="0"/>
-    <w:lsdException w:name="Dark List Accent 4" w:semiHidden="0" w:uiPriority="70" w:unhideWhenUsed="0"/>
-    <w:lsdException w:name="Colorful Shading Accent 4" w:semiHidden="0" w:uiPriority="71" w:unhideWhenUsed="0"/>
-    <w:lsdException w:name="Colorful List Accent 4" w:semiHidden="0" w:uiPriority="72" w:unhideWhenUsed="0"/>
-    <w:lsdException w:name="Colorful Grid Accent 4" w:semiHidden="0" w:uiPriority="73" w:unhideWhenUsed="0"/>
-    <w:lsdException w:name="Light Shading Accent 5" w:semiHidden="0" w:uiPriority="60" w:unhideWhenUsed="0"/>
-    <w:lsdException w:name="Light List Accent 5" w:semiHidden="0" w:uiPriority="61" w:unhideWhenUsed="0"/>
-    <w:lsdException w:name="Light Grid Accent 5" w:semiHidden="0" w:uiPriority="62" w:unhideWhenUsed="0"/>
-    <w:lsdException w:name="Medium Shading 1 Accent 5" w:semiHidden="0" w:uiPriority="63" w:unhideWhenUsed="0"/>
-    <w:lsdException w:name="Medium Shading 2 Accent 5" w:semiHidden="0" w:uiPriority="64" w:unhideWhenUsed="0"/>
-    <w:lsdException w:name="Medium List 1 Accent 5" w:semiHidden="0" w:uiPriority="65" w:unhideWhenUsed="0"/>
-    <w:lsdException w:name="Medium List 2 Accent 5" w:semiHidden="0" w:uiPriority="66" w:unhideWhenUsed="0"/>
-    <w:lsdException w:name="Medium Grid 1 Accent 5" w:semiHidden="0" w:uiPriority="67" w:unhideWhenUsed="0"/>
-    <w:lsdException w:name="Medium Grid 2 Accent 5" w:semiHidden="0" w:uiPriority="68" w:unhideWhenUsed="0"/>
-    <w:lsdException w:name="Medium Grid 3 Accent 5" w:semiHidden="0" w:uiPriority="69" w:unhideWhenUsed="0"/>
-    <w:lsdException w:name="Dark List Accent 5" w:semiHidden="0" w:uiPriority="70" w:unhideWhenUsed="0"/>
-    <w:lsdException w:name="Colorful Shading Accent 5" w:semiHidden="0" w:uiPriority="71" w:unhideWhenUsed="0"/>
-    <w:lsdException w:name="Colorful List Accent 5" w:semiHidden="0" w:uiPriority="72" w:unhideWhenUsed="0"/>
-    <w:lsdException w:name="Colorful Grid Accent 5" w:semiHidden="0" w:uiPriority="73" w:unhideWhenUsed="0"/>
-    <w:lsdException w:name="Light Shading Accent 6" w:semiHidden="0" w:uiPriority="60" w:unhideWhenUsed="0"/>
-    <w:lsdException w:name="Light List Accent 6" w:semiHidden="0" w:uiPriority="61" w:unhideWhenUsed="0"/>
-    <w:lsdException w:name="Light Grid Accent 6" w:semiHidden="0" w:uiPriority="62" w:unhideWhenUsed="0"/>
-    <w:lsdException w:name="Medium Shading 1 Accent 6" w:semiHidden="0" w:uiPriority="63" w:unhideWhenUsed="0"/>
-    <w:lsdException w:name="Medium Shading 2 Accent 6" w:semiHidden="0" w:uiPriority="64" w:unhideWhenUsed="0"/>
-    <w:lsdException w:name="Medium List 1 Accent 6" w:semiHidden="0" w:uiPriority="65" w:unhideWhenUsed="0"/>
-    <w:lsdException w:name="Medium List 2 Accent 6" w:semiHidden="0" w:uiPriority="66" w:unhideWhenUsed="0"/>
-    <w:lsdException w:name="Medium Grid 1 Accent 6" w:semiHidden="0" w:uiPriority="67" w:unhideWhenUsed="0"/>
-    <w:lsdException w:name="Medium Grid 2 Accent 6" w:semiHidden="0" w:uiPriority="68" w:unhideWhenUsed="0"/>
-    <w:lsdException w:name="Medium Grid 3 Accent 6" w:semiHidden="0" w:uiPriority="69" w:unhideWhenUsed="0"/>
-    <w:lsdException w:name="Dark List Accent 6" w:semiHidden="0" w:uiPriority="70" w:unhideWhenUsed="0"/>
-    <w:lsdException w:name="Colorful Shading Accent 6" w:semiHidden="0" w:uiPriority="71" w:unhideWhenUsed="0"/>
-    <w:lsdException w:name="Colorful List Accent 6" w:semiHidden="0" w:uiPriority="72" w:unhideWhenUsed="0"/>
-    <w:lsdException w:name="Colorful Grid Accent 6" w:semiHidden="0" w:uiPriority="73" w:unhideWhenUsed="0"/>
-    <w:lsdException w:name="Subtle Emphasis" w:semiHidden="0" w:uiPriority="19" w:unhideWhenUsed="0" w:qFormat="1"/>
-    <w:lsdException w:name="Intense Emphasis" w:semiHidden="0" w:uiPriority="21" w:unhideWhenUsed="0" w:qFormat="1"/>
-    <w:lsdException w:name="Subtle Reference" w:semiHidden="0" w:uiPriority="31" w:unhideWhenUsed="0" w:qFormat="1"/>
-    <w:lsdException w:name="Intense Reference" w:semiHidden="0" w:uiPriority="32" w:unhideWhenUsed="0" w:qFormat="1"/>
-    <w:lsdException w:name="Book Title" w:semiHidden="0" w:uiPriority="33" w:unhideWhenUsed="0" w:qFormat="1"/>
-    <w:lsdException w:name="Bibliography" w:uiPriority="37"/>
-    <w:lsdException w:name="TOC Heading" w:uiPriority="39" w:qFormat="1"/>
-  </w:latentStyles>
-  <w:style w:type="paragraph" w:default="1" w:styleId="Normal">
-    <w:name w:val="Normal"/>
-    <w:qFormat/>
+  <w:style w:type="paragraph" w:styleId="Header">
+    <w:name w:val="header"/>
+    <w:basedOn w:val="Normal"/>
+    <w:link w:val="HeaderChar"/>
+    <w:uiPriority w:val="99"/>
+    <w:unhideWhenUsed/>
+    <w:rsid w:val="00E03BC7"/>
     <w:pPr>
-      <w:widowControl w:val="0"/>
-      <w:jc w:val="both"/>
+      <w:tabs>
+        <w:tab w:val="center" w:pos="4680"/>
+        <w:tab w:val="right" w:pos="9360"/>
+      </w:tabs>
     </w:pPr>
   </w:style>
-  <w:style w:type="paragraph" w:styleId="Heading1">
-    <w:name w:val="heading 1"/>
+  <w:style w:type="character" w:customStyle="1" w:styleId="HeaderChar">
+    <w:name w:val="Header Char"/>
+    <w:basedOn w:val="DefaultParagraphFont"/>
+    <w:link w:val="Header"/>
+    <w:uiPriority w:val="99"/>
+    <w:rsid w:val="00E03BC7"/>
+  </w:style>
+  <w:style w:type="paragraph" w:styleId="Footer">
+    <w:name w:val="footer"/>
     <w:basedOn w:val="Normal"/>
-    <w:next w:val="Normal"/>
-    <w:link w:val="Heading1Char"/>
-    <w:uiPriority w:val="9"/>
-    <w:qFormat/>
-    <w:rsid w:val="00E2703F"/>
+    <w:link w:val="FooterChar"/>
+    <w:uiPriority w:val="99"/>
+    <w:unhideWhenUsed/>
+    <w:rsid w:val="00E03BC7"/>
     <w:pPr>
-      <w:keepNext/>
-      <w:keepLines/>
-      <w:spacing w:before="340" w:after="330" w:line="578" w:lineRule="auto"/>
-      <w:outlineLvl w:val="0"/>
-    </w:pPr>
-    <w:rPr>
-      <w:b/>
-      <w:bCs/>
-      <w:kern w:val="44"/>
-      <w:sz w:val="44"/>
-      <w:szCs w:val="44"/>
-    </w:rPr>
-  </w:style>
-  <w:style w:type="paragraph" w:styleId="Heading2">
-    <w:name w:val="heading 2"/>
-    <w:basedOn w:val="Normal"/>
-    <w:next w:val="Normal"/>
-    <w:link w:val="Heading2Char"/>
-    <w:uiPriority w:val="9"/>
-    <w:unhideWhenUsed/>
-    <w:qFormat/>
-    <w:rsid w:val="00E2703F"/>
-    <w:pPr>
-      <w:keepNext/>
-      <w:keepLines/>
-      <w:spacing w:before="260" w:after="260" w:line="416" w:lineRule="auto"/>
-      <w:outlineLvl w:val="1"/>
-    </w:pPr>
-    <w:rPr>
-      <w:rFonts w:asciiTheme="majorHAnsi" w:eastAsiaTheme="majorEastAsia" w:hAnsiTheme="majorHAnsi" w:cstheme="majorBidi"/>
-      <w:b/>
-      <w:bCs/>
-      <w:sz w:val="32"/>
-      <w:szCs w:val="32"/>
-    </w:rPr>
-  </w:style>
-  <w:style w:type="paragraph" w:styleId="Heading3">
-    <w:name w:val="heading 3"/>
-    <w:basedOn w:val="Normal"/>
-    <w:next w:val="Normal"/>
-    <w:link w:val="Heading3Char"/>
-    <w:uiPriority w:val="9"/>
-    <w:unhideWhenUsed/>
-    <w:qFormat/>
-    <w:rsid w:val="000C33D7"/>
-    <w:pPr>
-      <w:keepNext/>
-      <w:keepLines/>
-      <w:spacing w:before="120" w:line="415" w:lineRule="auto"/>
-      <w:outlineLvl w:val="2"/>
-    </w:pPr>
-    <w:rPr>
-      <w:bCs/>
-      <w:sz w:val="28"/>
-      <w:szCs w:val="32"/>
-    </w:rPr>
-  </w:style>
-  <w:style w:type="paragraph" w:styleId="Heading4">
-    <w:name w:val="heading 4"/>
-    <w:basedOn w:val="Normal"/>
-    <w:next w:val="Normal"/>
-    <w:link w:val="Heading4Char"/>
-    <w:uiPriority w:val="9"/>
-    <w:unhideWhenUsed/>
-    <w:qFormat/>
-    <w:rsid w:val="00273D18"/>
-    <w:pPr>
-      <w:keepNext/>
-      <w:keepLines/>
-      <w:spacing w:before="280" w:after="290" w:line="376" w:lineRule="auto"/>
-      <w:outlineLvl w:val="3"/>
-    </w:pPr>
-    <w:rPr>
-      <w:rFonts w:asciiTheme="majorHAnsi" w:eastAsiaTheme="majorEastAsia" w:hAnsiTheme="majorHAnsi" w:cstheme="majorBidi"/>
-      <w:b/>
-      <w:bCs/>
-      <w:sz w:val="28"/>
-      <w:szCs w:val="28"/>
-    </w:rPr>
-  </w:style>
-  <w:style w:type="character" w:default="1" w:styleId="DefaultParagraphFont">
-    <w:name w:val="Default Paragraph Font"/>
-    <w:uiPriority w:val="1"/>
-    <w:semiHidden/>
-    <w:unhideWhenUsed/>
-  </w:style>
-  <w:style w:type="table" w:default="1" w:styleId="TableNormal">
-    <w:name w:val="Normal Table"/>
-    <w:uiPriority w:val="99"/>
-    <w:semiHidden/>
-    <w:unhideWhenUsed/>
-    <w:tblPr>
-      <w:tblInd w:w="0" w:type="dxa"/>
-      <w:tblCellMar>
-        <w:top w:w="0" w:type="dxa"/>
-        <w:left w:w="108" w:type="dxa"/>
-        <w:bottom w:w="0" w:type="dxa"/>
-        <w:right w:w="108" w:type="dxa"/>
-      </w:tblCellMar>
-    </w:tblPr>
-  </w:style>
-  <w:style w:type="numbering" w:default="1" w:styleId="NoList">
-    <w:name w:val="No List"/>
-    <w:uiPriority w:val="99"/>
-    <w:semiHidden/>
-    <w:unhideWhenUsed/>
-  </w:style>
-  <w:style w:type="character" w:customStyle="1" w:styleId="Heading1Char">
-    <w:name w:val="Heading 1 Char"/>
-    <w:basedOn w:val="DefaultParagraphFont"/>
-    <w:link w:val="Heading1"/>
-    <w:uiPriority w:val="9"/>
-    <w:rsid w:val="00E2703F"/>
-    <w:rPr>
-      <w:b/>
-      <w:bCs/>
-      <w:kern w:val="44"/>
-      <w:sz w:val="44"/>
-      <w:szCs w:val="44"/>
-    </w:rPr>
-  </w:style>
-  <w:style w:type="paragraph" w:styleId="ListParagraph">
-    <w:name w:val="List Paragraph"/>
-    <w:basedOn w:val="Normal"/>
-    <w:uiPriority w:val="34"/>
-    <w:qFormat/>
-    <w:rsid w:val="00E2703F"/>
-    <w:pPr>
-      <w:ind w:firstLineChars="200" w:firstLine="420"/>
+      <w:tabs>
+        <w:tab w:val="center" w:pos="4680"/>
+        <w:tab w:val="right" w:pos="9360"/>
+      </w:tabs>
     </w:pPr>
   </w:style>
-  <w:style w:type="character" w:customStyle="1" w:styleId="Heading2Char">
-    <w:name w:val="Heading 2 Char"/>
+  <w:style w:type="character" w:customStyle="1" w:styleId="FooterChar">
+    <w:name w:val="Footer Char"/>
     <w:basedOn w:val="DefaultParagraphFont"/>
-    <w:link w:val="Heading2"/>
-    <w:uiPriority w:val="9"/>
-    <w:rsid w:val="00E2703F"/>
+    <w:link w:val="Footer"/>
+    <w:uiPriority w:val="99"/>
+    <w:rsid w:val="00E03BC7"/>
+  </w:style>
+  <w:style w:type="character" w:styleId="Hyperlink">
+    <w:name w:val="Hyperlink"/>
+    <w:basedOn w:val="DefaultParagraphFont"/>
+    <w:uiPriority w:val="99"/>
+    <w:unhideWhenUsed/>
+    <w:rsid w:val="00FB3CD4"/>
     <w:rPr>
-      <w:rFonts w:asciiTheme="majorHAnsi" w:eastAsiaTheme="majorEastAsia" w:hAnsiTheme="majorHAnsi" w:cstheme="majorBidi"/>
-      <w:b/>
-      <w:bCs/>
-      <w:sz w:val="32"/>
-      <w:szCs w:val="32"/>
+      <w:color w:val="0563C1" w:themeColor="hyperlink"/>
+      <w:u w:val="single"/>
     </w:rPr>
-  </w:style>
-  <w:style w:type="character" w:customStyle="1" w:styleId="Heading3Char">
-    <w:name w:val="Heading 3 Char"/>
-    <w:basedOn w:val="DefaultParagraphFont"/>
-    <w:link w:val="Heading3"/>
-    <w:uiPriority w:val="9"/>
-    <w:rsid w:val="000C33D7"/>
-    <w:rPr>
-      <w:bCs/>
-      <w:sz w:val="28"/>
-      <w:szCs w:val="32"/>
-    </w:rPr>
-  </w:style>
-  <w:style w:type="paragraph" w:styleId="Title">
-    <w:name w:val="Title"/>
-    <w:basedOn w:val="Normal"/>
-    <w:next w:val="Normal"/>
-    <w:link w:val="TitleChar"/>
-    <w:uiPriority w:val="10"/>
-    <w:qFormat/>
-    <w:rsid w:val="00273D18"/>
-    <w:pPr>
-      <w:spacing w:before="240" w:after="60"/>
-      <w:jc w:val="center"/>
-      <w:outlineLvl w:val="0"/>
-    </w:pPr>
-    <w:rPr>
-      <w:rFonts w:asciiTheme="majorHAnsi" w:eastAsia="宋体" w:hAnsiTheme="majorHAnsi" w:cstheme="majorBidi"/>
-      <w:b/>
-      <w:bCs/>
-      <w:sz w:val="32"/>
-      <w:szCs w:val="32"/>
-    </w:rPr>
-  </w:style>
-  <w:style w:type="character" w:customStyle="1" w:styleId="TitleChar">
-    <w:name w:val="Title Char"/>
-    <w:basedOn w:val="DefaultParagraphFont"/>
-    <w:link w:val="Title"/>
-    <w:uiPriority w:val="10"/>
-    <w:rsid w:val="00273D18"/>
-    <w:rPr>
-      <w:rFonts w:asciiTheme="majorHAnsi" w:eastAsia="宋体" w:hAnsiTheme="majorHAnsi" w:cstheme="majorBidi"/>
-      <w:b/>
-      <w:bCs/>
-      <w:sz w:val="32"/>
-      <w:szCs w:val="32"/>
-    </w:rPr>
-  </w:style>
-  <w:style w:type="character" w:customStyle="1" w:styleId="Heading4Char">
-    <w:name w:val="Heading 4 Char"/>
-    <w:basedOn w:val="DefaultParagraphFont"/>
-    <w:link w:val="Heading4"/>
-    <w:uiPriority w:val="9"/>
-    <w:rsid w:val="00273D18"/>
-    <w:rPr>
-      <w:rFonts w:asciiTheme="majorHAnsi" w:eastAsiaTheme="majorEastAsia" w:hAnsiTheme="majorHAnsi" w:cstheme="majorBidi"/>
-      <w:b/>
-      <w:bCs/>
-      <w:sz w:val="28"/>
-      <w:szCs w:val="28"/>
-    </w:rPr>
-  </w:style>
-  <w:style w:type="paragraph" w:styleId="NoSpacing">
-    <w:name w:val="No Spacing"/>
-    <w:uiPriority w:val="1"/>
-    <w:qFormat/>
-    <w:rsid w:val="00273D18"/>
-    <w:pPr>
-      <w:widowControl w:val="0"/>
-      <w:jc w:val="both"/>
-    </w:pPr>
   </w:style>
 </w:styles>
 </file>
@@ -4681,7 +4892,7 @@
   <a:extraClrSchemeLst/>
   <a:extLst>
     <a:ext uri="{05A4C25C-085E-4340-85A3-A5531E510DB2}">
-      <thm15:themeFamily xmlns:thm15="http://schemas.microsoft.com/office/thememl/2012/main" xmlns="" name="Office Theme" id="{62F939B6-93AF-4DB8-9C6B-D6C7DFDC589F}" vid="{4A3C46E8-61CC-4603-A589-7422A47A8E4A}"/>
+      <thm15:themeFamily xmlns:thm15="http://schemas.microsoft.com/office/thememl/2012/main" name="Office Theme" id="{62F939B6-93AF-4DB8-9C6B-D6C7DFDC589F}" vid="{4A3C46E8-61CC-4603-A589-7422A47A8E4A}"/>
     </a:ext>
   </a:extLst>
 </a:theme>

</xml_diff>